<commit_message>
added unique values selection
</commit_message>
<xml_diff>
--- a/Python Cheatsheet.docx
+++ b/Python Cheatsheet.docx
@@ -6,7 +6,7 @@
       <w:pPr>
         <w:pStyle w:val="Title"/>
       </w:pPr>
-      <w:bookmarkStart w:id="0" w:name="_Toc392568696"/>
+      <w:bookmarkStart w:id="0" w:name="_Toc396481014"/>
       <w:r>
         <w:t>Python Cheatsheet</w:t>
       </w:r>
@@ -61,7 +61,7 @@
           <w:r>
             <w:fldChar w:fldCharType="separate"/>
           </w:r>
-          <w:hyperlink w:anchor="_Toc392568696" w:history="1">
+          <w:hyperlink w:anchor="_Toc396481014" w:history="1">
             <w:r>
               <w:rPr>
                 <w:rStyle w:val="Hyperlink"/>
@@ -88,7 +88,7 @@
                 <w:noProof/>
                 <w:webHidden/>
               </w:rPr>
-              <w:instrText xml:space="preserve"> PAGEREF _Toc392568696 \h </w:instrText>
+              <w:instrText xml:space="preserve"> PAGEREF _Toc396481014 \h </w:instrText>
             </w:r>
             <w:r>
               <w:rPr>
@@ -133,7 +133,7 @@
               <w:lang w:bidi="ar-SA"/>
             </w:rPr>
           </w:pPr>
-          <w:hyperlink w:anchor="_Toc392568697" w:history="1">
+          <w:hyperlink w:anchor="_Toc396481015" w:history="1">
             <w:r>
               <w:rPr>
                 <w:rStyle w:val="Hyperlink"/>
@@ -160,7 +160,7 @@
                 <w:noProof/>
                 <w:webHidden/>
               </w:rPr>
-              <w:instrText xml:space="preserve"> PAGEREF _Toc392568697 \h </w:instrText>
+              <w:instrText xml:space="preserve"> PAGEREF _Toc396481015 \h </w:instrText>
             </w:r>
             <w:r>
               <w:rPr>
@@ -205,7 +205,7 @@
               <w:lang w:bidi="ar-SA"/>
             </w:rPr>
           </w:pPr>
-          <w:hyperlink w:anchor="_Toc392568698" w:history="1">
+          <w:hyperlink w:anchor="_Toc396481016" w:history="1">
             <w:r>
               <w:rPr>
                 <w:rStyle w:val="Hyperlink"/>
@@ -232,7 +232,7 @@
                 <w:noProof/>
                 <w:webHidden/>
               </w:rPr>
-              <w:instrText xml:space="preserve"> PAGEREF _Toc392568698 \h </w:instrText>
+              <w:instrText xml:space="preserve"> PAGEREF _Toc396481016 \h </w:instrText>
             </w:r>
             <w:r>
               <w:rPr>
@@ -277,7 +277,7 @@
               <w:lang w:bidi="ar-SA"/>
             </w:rPr>
           </w:pPr>
-          <w:hyperlink w:anchor="_Toc392568699" w:history="1">
+          <w:hyperlink w:anchor="_Toc396481017" w:history="1">
             <w:r>
               <w:rPr>
                 <w:rStyle w:val="Hyperlink"/>
@@ -304,7 +304,7 @@
                 <w:noProof/>
                 <w:webHidden/>
               </w:rPr>
-              <w:instrText xml:space="preserve"> PAGEREF _Toc392568699 \h </w:instrText>
+              <w:instrText xml:space="preserve"> PAGEREF _Toc396481017 \h </w:instrText>
             </w:r>
             <w:r>
               <w:rPr>
@@ -349,7 +349,7 @@
               <w:lang w:bidi="ar-SA"/>
             </w:rPr>
           </w:pPr>
-          <w:hyperlink w:anchor="_Toc392568700" w:history="1">
+          <w:hyperlink w:anchor="_Toc396481018" w:history="1">
             <w:r>
               <w:rPr>
                 <w:rStyle w:val="Hyperlink"/>
@@ -376,7 +376,7 @@
                 <w:noProof/>
                 <w:webHidden/>
               </w:rPr>
-              <w:instrText xml:space="preserve"> PAGEREF _Toc392568700 \h </w:instrText>
+              <w:instrText xml:space="preserve"> PAGEREF _Toc396481018 \h </w:instrText>
             </w:r>
             <w:r>
               <w:rPr>
@@ -421,7 +421,7 @@
               <w:lang w:bidi="ar-SA"/>
             </w:rPr>
           </w:pPr>
-          <w:hyperlink w:anchor="_Toc392568701" w:history="1">
+          <w:hyperlink w:anchor="_Toc396481019" w:history="1">
             <w:r>
               <w:rPr>
                 <w:rStyle w:val="Hyperlink"/>
@@ -448,7 +448,7 @@
                 <w:noProof/>
                 <w:webHidden/>
               </w:rPr>
-              <w:instrText xml:space="preserve"> PAGEREF _Toc392568701 \h </w:instrText>
+              <w:instrText xml:space="preserve"> PAGEREF _Toc396481019 \h </w:instrText>
             </w:r>
             <w:r>
               <w:rPr>
@@ -493,7 +493,7 @@
               <w:lang w:bidi="ar-SA"/>
             </w:rPr>
           </w:pPr>
-          <w:hyperlink w:anchor="_Toc392568702" w:history="1">
+          <w:hyperlink w:anchor="_Toc396481020" w:history="1">
             <w:r>
               <w:rPr>
                 <w:rStyle w:val="Hyperlink"/>
@@ -520,7 +520,7 @@
                 <w:noProof/>
                 <w:webHidden/>
               </w:rPr>
-              <w:instrText xml:space="preserve"> PAGEREF _Toc392568702 \h </w:instrText>
+              <w:instrText xml:space="preserve"> PAGEREF _Toc396481020 \h </w:instrText>
             </w:r>
             <w:r>
               <w:rPr>
@@ -565,7 +565,7 @@
               <w:lang w:bidi="ar-SA"/>
             </w:rPr>
           </w:pPr>
-          <w:hyperlink w:anchor="_Toc392568703" w:history="1">
+          <w:hyperlink w:anchor="_Toc396481021" w:history="1">
             <w:r>
               <w:rPr>
                 <w:rStyle w:val="Hyperlink"/>
@@ -592,7 +592,7 @@
                 <w:noProof/>
                 <w:webHidden/>
               </w:rPr>
-              <w:instrText xml:space="preserve"> PAGEREF _Toc392568703 \h </w:instrText>
+              <w:instrText xml:space="preserve"> PAGEREF _Toc396481021 \h </w:instrText>
             </w:r>
             <w:r>
               <w:rPr>
@@ -637,7 +637,7 @@
               <w:lang w:bidi="ar-SA"/>
             </w:rPr>
           </w:pPr>
-          <w:hyperlink w:anchor="_Toc392568704" w:history="1">
+          <w:hyperlink w:anchor="_Toc396481022" w:history="1">
             <w:r>
               <w:rPr>
                 <w:rStyle w:val="Hyperlink"/>
@@ -664,7 +664,7 @@
                 <w:noProof/>
                 <w:webHidden/>
               </w:rPr>
-              <w:instrText xml:space="preserve"> PAGEREF _Toc392568704 \h </w:instrText>
+              <w:instrText xml:space="preserve"> PAGEREF _Toc396481022 \h </w:instrText>
             </w:r>
             <w:r>
               <w:rPr>
@@ -709,7 +709,7 @@
               <w:lang w:bidi="ar-SA"/>
             </w:rPr>
           </w:pPr>
-          <w:hyperlink w:anchor="_Toc392568705" w:history="1">
+          <w:hyperlink w:anchor="_Toc396481023" w:history="1">
             <w:r>
               <w:rPr>
                 <w:rStyle w:val="Hyperlink"/>
@@ -736,7 +736,7 @@
                 <w:noProof/>
                 <w:webHidden/>
               </w:rPr>
-              <w:instrText xml:space="preserve"> PAGEREF _Toc392568705 \h </w:instrText>
+              <w:instrText xml:space="preserve"> PAGEREF _Toc396481023 \h </w:instrText>
             </w:r>
             <w:r>
               <w:rPr>
@@ -781,7 +781,7 @@
               <w:lang w:bidi="ar-SA"/>
             </w:rPr>
           </w:pPr>
-          <w:hyperlink w:anchor="_Toc392568706" w:history="1">
+          <w:hyperlink w:anchor="_Toc396481024" w:history="1">
             <w:r>
               <w:rPr>
                 <w:rStyle w:val="Hyperlink"/>
@@ -808,7 +808,7 @@
                 <w:noProof/>
                 <w:webHidden/>
               </w:rPr>
-              <w:instrText xml:space="preserve"> PAGEREF _Toc392568706 \h </w:instrText>
+              <w:instrText xml:space="preserve"> PAGEREF _Toc396481024 \h </w:instrText>
             </w:r>
             <w:r>
               <w:rPr>
@@ -853,13 +853,13 @@
               <w:lang w:bidi="ar-SA"/>
             </w:rPr>
           </w:pPr>
-          <w:hyperlink w:anchor="_Toc392568707" w:history="1">
+          <w:hyperlink w:anchor="_Toc396481025" w:history="1">
             <w:r>
               <w:rPr>
                 <w:rStyle w:val="Hyperlink"/>
                 <w:noProof/>
               </w:rPr>
-              <w:t>Date Functions</w:t>
+              <w:t>DataFrame</w:t>
             </w:r>
             <w:r>
               <w:rPr>
@@ -880,7 +880,7 @@
                 <w:noProof/>
                 <w:webHidden/>
               </w:rPr>
-              <w:instrText xml:space="preserve"> PAGEREF _Toc392568707 \h </w:instrText>
+              <w:instrText xml:space="preserve"> PAGEREF _Toc396481025 \h </w:instrText>
             </w:r>
             <w:r>
               <w:rPr>
@@ -900,7 +900,7 @@
                 <w:noProof/>
                 <w:webHidden/>
               </w:rPr>
-              <w:t>6</w:t>
+              <w:t>5</w:t>
             </w:r>
             <w:r>
               <w:rPr>
@@ -925,13 +925,13 @@
               <w:lang w:bidi="ar-SA"/>
             </w:rPr>
           </w:pPr>
-          <w:hyperlink w:anchor="_Toc392568708" w:history="1">
+          <w:hyperlink w:anchor="_Toc396481026" w:history="1">
             <w:r>
               <w:rPr>
                 <w:rStyle w:val="Hyperlink"/>
                 <w:noProof/>
               </w:rPr>
-              <w:t>Convert string to date</w:t>
+              <w:t>Get DataFrame column names</w:t>
             </w:r>
             <w:r>
               <w:rPr>
@@ -952,7 +952,453 @@
                 <w:noProof/>
                 <w:webHidden/>
               </w:rPr>
-              <w:instrText xml:space="preserve"> PAGEREF _Toc392568708 \h </w:instrText>
+              <w:instrText xml:space="preserve"> PAGEREF _Toc396481026 \h </w:instrText>
+            </w:r>
+            <w:r>
+              <w:rPr>
+                <w:noProof/>
+                <w:webHidden/>
+              </w:rPr>
+            </w:r>
+            <w:r>
+              <w:rPr>
+                <w:noProof/>
+                <w:webHidden/>
+              </w:rPr>
+              <w:fldChar w:fldCharType="separate"/>
+            </w:r>
+            <w:r>
+              <w:rPr>
+                <w:noProof/>
+                <w:webHidden/>
+              </w:rPr>
+              <w:t>5</w:t>
+            </w:r>
+            <w:r>
+              <w:rPr>
+                <w:noProof/>
+                <w:webHidden/>
+              </w:rPr>
+              <w:fldChar w:fldCharType="end"/>
+            </w:r>
+          </w:hyperlink>
+        </w:p>
+        <w:p>
+          <w:pPr>
+            <w:pStyle w:val="TOC2"/>
+            <w:tabs>
+              <w:tab w:val="right" w:leader="dot" w:pos="10970"/>
+            </w:tabs>
+            <w:rPr>
+              <w:rFonts w:eastAsiaTheme="minorEastAsia" w:cstheme="minorBidi"/>
+              <w:noProof/>
+              <w:sz w:val="22"/>
+              <w:szCs w:val="22"/>
+              <w:lang w:bidi="ar-SA"/>
+            </w:rPr>
+          </w:pPr>
+          <w:hyperlink w:anchor="_Toc396481027" w:history="1">
+            <w:r>
+              <w:rPr>
+                <w:rStyle w:val="Hyperlink"/>
+                <w:noProof/>
+              </w:rPr>
+              <w:t>Get dimensions of a DataFrame</w:t>
+            </w:r>
+            <w:r>
+              <w:rPr>
+                <w:noProof/>
+                <w:webHidden/>
+              </w:rPr>
+              <w:tab/>
+            </w:r>
+            <w:r>
+              <w:rPr>
+                <w:noProof/>
+                <w:webHidden/>
+              </w:rPr>
+              <w:fldChar w:fldCharType="begin"/>
+            </w:r>
+            <w:r>
+              <w:rPr>
+                <w:noProof/>
+                <w:webHidden/>
+              </w:rPr>
+              <w:instrText xml:space="preserve"> PAGEREF _Toc396481027 \h </w:instrText>
+            </w:r>
+            <w:r>
+              <w:rPr>
+                <w:noProof/>
+                <w:webHidden/>
+              </w:rPr>
+            </w:r>
+            <w:r>
+              <w:rPr>
+                <w:noProof/>
+                <w:webHidden/>
+              </w:rPr>
+              <w:fldChar w:fldCharType="separate"/>
+            </w:r>
+            <w:r>
+              <w:rPr>
+                <w:noProof/>
+                <w:webHidden/>
+              </w:rPr>
+              <w:t>5</w:t>
+            </w:r>
+            <w:r>
+              <w:rPr>
+                <w:noProof/>
+                <w:webHidden/>
+              </w:rPr>
+              <w:fldChar w:fldCharType="end"/>
+            </w:r>
+          </w:hyperlink>
+        </w:p>
+        <w:p>
+          <w:pPr>
+            <w:pStyle w:val="TOC2"/>
+            <w:tabs>
+              <w:tab w:val="right" w:leader="dot" w:pos="10970"/>
+            </w:tabs>
+            <w:rPr>
+              <w:rFonts w:eastAsiaTheme="minorEastAsia" w:cstheme="minorBidi"/>
+              <w:noProof/>
+              <w:sz w:val="22"/>
+              <w:szCs w:val="22"/>
+              <w:lang w:bidi="ar-SA"/>
+            </w:rPr>
+          </w:pPr>
+          <w:hyperlink w:anchor="_Toc396481028" w:history="1">
+            <w:r>
+              <w:rPr>
+                <w:rStyle w:val="Hyperlink"/>
+                <w:noProof/>
+              </w:rPr>
+              <w:t>Get row count from a DataFrame</w:t>
+            </w:r>
+            <w:r>
+              <w:rPr>
+                <w:noProof/>
+                <w:webHidden/>
+              </w:rPr>
+              <w:tab/>
+            </w:r>
+            <w:r>
+              <w:rPr>
+                <w:noProof/>
+                <w:webHidden/>
+              </w:rPr>
+              <w:fldChar w:fldCharType="begin"/>
+            </w:r>
+            <w:r>
+              <w:rPr>
+                <w:noProof/>
+                <w:webHidden/>
+              </w:rPr>
+              <w:instrText xml:space="preserve"> PAGEREF _Toc396481028 \h </w:instrText>
+            </w:r>
+            <w:r>
+              <w:rPr>
+                <w:noProof/>
+                <w:webHidden/>
+              </w:rPr>
+            </w:r>
+            <w:r>
+              <w:rPr>
+                <w:noProof/>
+                <w:webHidden/>
+              </w:rPr>
+              <w:fldChar w:fldCharType="separate"/>
+            </w:r>
+            <w:r>
+              <w:rPr>
+                <w:noProof/>
+                <w:webHidden/>
+              </w:rPr>
+              <w:t>5</w:t>
+            </w:r>
+            <w:r>
+              <w:rPr>
+                <w:noProof/>
+                <w:webHidden/>
+              </w:rPr>
+              <w:fldChar w:fldCharType="end"/>
+            </w:r>
+          </w:hyperlink>
+        </w:p>
+        <w:p>
+          <w:pPr>
+            <w:pStyle w:val="TOC2"/>
+            <w:tabs>
+              <w:tab w:val="right" w:leader="dot" w:pos="10970"/>
+            </w:tabs>
+            <w:rPr>
+              <w:rFonts w:eastAsiaTheme="minorEastAsia" w:cstheme="minorBidi"/>
+              <w:noProof/>
+              <w:sz w:val="22"/>
+              <w:szCs w:val="22"/>
+              <w:lang w:bidi="ar-SA"/>
+            </w:rPr>
+          </w:pPr>
+          <w:hyperlink w:anchor="_Toc396481029" w:history="1">
+            <w:r>
+              <w:rPr>
+                <w:rStyle w:val="Hyperlink"/>
+                <w:noProof/>
+              </w:rPr>
+              <w:t>Get rows from a DataFrame by index</w:t>
+            </w:r>
+            <w:r>
+              <w:rPr>
+                <w:noProof/>
+                <w:webHidden/>
+              </w:rPr>
+              <w:tab/>
+            </w:r>
+            <w:r>
+              <w:rPr>
+                <w:noProof/>
+                <w:webHidden/>
+              </w:rPr>
+              <w:fldChar w:fldCharType="begin"/>
+            </w:r>
+            <w:r>
+              <w:rPr>
+                <w:noProof/>
+                <w:webHidden/>
+              </w:rPr>
+              <w:instrText xml:space="preserve"> PAGEREF _Toc396481029 \h </w:instrText>
+            </w:r>
+            <w:r>
+              <w:rPr>
+                <w:noProof/>
+                <w:webHidden/>
+              </w:rPr>
+            </w:r>
+            <w:r>
+              <w:rPr>
+                <w:noProof/>
+                <w:webHidden/>
+              </w:rPr>
+              <w:fldChar w:fldCharType="separate"/>
+            </w:r>
+            <w:r>
+              <w:rPr>
+                <w:noProof/>
+                <w:webHidden/>
+              </w:rPr>
+              <w:t>5</w:t>
+            </w:r>
+            <w:r>
+              <w:rPr>
+                <w:noProof/>
+                <w:webHidden/>
+              </w:rPr>
+              <w:fldChar w:fldCharType="end"/>
+            </w:r>
+          </w:hyperlink>
+        </w:p>
+        <w:p>
+          <w:pPr>
+            <w:pStyle w:val="TOC2"/>
+            <w:tabs>
+              <w:tab w:val="right" w:leader="dot" w:pos="10970"/>
+            </w:tabs>
+            <w:rPr>
+              <w:rFonts w:eastAsiaTheme="minorEastAsia" w:cstheme="minorBidi"/>
+              <w:noProof/>
+              <w:sz w:val="22"/>
+              <w:szCs w:val="22"/>
+              <w:lang w:bidi="ar-SA"/>
+            </w:rPr>
+          </w:pPr>
+          <w:hyperlink w:anchor="_Toc396481030" w:history="1">
+            <w:r>
+              <w:rPr>
+                <w:rStyle w:val="Hyperlink"/>
+                <w:noProof/>
+              </w:rPr>
+              <w:t>Get unique values from a DataFrame column</w:t>
+            </w:r>
+            <w:r>
+              <w:rPr>
+                <w:noProof/>
+                <w:webHidden/>
+              </w:rPr>
+              <w:tab/>
+            </w:r>
+            <w:r>
+              <w:rPr>
+                <w:noProof/>
+                <w:webHidden/>
+              </w:rPr>
+              <w:fldChar w:fldCharType="begin"/>
+            </w:r>
+            <w:r>
+              <w:rPr>
+                <w:noProof/>
+                <w:webHidden/>
+              </w:rPr>
+              <w:instrText xml:space="preserve"> PAGEREF _Toc396481030 \h </w:instrText>
+            </w:r>
+            <w:r>
+              <w:rPr>
+                <w:noProof/>
+                <w:webHidden/>
+              </w:rPr>
+            </w:r>
+            <w:r>
+              <w:rPr>
+                <w:noProof/>
+                <w:webHidden/>
+              </w:rPr>
+              <w:fldChar w:fldCharType="separate"/>
+            </w:r>
+            <w:r>
+              <w:rPr>
+                <w:noProof/>
+                <w:webHidden/>
+              </w:rPr>
+              <w:t>6</w:t>
+            </w:r>
+            <w:r>
+              <w:rPr>
+                <w:noProof/>
+                <w:webHidden/>
+              </w:rPr>
+              <w:fldChar w:fldCharType="end"/>
+            </w:r>
+          </w:hyperlink>
+        </w:p>
+        <w:p>
+          <w:pPr>
+            <w:pStyle w:val="TOC2"/>
+            <w:tabs>
+              <w:tab w:val="right" w:leader="dot" w:pos="10970"/>
+            </w:tabs>
+            <w:rPr>
+              <w:rFonts w:eastAsiaTheme="minorEastAsia" w:cstheme="minorBidi"/>
+              <w:noProof/>
+              <w:sz w:val="22"/>
+              <w:szCs w:val="22"/>
+              <w:lang w:bidi="ar-SA"/>
+            </w:rPr>
+          </w:pPr>
+          <w:hyperlink w:anchor="_Toc396481031" w:history="1">
+            <w:r>
+              <w:rPr>
+                <w:rStyle w:val="Hyperlink"/>
+                <w:noProof/>
+              </w:rPr>
+              <w:t>Select a cell from a Da</w:t>
+            </w:r>
+            <w:r>
+              <w:rPr>
+                <w:rStyle w:val="Hyperlink"/>
+                <w:noProof/>
+              </w:rPr>
+              <w:t>t</w:t>
+            </w:r>
+            <w:r>
+              <w:rPr>
+                <w:rStyle w:val="Hyperlink"/>
+                <w:noProof/>
+              </w:rPr>
+              <w:t>aFrame</w:t>
+            </w:r>
+            <w:r>
+              <w:rPr>
+                <w:noProof/>
+                <w:webHidden/>
+              </w:rPr>
+              <w:tab/>
+            </w:r>
+            <w:r>
+              <w:rPr>
+                <w:noProof/>
+                <w:webHidden/>
+              </w:rPr>
+              <w:fldChar w:fldCharType="begin"/>
+            </w:r>
+            <w:r>
+              <w:rPr>
+                <w:noProof/>
+                <w:webHidden/>
+              </w:rPr>
+              <w:instrText xml:space="preserve"> PAGEREF _Toc396481031 \h </w:instrText>
+            </w:r>
+            <w:r>
+              <w:rPr>
+                <w:noProof/>
+                <w:webHidden/>
+              </w:rPr>
+            </w:r>
+            <w:r>
+              <w:rPr>
+                <w:noProof/>
+                <w:webHidden/>
+              </w:rPr>
+              <w:fldChar w:fldCharType="separate"/>
+            </w:r>
+            <w:r>
+              <w:rPr>
+                <w:noProof/>
+                <w:webHidden/>
+              </w:rPr>
+              <w:t>6</w:t>
+            </w:r>
+            <w:r>
+              <w:rPr>
+                <w:noProof/>
+                <w:webHidden/>
+              </w:rPr>
+              <w:fldChar w:fldCharType="end"/>
+            </w:r>
+          </w:hyperlink>
+        </w:p>
+        <w:p>
+          <w:pPr>
+            <w:pStyle w:val="TOC2"/>
+            <w:tabs>
+              <w:tab w:val="right" w:leader="dot" w:pos="10970"/>
+            </w:tabs>
+            <w:rPr>
+              <w:rFonts w:eastAsiaTheme="minorEastAsia" w:cstheme="minorBidi"/>
+              <w:noProof/>
+              <w:sz w:val="22"/>
+              <w:szCs w:val="22"/>
+              <w:lang w:bidi="ar-SA"/>
+            </w:rPr>
+          </w:pPr>
+          <w:hyperlink w:anchor="_Toc396481032" w:history="1">
+            <w:r>
+              <w:rPr>
+                <w:rStyle w:val="Hyperlink"/>
+                <w:noProof/>
+              </w:rPr>
+              <w:t>Select rows from a DataFrame by value of a column</w:t>
+            </w:r>
+            <w:r>
+              <w:rPr>
+                <w:noProof/>
+                <w:webHidden/>
+              </w:rPr>
+              <w:tab/>
+            </w:r>
+            <w:r>
+              <w:rPr>
+                <w:noProof/>
+                <w:webHidden/>
+              </w:rPr>
+              <w:fldChar w:fldCharType="begin"/>
+            </w:r>
+            <w:r>
+              <w:rPr>
+                <w:noProof/>
+                <w:webHidden/>
+              </w:rPr>
+              <w:instrText xml:space="preserve"> PAGEREF _Toc396481032 \h </w:instrText>
             </w:r>
             <w:r>
               <w:rPr>
@@ -997,13 +1443,13 @@
               <w:lang w:bidi="ar-SA"/>
             </w:rPr>
           </w:pPr>
-          <w:hyperlink w:anchor="_Toc392568709" w:history="1">
+          <w:hyperlink w:anchor="_Toc396481033" w:history="1">
             <w:r>
               <w:rPr>
                 <w:rStyle w:val="Hyperlink"/>
                 <w:noProof/>
               </w:rPr>
-              <w:t>Directories</w:t>
+              <w:t>Date Functions</w:t>
             </w:r>
             <w:r>
               <w:rPr>
@@ -1024,7 +1470,7 @@
                 <w:noProof/>
                 <w:webHidden/>
               </w:rPr>
-              <w:instrText xml:space="preserve"> PAGEREF _Toc392568709 \h </w:instrText>
+              <w:instrText xml:space="preserve"> PAGEREF _Toc396481033 \h </w:instrText>
             </w:r>
             <w:r>
               <w:rPr>
@@ -1069,13 +1515,27 @@
               <w:lang w:bidi="ar-SA"/>
             </w:rPr>
           </w:pPr>
-          <w:hyperlink w:anchor="_Toc392568710" w:history="1">
+          <w:hyperlink w:anchor="_Toc396481034" w:history="1">
             <w:r>
               <w:rPr>
                 <w:rStyle w:val="Hyperlink"/>
                 <w:noProof/>
               </w:rPr>
-              <w:t>Get the Current Working Directory</w:t>
+              <w:t>Convert str</w:t>
+            </w:r>
+            <w:r>
+              <w:rPr>
+                <w:rStyle w:val="Hyperlink"/>
+                <w:noProof/>
+              </w:rPr>
+              <w:t>i</w:t>
+            </w:r>
+            <w:r>
+              <w:rPr>
+                <w:rStyle w:val="Hyperlink"/>
+                <w:noProof/>
+              </w:rPr>
+              <w:t>ng to date</w:t>
             </w:r>
             <w:r>
               <w:rPr>
@@ -1096,7 +1556,7 @@
                 <w:noProof/>
                 <w:webHidden/>
               </w:rPr>
-              <w:instrText xml:space="preserve"> PAGEREF _Toc392568710 \h </w:instrText>
+              <w:instrText xml:space="preserve"> PAGEREF _Toc396481034 \h </w:instrText>
             </w:r>
             <w:r>
               <w:rPr>
@@ -1117,6 +1577,78 @@
                 <w:webHidden/>
               </w:rPr>
               <w:t>7</w:t>
+            </w:r>
+            <w:r>
+              <w:rPr>
+                <w:noProof/>
+                <w:webHidden/>
+              </w:rPr>
+              <w:fldChar w:fldCharType="end"/>
+            </w:r>
+          </w:hyperlink>
+        </w:p>
+        <w:p>
+          <w:pPr>
+            <w:pStyle w:val="TOC1"/>
+            <w:tabs>
+              <w:tab w:val="right" w:leader="dot" w:pos="10970"/>
+            </w:tabs>
+            <w:rPr>
+              <w:rFonts w:eastAsiaTheme="minorEastAsia" w:cstheme="minorBidi"/>
+              <w:noProof/>
+              <w:sz w:val="22"/>
+              <w:szCs w:val="22"/>
+              <w:lang w:bidi="ar-SA"/>
+            </w:rPr>
+          </w:pPr>
+          <w:hyperlink w:anchor="_Toc396481035" w:history="1">
+            <w:r>
+              <w:rPr>
+                <w:rStyle w:val="Hyperlink"/>
+                <w:noProof/>
+              </w:rPr>
+              <w:t>Directories</w:t>
+            </w:r>
+            <w:r>
+              <w:rPr>
+                <w:noProof/>
+                <w:webHidden/>
+              </w:rPr>
+              <w:tab/>
+            </w:r>
+            <w:r>
+              <w:rPr>
+                <w:noProof/>
+                <w:webHidden/>
+              </w:rPr>
+              <w:fldChar w:fldCharType="begin"/>
+            </w:r>
+            <w:r>
+              <w:rPr>
+                <w:noProof/>
+                <w:webHidden/>
+              </w:rPr>
+              <w:instrText xml:space="preserve"> PAGEREF _Toc396481035 \h </w:instrText>
+            </w:r>
+            <w:r>
+              <w:rPr>
+                <w:noProof/>
+                <w:webHidden/>
+              </w:rPr>
+            </w:r>
+            <w:r>
+              <w:rPr>
+                <w:noProof/>
+                <w:webHidden/>
+              </w:rPr>
+              <w:fldChar w:fldCharType="separate"/>
+            </w:r>
+            <w:r>
+              <w:rPr>
+                <w:noProof/>
+                <w:webHidden/>
+              </w:rPr>
+              <w:t>8</w:t>
             </w:r>
             <w:r>
               <w:rPr>
@@ -1141,13 +1673,13 @@
               <w:lang w:bidi="ar-SA"/>
             </w:rPr>
           </w:pPr>
-          <w:hyperlink w:anchor="_Toc392568711" w:history="1">
+          <w:hyperlink w:anchor="_Toc396481036" w:history="1">
             <w:r>
               <w:rPr>
                 <w:rStyle w:val="Hyperlink"/>
                 <w:noProof/>
               </w:rPr>
-              <w:t>Read the files in a directory.</w:t>
+              <w:t>Get the Current Working Directory</w:t>
             </w:r>
             <w:r>
               <w:rPr>
@@ -1168,7 +1700,7 @@
                 <w:noProof/>
                 <w:webHidden/>
               </w:rPr>
-              <w:instrText xml:space="preserve"> PAGEREF _Toc392568711 \h </w:instrText>
+              <w:instrText xml:space="preserve"> PAGEREF _Toc396481036 \h </w:instrText>
             </w:r>
             <w:r>
               <w:rPr>
@@ -1188,7 +1720,7 @@
                 <w:noProof/>
                 <w:webHidden/>
               </w:rPr>
-              <w:t>7</w:t>
+              <w:t>8</w:t>
             </w:r>
             <w:r>
               <w:rPr>
@@ -1213,12 +1745,84 @@
               <w:lang w:bidi="ar-SA"/>
             </w:rPr>
           </w:pPr>
-          <w:hyperlink w:anchor="_Toc392568712" w:history="1">
+          <w:hyperlink w:anchor="_Toc396481037" w:history="1">
             <w:r>
               <w:rPr>
                 <w:rStyle w:val="Hyperlink"/>
                 <w:noProof/>
               </w:rPr>
+              <w:t>Read the files in a directory.</w:t>
+            </w:r>
+            <w:r>
+              <w:rPr>
+                <w:noProof/>
+                <w:webHidden/>
+              </w:rPr>
+              <w:tab/>
+            </w:r>
+            <w:r>
+              <w:rPr>
+                <w:noProof/>
+                <w:webHidden/>
+              </w:rPr>
+              <w:fldChar w:fldCharType="begin"/>
+            </w:r>
+            <w:r>
+              <w:rPr>
+                <w:noProof/>
+                <w:webHidden/>
+              </w:rPr>
+              <w:instrText xml:space="preserve"> PAGEREF _Toc396481037 \h </w:instrText>
+            </w:r>
+            <w:r>
+              <w:rPr>
+                <w:noProof/>
+                <w:webHidden/>
+              </w:rPr>
+            </w:r>
+            <w:r>
+              <w:rPr>
+                <w:noProof/>
+                <w:webHidden/>
+              </w:rPr>
+              <w:fldChar w:fldCharType="separate"/>
+            </w:r>
+            <w:r>
+              <w:rPr>
+                <w:noProof/>
+                <w:webHidden/>
+              </w:rPr>
+              <w:t>8</w:t>
+            </w:r>
+            <w:r>
+              <w:rPr>
+                <w:noProof/>
+                <w:webHidden/>
+              </w:rPr>
+              <w:fldChar w:fldCharType="end"/>
+            </w:r>
+          </w:hyperlink>
+        </w:p>
+        <w:p>
+          <w:pPr>
+            <w:pStyle w:val="TOC2"/>
+            <w:tabs>
+              <w:tab w:val="right" w:leader="dot" w:pos="10970"/>
+            </w:tabs>
+            <w:rPr>
+              <w:rFonts w:eastAsiaTheme="minorEastAsia" w:cstheme="minorBidi"/>
+              <w:noProof/>
+              <w:sz w:val="22"/>
+              <w:szCs w:val="22"/>
+              <w:lang w:bidi="ar-SA"/>
+            </w:rPr>
+          </w:pPr>
+          <w:hyperlink w:anchor="_Toc396481038" w:history="1">
+            <w:r>
+              <w:rPr>
+                <w:rStyle w:val="Hyperlink"/>
+                <w:noProof/>
+              </w:rPr>
               <w:t>Read the files in a directory with a specific extension</w:t>
             </w:r>
             <w:r>
@@ -1240,7 +1844,7 @@
                 <w:noProof/>
                 <w:webHidden/>
               </w:rPr>
-              <w:instrText xml:space="preserve"> PAGEREF _Toc392568712 \h </w:instrText>
+              <w:instrText xml:space="preserve"> PAGEREF _Toc396481038 \h </w:instrText>
             </w:r>
             <w:r>
               <w:rPr>
@@ -1260,7 +1864,79 @@
                 <w:noProof/>
                 <w:webHidden/>
               </w:rPr>
-              <w:t>7</w:t>
+              <w:t>8</w:t>
+            </w:r>
+            <w:r>
+              <w:rPr>
+                <w:noProof/>
+                <w:webHidden/>
+              </w:rPr>
+              <w:fldChar w:fldCharType="end"/>
+            </w:r>
+          </w:hyperlink>
+        </w:p>
+        <w:p>
+          <w:pPr>
+            <w:pStyle w:val="TOC2"/>
+            <w:tabs>
+              <w:tab w:val="right" w:leader="dot" w:pos="10970"/>
+            </w:tabs>
+            <w:rPr>
+              <w:rFonts w:eastAsiaTheme="minorEastAsia" w:cstheme="minorBidi"/>
+              <w:noProof/>
+              <w:sz w:val="22"/>
+              <w:szCs w:val="22"/>
+              <w:lang w:bidi="ar-SA"/>
+            </w:rPr>
+          </w:pPr>
+          <w:hyperlink w:anchor="_Toc396481039" w:history="1">
+            <w:r>
+              <w:rPr>
+                <w:rStyle w:val="Hyperlink"/>
+                <w:noProof/>
+              </w:rPr>
+              <w:t>Set the working directory</w:t>
+            </w:r>
+            <w:r>
+              <w:rPr>
+                <w:noProof/>
+                <w:webHidden/>
+              </w:rPr>
+              <w:tab/>
+            </w:r>
+            <w:r>
+              <w:rPr>
+                <w:noProof/>
+                <w:webHidden/>
+              </w:rPr>
+              <w:fldChar w:fldCharType="begin"/>
+            </w:r>
+            <w:r>
+              <w:rPr>
+                <w:noProof/>
+                <w:webHidden/>
+              </w:rPr>
+              <w:instrText xml:space="preserve"> PAGEREF _Toc396481039 \h </w:instrText>
+            </w:r>
+            <w:r>
+              <w:rPr>
+                <w:noProof/>
+                <w:webHidden/>
+              </w:rPr>
+            </w:r>
+            <w:r>
+              <w:rPr>
+                <w:noProof/>
+                <w:webHidden/>
+              </w:rPr>
+              <w:fldChar w:fldCharType="separate"/>
+            </w:r>
+            <w:r>
+              <w:rPr>
+                <w:noProof/>
+                <w:webHidden/>
+              </w:rPr>
+              <w:t>8</w:t>
             </w:r>
             <w:r>
               <w:rPr>
@@ -1285,7 +1961,7 @@
               <w:lang w:bidi="ar-SA"/>
             </w:rPr>
           </w:pPr>
-          <w:hyperlink w:anchor="_Toc392568713" w:history="1">
+          <w:hyperlink w:anchor="_Toc396481040" w:history="1">
             <w:r>
               <w:rPr>
                 <w:rStyle w:val="Hyperlink"/>
@@ -1312,7 +1988,7 @@
                 <w:noProof/>
                 <w:webHidden/>
               </w:rPr>
-              <w:instrText xml:space="preserve"> PAGEREF _Toc392568713 \h </w:instrText>
+              <w:instrText xml:space="preserve"> PAGEREF _Toc396481040 \h </w:instrText>
             </w:r>
             <w:r>
               <w:rPr>
@@ -1332,7 +2008,7 @@
                 <w:noProof/>
                 <w:webHidden/>
               </w:rPr>
-              <w:t>8</w:t>
+              <w:t>9</w:t>
             </w:r>
             <w:r>
               <w:rPr>
@@ -1357,7 +2033,7 @@
               <w:lang w:bidi="ar-SA"/>
             </w:rPr>
           </w:pPr>
-          <w:hyperlink w:anchor="_Toc392568714" w:history="1">
+          <w:hyperlink w:anchor="_Toc396481041" w:history="1">
             <w:r>
               <w:rPr>
                 <w:rStyle w:val="Hyperlink"/>
@@ -1384,7 +2060,7 @@
                 <w:noProof/>
                 <w:webHidden/>
               </w:rPr>
-              <w:instrText xml:space="preserve"> PAGEREF _Toc392568714 \h </w:instrText>
+              <w:instrText xml:space="preserve"> PAGEREF _Toc396481041 \h </w:instrText>
             </w:r>
             <w:r>
               <w:rPr>
@@ -1404,7 +2080,7 @@
                 <w:noProof/>
                 <w:webHidden/>
               </w:rPr>
-              <w:t>8</w:t>
+              <w:t>9</w:t>
             </w:r>
             <w:r>
               <w:rPr>
@@ -1429,7 +2105,7 @@
               <w:lang w:bidi="ar-SA"/>
             </w:rPr>
           </w:pPr>
-          <w:hyperlink w:anchor="_Toc392568715" w:history="1">
+          <w:hyperlink w:anchor="_Toc396481042" w:history="1">
             <w:r>
               <w:rPr>
                 <w:rStyle w:val="Hyperlink"/>
@@ -1457,7 +2133,7 @@
                 <w:noProof/>
                 <w:webHidden/>
               </w:rPr>
-              <w:instrText xml:space="preserve"> PAGEREF _Toc392568715 \h </w:instrText>
+              <w:instrText xml:space="preserve"> PAGEREF _Toc396481042 \h </w:instrText>
             </w:r>
             <w:r>
               <w:rPr>
@@ -1477,7 +2153,7 @@
                 <w:noProof/>
                 <w:webHidden/>
               </w:rPr>
-              <w:t>8</w:t>
+              <w:t>9</w:t>
             </w:r>
             <w:r>
               <w:rPr>
@@ -1502,7 +2178,7 @@
               <w:lang w:bidi="ar-SA"/>
             </w:rPr>
           </w:pPr>
-          <w:hyperlink w:anchor="_Toc392568716" w:history="1">
+          <w:hyperlink w:anchor="_Toc396481043" w:history="1">
             <w:r>
               <w:rPr>
                 <w:rStyle w:val="Hyperlink"/>
@@ -1530,7 +2206,7 @@
                 <w:noProof/>
                 <w:webHidden/>
               </w:rPr>
-              <w:instrText xml:space="preserve"> PAGEREF _Toc392568716 \h </w:instrText>
+              <w:instrText xml:space="preserve"> PAGEREF _Toc396481043 \h </w:instrText>
             </w:r>
             <w:r>
               <w:rPr>
@@ -1550,7 +2226,7 @@
                 <w:noProof/>
                 <w:webHidden/>
               </w:rPr>
-              <w:t>8</w:t>
+              <w:t>9</w:t>
             </w:r>
             <w:r>
               <w:rPr>
@@ -1575,7 +2251,7 @@
               <w:lang w:bidi="ar-SA"/>
             </w:rPr>
           </w:pPr>
-          <w:hyperlink w:anchor="_Toc392568717" w:history="1">
+          <w:hyperlink w:anchor="_Toc396481044" w:history="1">
             <w:r>
               <w:rPr>
                 <w:rStyle w:val="Hyperlink"/>
@@ -1603,7 +2279,7 @@
                 <w:noProof/>
                 <w:webHidden/>
               </w:rPr>
-              <w:instrText xml:space="preserve"> PAGEREF _Toc392568717 \h </w:instrText>
+              <w:instrText xml:space="preserve"> PAGEREF _Toc396481044 \h </w:instrText>
             </w:r>
             <w:r>
               <w:rPr>
@@ -1623,7 +2299,7 @@
                 <w:noProof/>
                 <w:webHidden/>
               </w:rPr>
-              <w:t>8</w:t>
+              <w:t>9</w:t>
             </w:r>
             <w:r>
               <w:rPr>
@@ -1648,7 +2324,7 @@
               <w:lang w:bidi="ar-SA"/>
             </w:rPr>
           </w:pPr>
-          <w:hyperlink w:anchor="_Toc392568718" w:history="1">
+          <w:hyperlink w:anchor="_Toc396481045" w:history="1">
             <w:r>
               <w:rPr>
                 <w:rStyle w:val="Hyperlink"/>
@@ -1676,7 +2352,7 @@
                 <w:noProof/>
                 <w:webHidden/>
               </w:rPr>
-              <w:instrText xml:space="preserve"> PAGEREF _Toc392568718 \h </w:instrText>
+              <w:instrText xml:space="preserve"> PAGEREF _Toc396481045 \h </w:instrText>
             </w:r>
             <w:r>
               <w:rPr>
@@ -1696,7 +2372,7 @@
                 <w:noProof/>
                 <w:webHidden/>
               </w:rPr>
-              <w:t>8</w:t>
+              <w:t>9</w:t>
             </w:r>
             <w:r>
               <w:rPr>
@@ -1721,7 +2397,7 @@
               <w:lang w:bidi="ar-SA"/>
             </w:rPr>
           </w:pPr>
-          <w:hyperlink w:anchor="_Toc392568719" w:history="1">
+          <w:hyperlink w:anchor="_Toc396481046" w:history="1">
             <w:r>
               <w:rPr>
                 <w:rStyle w:val="Hyperlink"/>
@@ -1749,7 +2425,7 @@
                 <w:noProof/>
                 <w:webHidden/>
               </w:rPr>
-              <w:instrText xml:space="preserve"> PAGEREF _Toc392568719 \h </w:instrText>
+              <w:instrText xml:space="preserve"> PAGEREF _Toc396481046 \h </w:instrText>
             </w:r>
             <w:r>
               <w:rPr>
@@ -1769,7 +2445,7 @@
                 <w:noProof/>
                 <w:webHidden/>
               </w:rPr>
-              <w:t>9</w:t>
+              <w:t>10</w:t>
             </w:r>
             <w:r>
               <w:rPr>
@@ -1794,7 +2470,7 @@
               <w:lang w:bidi="ar-SA"/>
             </w:rPr>
           </w:pPr>
-          <w:hyperlink w:anchor="_Toc392568720" w:history="1">
+          <w:hyperlink w:anchor="_Toc396481047" w:history="1">
             <w:r>
               <w:rPr>
                 <w:rStyle w:val="Hyperlink"/>
@@ -1822,7 +2498,7 @@
                 <w:noProof/>
                 <w:webHidden/>
               </w:rPr>
-              <w:instrText xml:space="preserve"> PAGEREF _Toc392568720 \h </w:instrText>
+              <w:instrText xml:space="preserve"> PAGEREF _Toc396481047 \h </w:instrText>
             </w:r>
             <w:r>
               <w:rPr>
@@ -1842,7 +2518,7 @@
                 <w:noProof/>
                 <w:webHidden/>
               </w:rPr>
-              <w:t>9</w:t>
+              <w:t>10</w:t>
             </w:r>
             <w:r>
               <w:rPr>
@@ -1867,7 +2543,7 @@
               <w:lang w:bidi="ar-SA"/>
             </w:rPr>
           </w:pPr>
-          <w:hyperlink w:anchor="_Toc392568721" w:history="1">
+          <w:hyperlink w:anchor="_Toc396481048" w:history="1">
             <w:r>
               <w:rPr>
                 <w:rStyle w:val="Hyperlink"/>
@@ -1895,7 +2571,7 @@
                 <w:noProof/>
                 <w:webHidden/>
               </w:rPr>
-              <w:instrText xml:space="preserve"> PAGEREF _Toc392568721 \h </w:instrText>
+              <w:instrText xml:space="preserve"> PAGEREF _Toc396481048 \h </w:instrText>
             </w:r>
             <w:r>
               <w:rPr>
@@ -1915,7 +2591,7 @@
                 <w:noProof/>
                 <w:webHidden/>
               </w:rPr>
-              <w:t>9</w:t>
+              <w:t>10</w:t>
             </w:r>
             <w:r>
               <w:rPr>
@@ -1940,7 +2616,7 @@
               <w:lang w:bidi="ar-SA"/>
             </w:rPr>
           </w:pPr>
-          <w:hyperlink w:anchor="_Toc392568722" w:history="1">
+          <w:hyperlink w:anchor="_Toc396481049" w:history="1">
             <w:r>
               <w:rPr>
                 <w:rStyle w:val="Hyperlink"/>
@@ -1968,7 +2644,7 @@
                 <w:noProof/>
                 <w:webHidden/>
               </w:rPr>
-              <w:instrText xml:space="preserve"> PAGEREF _Toc392568722 \h </w:instrText>
+              <w:instrText xml:space="preserve"> PAGEREF _Toc396481049 \h </w:instrText>
             </w:r>
             <w:r>
               <w:rPr>
@@ -1988,7 +2664,7 @@
                 <w:noProof/>
                 <w:webHidden/>
               </w:rPr>
-              <w:t>9</w:t>
+              <w:t>10</w:t>
             </w:r>
             <w:r>
               <w:rPr>
@@ -2013,7 +2689,7 @@
               <w:lang w:bidi="ar-SA"/>
             </w:rPr>
           </w:pPr>
-          <w:hyperlink w:anchor="_Toc392568723" w:history="1">
+          <w:hyperlink w:anchor="_Toc396481050" w:history="1">
             <w:r>
               <w:rPr>
                 <w:rStyle w:val="Hyperlink"/>
@@ -2041,7 +2717,7 @@
                 <w:noProof/>
                 <w:webHidden/>
               </w:rPr>
-              <w:instrText xml:space="preserve"> PAGEREF _Toc392568723 \h </w:instrText>
+              <w:instrText xml:space="preserve"> PAGEREF _Toc396481050 \h </w:instrText>
             </w:r>
             <w:r>
               <w:rPr>
@@ -2061,7 +2737,7 @@
                 <w:noProof/>
                 <w:webHidden/>
               </w:rPr>
-              <w:t>9</w:t>
+              <w:t>10</w:t>
             </w:r>
             <w:r>
               <w:rPr>
@@ -2086,7 +2762,7 @@
               <w:lang w:bidi="ar-SA"/>
             </w:rPr>
           </w:pPr>
-          <w:hyperlink w:anchor="_Toc392568724" w:history="1">
+          <w:hyperlink w:anchor="_Toc396481051" w:history="1">
             <w:r>
               <w:rPr>
                 <w:rStyle w:val="Hyperlink"/>
@@ -2114,7 +2790,7 @@
                 <w:noProof/>
                 <w:webHidden/>
               </w:rPr>
-              <w:instrText xml:space="preserve"> PAGEREF _Toc392568724 \h </w:instrText>
+              <w:instrText xml:space="preserve"> PAGEREF _Toc396481051 \h </w:instrText>
             </w:r>
             <w:r>
               <w:rPr>
@@ -2134,7 +2810,7 @@
                 <w:noProof/>
                 <w:webHidden/>
               </w:rPr>
-              <w:t>9</w:t>
+              <w:t>10</w:t>
             </w:r>
             <w:r>
               <w:rPr>
@@ -2159,7 +2835,7 @@
               <w:lang w:bidi="ar-SA"/>
             </w:rPr>
           </w:pPr>
-          <w:hyperlink w:anchor="_Toc392568725" w:history="1">
+          <w:hyperlink w:anchor="_Toc396481052" w:history="1">
             <w:r>
               <w:rPr>
                 <w:rStyle w:val="Hyperlink"/>
@@ -2186,7 +2862,7 @@
                 <w:noProof/>
                 <w:webHidden/>
               </w:rPr>
-              <w:instrText xml:space="preserve"> PAGEREF _Toc392568725 \h </w:instrText>
+              <w:instrText xml:space="preserve"> PAGEREF _Toc396481052 \h </w:instrText>
             </w:r>
             <w:r>
               <w:rPr>
@@ -2206,7 +2882,7 @@
                 <w:noProof/>
                 <w:webHidden/>
               </w:rPr>
-              <w:t>10</w:t>
+              <w:t>11</w:t>
             </w:r>
             <w:r>
               <w:rPr>
@@ -2231,7 +2907,7 @@
               <w:lang w:bidi="ar-SA"/>
             </w:rPr>
           </w:pPr>
-          <w:hyperlink w:anchor="_Toc392568726" w:history="1">
+          <w:hyperlink w:anchor="_Toc396481053" w:history="1">
             <w:r>
               <w:rPr>
                 <w:rStyle w:val="Hyperlink"/>
@@ -2258,7 +2934,7 @@
                 <w:noProof/>
                 <w:webHidden/>
               </w:rPr>
-              <w:instrText xml:space="preserve"> PAGEREF _Toc392568726 \h </w:instrText>
+              <w:instrText xml:space="preserve"> PAGEREF _Toc396481053 \h </w:instrText>
             </w:r>
             <w:r>
               <w:rPr>
@@ -2278,7 +2954,7 @@
                 <w:noProof/>
                 <w:webHidden/>
               </w:rPr>
-              <w:t>10</w:t>
+              <w:t>11</w:t>
             </w:r>
             <w:r>
               <w:rPr>
@@ -2303,7 +2979,7 @@
               <w:lang w:bidi="ar-SA"/>
             </w:rPr>
           </w:pPr>
-          <w:hyperlink w:anchor="_Toc392568727" w:history="1">
+          <w:hyperlink w:anchor="_Toc396481054" w:history="1">
             <w:r>
               <w:rPr>
                 <w:rStyle w:val="Hyperlink"/>
@@ -2330,7 +3006,7 @@
                 <w:noProof/>
                 <w:webHidden/>
               </w:rPr>
-              <w:instrText xml:space="preserve"> PAGEREF _Toc392568727 \h </w:instrText>
+              <w:instrText xml:space="preserve"> PAGEREF _Toc396481054 \h </w:instrText>
             </w:r>
             <w:r>
               <w:rPr>
@@ -2350,7 +3026,7 @@
                 <w:noProof/>
                 <w:webHidden/>
               </w:rPr>
-              <w:t>10</w:t>
+              <w:t>11</w:t>
             </w:r>
             <w:r>
               <w:rPr>
@@ -2375,12 +3051,84 @@
               <w:lang w:bidi="ar-SA"/>
             </w:rPr>
           </w:pPr>
-          <w:hyperlink w:anchor="_Toc392568728" w:history="1">
+          <w:hyperlink w:anchor="_Toc396481055" w:history="1">
             <w:r>
               <w:rPr>
                 <w:rStyle w:val="Hyperlink"/>
                 <w:noProof/>
               </w:rPr>
+              <w:t>Read the contents of a matrix column into an array</w:t>
+            </w:r>
+            <w:r>
+              <w:rPr>
+                <w:noProof/>
+                <w:webHidden/>
+              </w:rPr>
+              <w:tab/>
+            </w:r>
+            <w:r>
+              <w:rPr>
+                <w:noProof/>
+                <w:webHidden/>
+              </w:rPr>
+              <w:fldChar w:fldCharType="begin"/>
+            </w:r>
+            <w:r>
+              <w:rPr>
+                <w:noProof/>
+                <w:webHidden/>
+              </w:rPr>
+              <w:instrText xml:space="preserve"> PAGEREF _Toc396481055 \h </w:instrText>
+            </w:r>
+            <w:r>
+              <w:rPr>
+                <w:noProof/>
+                <w:webHidden/>
+              </w:rPr>
+            </w:r>
+            <w:r>
+              <w:rPr>
+                <w:noProof/>
+                <w:webHidden/>
+              </w:rPr>
+              <w:fldChar w:fldCharType="separate"/>
+            </w:r>
+            <w:r>
+              <w:rPr>
+                <w:noProof/>
+                <w:webHidden/>
+              </w:rPr>
+              <w:t>11</w:t>
+            </w:r>
+            <w:r>
+              <w:rPr>
+                <w:noProof/>
+                <w:webHidden/>
+              </w:rPr>
+              <w:fldChar w:fldCharType="end"/>
+            </w:r>
+          </w:hyperlink>
+        </w:p>
+        <w:p>
+          <w:pPr>
+            <w:pStyle w:val="TOC2"/>
+            <w:tabs>
+              <w:tab w:val="right" w:leader="dot" w:pos="10970"/>
+            </w:tabs>
+            <w:rPr>
+              <w:rFonts w:eastAsiaTheme="minorEastAsia" w:cstheme="minorBidi"/>
+              <w:noProof/>
+              <w:sz w:val="22"/>
+              <w:szCs w:val="22"/>
+              <w:lang w:bidi="ar-SA"/>
+            </w:rPr>
+          </w:pPr>
+          <w:hyperlink w:anchor="_Toc396481056" w:history="1">
+            <w:r>
+              <w:rPr>
+                <w:rStyle w:val="Hyperlink"/>
+                <w:noProof/>
+              </w:rPr>
               <w:t>Scale matrix columns</w:t>
             </w:r>
             <w:r>
@@ -2402,7 +3150,7 @@
                 <w:noProof/>
                 <w:webHidden/>
               </w:rPr>
-              <w:instrText xml:space="preserve"> PAGEREF _Toc392568728 \h </w:instrText>
+              <w:instrText xml:space="preserve"> PAGEREF _Toc396481056 \h </w:instrText>
             </w:r>
             <w:r>
               <w:rPr>
@@ -2422,7 +3170,7 @@
                 <w:noProof/>
                 <w:webHidden/>
               </w:rPr>
-              <w:t>10</w:t>
+              <w:t>11</w:t>
             </w:r>
             <w:r>
               <w:rPr>
@@ -2447,7 +3195,7 @@
               <w:lang w:bidi="ar-SA"/>
             </w:rPr>
           </w:pPr>
-          <w:hyperlink w:anchor="_Toc392568729" w:history="1">
+          <w:hyperlink w:anchor="_Toc396481057" w:history="1">
             <w:r>
               <w:rPr>
                 <w:rStyle w:val="Hyperlink"/>
@@ -2474,7 +3222,7 @@
                 <w:noProof/>
                 <w:webHidden/>
               </w:rPr>
-              <w:instrText xml:space="preserve"> PAGEREF _Toc392568729 \h </w:instrText>
+              <w:instrText xml:space="preserve"> PAGEREF _Toc396481057 \h </w:instrText>
             </w:r>
             <w:r>
               <w:rPr>
@@ -2494,7 +3242,7 @@
                 <w:noProof/>
                 <w:webHidden/>
               </w:rPr>
-              <w:t>10</w:t>
+              <w:t>11</w:t>
             </w:r>
             <w:r>
               <w:rPr>
@@ -2519,7 +3267,7 @@
               <w:lang w:bidi="ar-SA"/>
             </w:rPr>
           </w:pPr>
-          <w:hyperlink w:anchor="_Toc392568730" w:history="1">
+          <w:hyperlink w:anchor="_Toc396481058" w:history="1">
             <w:r>
               <w:rPr>
                 <w:rStyle w:val="Hyperlink"/>
@@ -2546,7 +3294,7 @@
                 <w:noProof/>
                 <w:webHidden/>
               </w:rPr>
-              <w:instrText xml:space="preserve"> PAGEREF _Toc392568730 \h </w:instrText>
+              <w:instrText xml:space="preserve"> PAGEREF _Toc396481058 \h </w:instrText>
             </w:r>
             <w:r>
               <w:rPr>
@@ -2566,7 +3314,7 @@
                 <w:noProof/>
                 <w:webHidden/>
               </w:rPr>
-              <w:t>10</w:t>
+              <w:t>11</w:t>
             </w:r>
             <w:r>
               <w:rPr>
@@ -2591,7 +3339,7 @@
               <w:lang w:bidi="ar-SA"/>
             </w:rPr>
           </w:pPr>
-          <w:hyperlink w:anchor="_Toc392568731" w:history="1">
+          <w:hyperlink w:anchor="_Toc396481059" w:history="1">
             <w:r>
               <w:rPr>
                 <w:rStyle w:val="Hyperlink"/>
@@ -2618,7 +3366,7 @@
                 <w:noProof/>
                 <w:webHidden/>
               </w:rPr>
-              <w:instrText xml:space="preserve"> PAGEREF _Toc392568731 \h </w:instrText>
+              <w:instrText xml:space="preserve"> PAGEREF _Toc396481059 \h </w:instrText>
             </w:r>
             <w:r>
               <w:rPr>
@@ -2638,7 +3386,7 @@
                 <w:noProof/>
                 <w:webHidden/>
               </w:rPr>
-              <w:t>11</w:t>
+              <w:t>12</w:t>
             </w:r>
             <w:r>
               <w:rPr>
@@ -2663,7 +3411,7 @@
               <w:lang w:bidi="ar-SA"/>
             </w:rPr>
           </w:pPr>
-          <w:hyperlink w:anchor="_Toc392568732" w:history="1">
+          <w:hyperlink w:anchor="_Toc396481060" w:history="1">
             <w:r>
               <w:rPr>
                 <w:rStyle w:val="Hyperlink"/>
@@ -2690,7 +3438,7 @@
                 <w:noProof/>
                 <w:webHidden/>
               </w:rPr>
-              <w:instrText xml:space="preserve"> PAGEREF _Toc392568732 \h </w:instrText>
+              <w:instrText xml:space="preserve"> PAGEREF _Toc396481060 \h </w:instrText>
             </w:r>
             <w:r>
               <w:rPr>
@@ -2710,7 +3458,7 @@
                 <w:noProof/>
                 <w:webHidden/>
               </w:rPr>
-              <w:t>11</w:t>
+              <w:t>12</w:t>
             </w:r>
             <w:r>
               <w:rPr>
@@ -2735,7 +3483,7 @@
               <w:lang w:bidi="ar-SA"/>
             </w:rPr>
           </w:pPr>
-          <w:hyperlink w:anchor="_Toc392568733" w:history="1">
+          <w:hyperlink w:anchor="_Toc396481061" w:history="1">
             <w:r>
               <w:rPr>
                 <w:rStyle w:val="Hyperlink"/>
@@ -2762,7 +3510,7 @@
                 <w:noProof/>
                 <w:webHidden/>
               </w:rPr>
-              <w:instrText xml:space="preserve"> PAGEREF _Toc392568733 \h </w:instrText>
+              <w:instrText xml:space="preserve"> PAGEREF _Toc396481061 \h </w:instrText>
             </w:r>
             <w:r>
               <w:rPr>
@@ -2782,7 +3530,7 @@
                 <w:noProof/>
                 <w:webHidden/>
               </w:rPr>
-              <w:t>11</w:t>
+              <w:t>12</w:t>
             </w:r>
             <w:r>
               <w:rPr>
@@ -2807,13 +3555,27 @@
               <w:lang w:bidi="ar-SA"/>
             </w:rPr>
           </w:pPr>
-          <w:hyperlink w:anchor="_Toc392568734" w:history="1">
+          <w:hyperlink w:anchor="_Toc396481062" w:history="1">
             <w:r>
               <w:rPr>
                 <w:rStyle w:val="Hyperlink"/>
                 <w:noProof/>
               </w:rPr>
-              <w:t>Sub-strings</w:t>
+              <w:t>Sub-strin</w:t>
+            </w:r>
+            <w:r>
+              <w:rPr>
+                <w:rStyle w:val="Hyperlink"/>
+                <w:noProof/>
+              </w:rPr>
+              <w:t>g</w:t>
+            </w:r>
+            <w:r>
+              <w:rPr>
+                <w:rStyle w:val="Hyperlink"/>
+                <w:noProof/>
+              </w:rPr>
+              <w:t>s</w:t>
             </w:r>
             <w:r>
               <w:rPr>
@@ -2834,7 +3596,7 @@
                 <w:noProof/>
                 <w:webHidden/>
               </w:rPr>
-              <w:instrText xml:space="preserve"> PAGEREF _Toc392568734 \h </w:instrText>
+              <w:instrText xml:space="preserve"> PAGEREF _Toc396481062 \h </w:instrText>
             </w:r>
             <w:r>
               <w:rPr>
@@ -2854,7 +3616,7 @@
                 <w:noProof/>
                 <w:webHidden/>
               </w:rPr>
-              <w:t>11</w:t>
+              <w:t>12</w:t>
             </w:r>
             <w:r>
               <w:rPr>
@@ -2879,7 +3641,7 @@
               <w:lang w:bidi="ar-SA"/>
             </w:rPr>
           </w:pPr>
-          <w:hyperlink w:anchor="_Toc392568735" w:history="1">
+          <w:hyperlink w:anchor="_Toc396481063" w:history="1">
             <w:r>
               <w:rPr>
                 <w:rStyle w:val="Hyperlink"/>
@@ -2906,7 +3668,7 @@
                 <w:noProof/>
                 <w:webHidden/>
               </w:rPr>
-              <w:instrText xml:space="preserve"> PAGEREF _Toc392568735 \h </w:instrText>
+              <w:instrText xml:space="preserve"> PAGEREF _Toc396481063 \h </w:instrText>
             </w:r>
             <w:r>
               <w:rPr>
@@ -2926,7 +3688,7 @@
                 <w:noProof/>
                 <w:webHidden/>
               </w:rPr>
-              <w:t>12</w:t>
+              <w:t>13</w:t>
             </w:r>
             <w:r>
               <w:rPr>
@@ -2951,7 +3713,7 @@
               <w:lang w:bidi="ar-SA"/>
             </w:rPr>
           </w:pPr>
-          <w:hyperlink w:anchor="_Toc392568736" w:history="1">
+          <w:hyperlink w:anchor="_Toc396481064" w:history="1">
             <w:r>
               <w:rPr>
                 <w:rStyle w:val="Hyperlink"/>
@@ -2978,7 +3740,7 @@
                 <w:noProof/>
                 <w:webHidden/>
               </w:rPr>
-              <w:instrText xml:space="preserve"> PAGEREF _Toc392568736 \h </w:instrText>
+              <w:instrText xml:space="preserve"> PAGEREF _Toc396481064 \h </w:instrText>
             </w:r>
             <w:r>
               <w:rPr>
@@ -2998,7 +3760,7 @@
                 <w:noProof/>
                 <w:webHidden/>
               </w:rPr>
-              <w:t>12</w:t>
+              <w:t>13</w:t>
             </w:r>
             <w:r>
               <w:rPr>
@@ -3023,7 +3785,7 @@
               <w:lang w:bidi="ar-SA"/>
             </w:rPr>
           </w:pPr>
-          <w:hyperlink w:anchor="_Toc392568737" w:history="1">
+          <w:hyperlink w:anchor="_Toc396481065" w:history="1">
             <w:r>
               <w:rPr>
                 <w:rStyle w:val="Hyperlink"/>
@@ -3050,7 +3812,7 @@
                 <w:noProof/>
                 <w:webHidden/>
               </w:rPr>
-              <w:instrText xml:space="preserve"> PAGEREF _Toc392568737 \h </w:instrText>
+              <w:instrText xml:space="preserve"> PAGEREF _Toc396481065 \h </w:instrText>
             </w:r>
             <w:r>
               <w:rPr>
@@ -3070,7 +3832,7 @@
                 <w:noProof/>
                 <w:webHidden/>
               </w:rPr>
-              <w:t>12</w:t>
+              <w:t>13</w:t>
             </w:r>
             <w:r>
               <w:rPr>
@@ -3095,7 +3857,7 @@
               <w:lang w:bidi="ar-SA"/>
             </w:rPr>
           </w:pPr>
-          <w:hyperlink w:anchor="_Toc392568738" w:history="1">
+          <w:hyperlink w:anchor="_Toc396481066" w:history="1">
             <w:r>
               <w:rPr>
                 <w:rStyle w:val="Hyperlink"/>
@@ -3122,7 +3884,7 @@
                 <w:noProof/>
                 <w:webHidden/>
               </w:rPr>
-              <w:instrText xml:space="preserve"> PAGEREF _Toc392568738 \h </w:instrText>
+              <w:instrText xml:space="preserve"> PAGEREF _Toc396481066 \h </w:instrText>
             </w:r>
             <w:r>
               <w:rPr>
@@ -3142,7 +3904,7 @@
                 <w:noProof/>
                 <w:webHidden/>
               </w:rPr>
-              <w:t>12</w:t>
+              <w:t>13</w:t>
             </w:r>
             <w:r>
               <w:rPr>
@@ -3182,7 +3944,7 @@
       <w:pPr>
         <w:pStyle w:val="Heading1"/>
       </w:pPr>
-      <w:bookmarkStart w:id="1" w:name="_Toc392568697"/>
+      <w:bookmarkStart w:id="1" w:name="_Toc396481015"/>
       <w:r>
         <w:lastRenderedPageBreak/>
         <w:t>Control Statements</w:t>
@@ -3193,7 +3955,7 @@
       <w:pPr>
         <w:pStyle w:val="Heading2"/>
       </w:pPr>
-      <w:bookmarkStart w:id="2" w:name="_Toc392568698"/>
+      <w:bookmarkStart w:id="2" w:name="_Toc396481016"/>
       <w:r>
         <w:t>for-next loops</w:t>
       </w:r>
@@ -3265,7 +4027,7 @@
       <w:pPr>
         <w:pStyle w:val="Heading1"/>
       </w:pPr>
-      <w:bookmarkStart w:id="3" w:name="_Toc392568699"/>
+      <w:bookmarkStart w:id="3" w:name="_Toc396481017"/>
       <w:r>
         <w:lastRenderedPageBreak/>
         <w:t>CSV Files</w:t>
@@ -3277,7 +4039,7 @@
       <w:pPr>
         <w:pStyle w:val="Heading2"/>
       </w:pPr>
-      <w:bookmarkStart w:id="4" w:name="_Toc392568700"/>
+      <w:bookmarkStart w:id="4" w:name="_Toc396481018"/>
       <w:r>
         <w:t>Read from a CSV file</w:t>
       </w:r>
@@ -3502,9 +4264,78 @@
     </w:p>
     <w:p>
       <w:pPr>
+        <w:pStyle w:val="codestyle"/>
+      </w:pPr>
+      <w:r>
+        <w:t xml:space="preserve">&gt;&gt;&gt; </w:t>
+      </w:r>
+      <w:proofErr w:type="spellStart"/>
+      <w:r>
+        <w:t>df</w:t>
+      </w:r>
+      <w:proofErr w:type="spellEnd"/>
+      <w:r>
+        <w:t xml:space="preserve"> = pd.read_csv('outlier_data/journey_owner_duration_end_date_with_history.csv')</w:t>
+      </w:r>
+    </w:p>
+    <w:p>
+      <w:pPr>
+        <w:pStyle w:val="codestyle"/>
+      </w:pPr>
+      <w:r>
+        <w:t xml:space="preserve">&gt;&gt;&gt; </w:t>
+      </w:r>
+      <w:proofErr w:type="spellStart"/>
+      <w:r>
+        <w:t>df.shape</w:t>
+      </w:r>
+      <w:proofErr w:type="spellEnd"/>
+    </w:p>
+    <w:p>
+      <w:pPr>
+        <w:pStyle w:val="codestyle"/>
+      </w:pPr>
+      <w:r>
+        <w:t>(14410, 6)</w:t>
+      </w:r>
+    </w:p>
+    <w:p>
+      <w:pPr>
+        <w:pStyle w:val="codestyle"/>
+      </w:pPr>
+      <w:r>
+        <w:t>&gt;&gt;&gt; type(</w:t>
+      </w:r>
+      <w:proofErr w:type="spellStart"/>
+      <w:r>
+        <w:t>df</w:t>
+      </w:r>
+      <w:proofErr w:type="spellEnd"/>
+      <w:r>
+        <w:t>)</w:t>
+      </w:r>
+    </w:p>
+    <w:p>
+      <w:pPr>
+        <w:pStyle w:val="codestyle"/>
+      </w:pPr>
+      <w:r>
+        <w:t>&lt;class '</w:t>
+      </w:r>
+      <w:proofErr w:type="spellStart"/>
+      <w:r>
+        <w:t>pandas.core.frame.DataFrame</w:t>
+      </w:r>
+      <w:proofErr w:type="spellEnd"/>
+      <w:r>
+        <w:t>'&gt;</w:t>
+      </w:r>
+    </w:p>
+    <w:p>
+      <w:pPr>
         <w:pStyle w:val="Heading2"/>
       </w:pPr>
-      <w:bookmarkStart w:id="5" w:name="_Toc392568701"/>
+      <w:bookmarkStart w:id="5" w:name="_Toc396481019"/>
       <w:r>
         <w:t>Write to a CSV file</w:t>
       </w:r>
@@ -3795,7 +4626,7 @@
         <w:ind w:right="-720"/>
       </w:pPr>
       <w:bookmarkStart w:id="6" w:name="_Toc386440194"/>
-      <w:bookmarkStart w:id="7" w:name="_Toc392568702"/>
+      <w:bookmarkStart w:id="7" w:name="_Toc396481020"/>
       <w:r>
         <w:t>Database Functions</w:t>
       </w:r>
@@ -3808,7 +4639,7 @@
         <w:ind w:right="-720"/>
       </w:pPr>
       <w:bookmarkStart w:id="8" w:name="_Toc386440195"/>
-      <w:bookmarkStart w:id="9" w:name="_Toc392568703"/>
+      <w:bookmarkStart w:id="9" w:name="_Toc396481021"/>
       <w:r>
         <w:t>Create a SQLite3 Database</w:t>
       </w:r>
@@ -3986,7 +4817,7 @@
         <w:ind w:right="-720"/>
       </w:pPr>
       <w:bookmarkStart w:id="10" w:name="_Toc386440196"/>
-      <w:bookmarkStart w:id="11" w:name="_Toc392568704"/>
+      <w:bookmarkStart w:id="11" w:name="_Toc396481022"/>
       <w:r>
         <w:t>Insert Values into Database</w:t>
       </w:r>
@@ -4144,7 +4975,7 @@
         </w:rPr>
       </w:pPr>
       <w:bookmarkStart w:id="12" w:name="_Toc386440197"/>
-      <w:bookmarkStart w:id="13" w:name="_Toc392568705"/>
+      <w:bookmarkStart w:id="13" w:name="_Toc396481023"/>
       <w:r>
         <w:t>Read from a Database Table</w:t>
       </w:r>
@@ -4389,7 +5220,7 @@
         <w:ind w:right="-720"/>
       </w:pPr>
       <w:bookmarkStart w:id="14" w:name="_Toc386440198"/>
-      <w:bookmarkStart w:id="15" w:name="_Toc392568706"/>
+      <w:bookmarkStart w:id="15" w:name="_Toc396481024"/>
       <w:r>
         <w:t>Parameterized Queries</w:t>
       </w:r>
@@ -4686,17 +5517,953 @@
     </w:p>
     <w:p>
       <w:pPr>
-        <w:spacing w:after="200" w:line="276" w:lineRule="auto"/>
-        <w:rPr>
-          <w:rFonts w:asciiTheme="majorHAnsi" w:eastAsiaTheme="majorEastAsia" w:hAnsiTheme="majorHAnsi" w:cstheme="majorBidi"/>
-          <w:b/>
-          <w:bCs/>
+        <w:pStyle w:val="Heading1"/>
+      </w:pPr>
+      <w:bookmarkStart w:id="16" w:name="_Toc386440199"/>
+      <w:bookmarkStart w:id="17" w:name="_Toc396481025"/>
+      <w:proofErr w:type="spellStart"/>
+      <w:r>
+        <w:t>DataFrame</w:t>
+      </w:r>
+      <w:bookmarkEnd w:id="17"/>
+      <w:proofErr w:type="spellEnd"/>
+    </w:p>
+    <w:p>
+      <w:pPr>
+        <w:pStyle w:val="Heading2"/>
+      </w:pPr>
+      <w:bookmarkStart w:id="18" w:name="_Toc396481026"/>
+      <w:r>
+        <w:t xml:space="preserve">Get </w:t>
+      </w:r>
+      <w:proofErr w:type="spellStart"/>
+      <w:r>
+        <w:t>DataFrame</w:t>
+      </w:r>
+      <w:proofErr w:type="spellEnd"/>
+      <w:r>
+        <w:t xml:space="preserve"> column names</w:t>
+      </w:r>
+      <w:bookmarkEnd w:id="18"/>
+    </w:p>
+    <w:p>
+      <w:pPr>
+        <w:pStyle w:val="codestyle"/>
+      </w:pPr>
+      <w:r>
+        <w:t xml:space="preserve">&gt;&gt;&gt; from pandas import </w:t>
+      </w:r>
+      <w:proofErr w:type="spellStart"/>
+      <w:r>
+        <w:t>DataFrame</w:t>
+      </w:r>
+      <w:proofErr w:type="spellEnd"/>
+    </w:p>
+    <w:p>
+      <w:pPr>
+        <w:pStyle w:val="codestyle"/>
+      </w:pPr>
+      <w:r>
+        <w:t xml:space="preserve">&gt;&gt;&gt; </w:t>
+      </w:r>
+      <w:proofErr w:type="spellStart"/>
+      <w:r>
+        <w:t>journey_data.columns.values</w:t>
+      </w:r>
+      <w:proofErr w:type="spellEnd"/>
+    </w:p>
+    <w:p>
+      <w:pPr>
+        <w:pStyle w:val="codestyle"/>
+      </w:pPr>
+      <w:r>
+        <w:t>array(['OWNER', 'VEHICLE_NUMBER', 'CORRIDOR_NAME', 'JOURNEY_NUMBER',</w:t>
+      </w:r>
+    </w:p>
+    <w:p>
+      <w:pPr>
+        <w:pStyle w:val="codestyle"/>
+      </w:pPr>
+      <w:r>
+        <w:t xml:space="preserve">       'JOURNEY_DURATION_HRS', 'ARRIVAL_TIME'], </w:t>
+      </w:r>
+      <w:proofErr w:type="spellStart"/>
+      <w:r>
+        <w:t>dtype</w:t>
+      </w:r>
+      <w:proofErr w:type="spellEnd"/>
+      <w:r>
+        <w:t>=object)</w:t>
+      </w:r>
+    </w:p>
+    <w:p>
+      <w:pPr>
+        <w:pStyle w:val="codestyle"/>
+      </w:pPr>
+    </w:p>
+    <w:p>
+      <w:pPr>
+        <w:pStyle w:val="Heading2"/>
+      </w:pPr>
+      <w:bookmarkStart w:id="19" w:name="_Toc396481027"/>
+      <w:r>
+        <w:t xml:space="preserve">Get dimensions of a </w:t>
+      </w:r>
+      <w:proofErr w:type="spellStart"/>
+      <w:r>
+        <w:t>DataFrame</w:t>
+      </w:r>
+      <w:bookmarkEnd w:id="19"/>
+      <w:proofErr w:type="spellEnd"/>
+    </w:p>
+    <w:p>
+      <w:pPr>
+        <w:pStyle w:val="codestyle"/>
+      </w:pPr>
+      <w:r>
+        <w:t>&gt;&gt;&gt; type(</w:t>
+      </w:r>
+      <w:proofErr w:type="spellStart"/>
+      <w:r>
+        <w:t>journey_data</w:t>
+      </w:r>
+      <w:proofErr w:type="spellEnd"/>
+      <w:r>
+        <w:t>)</w:t>
+      </w:r>
+    </w:p>
+    <w:p>
+      <w:pPr>
+        <w:pStyle w:val="codestyle"/>
+      </w:pPr>
+      <w:r>
+        <w:t>&lt;class '</w:t>
+      </w:r>
+      <w:proofErr w:type="spellStart"/>
+      <w:r>
+        <w:t>pandas.core.frame.DataFrame</w:t>
+      </w:r>
+      <w:proofErr w:type="spellEnd"/>
+      <w:r>
+        <w:t>'&gt;</w:t>
+      </w:r>
+    </w:p>
+    <w:p>
+      <w:pPr>
+        <w:pStyle w:val="codestyle"/>
+      </w:pPr>
+      <w:r>
+        <w:t xml:space="preserve">&gt;&gt;&gt; </w:t>
+      </w:r>
+      <w:proofErr w:type="spellStart"/>
+      <w:r>
+        <w:t>journey_data.shape</w:t>
+      </w:r>
+      <w:proofErr w:type="spellEnd"/>
+    </w:p>
+    <w:p>
+      <w:pPr>
+        <w:pStyle w:val="codestyle"/>
+      </w:pPr>
+      <w:r>
+        <w:t>(14410, 6)</w:t>
+      </w:r>
+    </w:p>
+    <w:p>
+      <w:pPr>
+        <w:pStyle w:val="codestyle"/>
+      </w:pPr>
+    </w:p>
+    <w:p>
+      <w:pPr>
+        <w:pStyle w:val="Heading2"/>
+      </w:pPr>
+      <w:bookmarkStart w:id="20" w:name="_Toc396481028"/>
+      <w:r>
+        <w:t xml:space="preserve">Get row count from a </w:t>
+      </w:r>
+      <w:proofErr w:type="spellStart"/>
+      <w:r>
+        <w:t>DataFrame</w:t>
+      </w:r>
+      <w:bookmarkEnd w:id="20"/>
+      <w:proofErr w:type="spellEnd"/>
+    </w:p>
+    <w:p>
+      <w:pPr>
+        <w:pStyle w:val="codestyle"/>
+      </w:pPr>
+      <w:r>
+        <w:t xml:space="preserve">&gt;&gt;&gt; </w:t>
+      </w:r>
+      <w:r>
+        <w:t>(</w:t>
+      </w:r>
+      <w:proofErr w:type="spellStart"/>
+      <w:r>
+        <w:t>nrows</w:t>
+      </w:r>
+      <w:proofErr w:type="spellEnd"/>
+      <w:r>
+        <w:t xml:space="preserve">, </w:t>
+      </w:r>
+      <w:proofErr w:type="spellStart"/>
+      <w:r>
+        <w:t>ncols</w:t>
+      </w:r>
+      <w:proofErr w:type="spellEnd"/>
+      <w:r>
+        <w:t xml:space="preserve">) = </w:t>
+      </w:r>
+      <w:proofErr w:type="spellStart"/>
+      <w:r>
+        <w:t>journey_data.shape</w:t>
+      </w:r>
+      <w:proofErr w:type="spellEnd"/>
+    </w:p>
+    <w:p>
+      <w:pPr>
+        <w:pStyle w:val="codestyle"/>
+      </w:pPr>
+      <w:r>
+        <w:t>(14410, 6)</w:t>
+      </w:r>
+    </w:p>
+    <w:p>
+      <w:pPr>
+        <w:pStyle w:val="codestyle"/>
+      </w:pPr>
+      <w:r>
+        <w:t xml:space="preserve">&gt;&gt;&gt; </w:t>
+      </w:r>
+      <w:proofErr w:type="spellStart"/>
+      <w:r>
+        <w:t>nrows</w:t>
+      </w:r>
+      <w:proofErr w:type="spellEnd"/>
+    </w:p>
+    <w:p>
+      <w:pPr>
+        <w:pStyle w:val="codestyle"/>
+      </w:pPr>
+      <w:r>
+        <w:t>14410</w:t>
+      </w:r>
+    </w:p>
+    <w:p>
+      <w:pPr>
+        <w:pStyle w:val="codestyle"/>
+      </w:pPr>
+    </w:p>
+    <w:p>
+      <w:pPr>
+        <w:pStyle w:val="codestyle"/>
+      </w:pPr>
+      <w:r>
+        <w:t xml:space="preserve">&gt;&gt;&gt; </w:t>
+      </w:r>
+      <w:proofErr w:type="spellStart"/>
+      <w:r>
+        <w:t>len</w:t>
+      </w:r>
+      <w:proofErr w:type="spellEnd"/>
+      <w:r>
+        <w:t>(</w:t>
+      </w:r>
+      <w:proofErr w:type="spellStart"/>
+      <w:r>
+        <w:t>journey_data.index</w:t>
+      </w:r>
+      <w:proofErr w:type="spellEnd"/>
+      <w:r>
+        <w:t>)</w:t>
+      </w:r>
+    </w:p>
+    <w:p>
+      <w:pPr>
+        <w:pStyle w:val="codestyle"/>
+      </w:pPr>
+      <w:r>
+        <w:t>14410</w:t>
+      </w:r>
+    </w:p>
+    <w:p>
+      <w:pPr>
+        <w:pStyle w:val="codestyle"/>
+      </w:pPr>
+    </w:p>
+    <w:p>
+      <w:pPr>
+        <w:pStyle w:val="Heading2"/>
+      </w:pPr>
+      <w:bookmarkStart w:id="21" w:name="_Toc396481029"/>
+      <w:r>
+        <w:t xml:space="preserve">Get rows from a </w:t>
+      </w:r>
+      <w:proofErr w:type="spellStart"/>
+      <w:r>
+        <w:t>DataFrame</w:t>
+      </w:r>
+      <w:proofErr w:type="spellEnd"/>
+      <w:r>
+        <w:t xml:space="preserve"> by index</w:t>
+      </w:r>
+      <w:bookmarkEnd w:id="21"/>
+    </w:p>
+    <w:p>
+      <w:pPr>
+        <w:pStyle w:val="codestyle"/>
+      </w:pPr>
+    </w:p>
+    <w:p>
+      <w:pPr>
+        <w:pStyle w:val="codestyle"/>
+      </w:pPr>
+      <w:r>
+        <w:t>&gt;&gt;&gt; import pandas as pd</w:t>
+      </w:r>
+    </w:p>
+    <w:p>
+      <w:pPr>
+        <w:pStyle w:val="codestyle"/>
+        <w:rPr>
           <w:kern w:val="32"/>
-          <w:sz w:val="32"/>
-          <w:szCs w:val="32"/>
-        </w:rPr>
-      </w:pPr>
-      <w:bookmarkStart w:id="16" w:name="_Toc386440199"/>
+        </w:rPr>
+      </w:pPr>
+      <w:r>
+        <w:rPr>
+          <w:kern w:val="32"/>
+        </w:rPr>
+        <w:t xml:space="preserve">&gt;&gt;&gt; </w:t>
+      </w:r>
+      <w:proofErr w:type="spellStart"/>
+      <w:r>
+        <w:rPr>
+          <w:kern w:val="32"/>
+        </w:rPr>
+        <w:t>df</w:t>
+      </w:r>
+      <w:proofErr w:type="spellEnd"/>
+      <w:r>
+        <w:rPr>
+          <w:kern w:val="32"/>
+        </w:rPr>
+        <w:t>[2:4]</w:t>
+      </w:r>
+    </w:p>
+    <w:p>
+      <w:pPr>
+        <w:pStyle w:val="codestyle"/>
+        <w:rPr>
+          <w:kern w:val="32"/>
+        </w:rPr>
+      </w:pPr>
+      <w:r>
+        <w:rPr>
+          <w:kern w:val="32"/>
+        </w:rPr>
+        <w:t xml:space="preserve">           OWNER VEHICLE_NUMBER  CORRIDOR_NAME  \</w:t>
+      </w:r>
+    </w:p>
+    <w:p>
+      <w:pPr>
+        <w:pStyle w:val="codestyle"/>
+        <w:rPr>
+          <w:kern w:val="32"/>
+        </w:rPr>
+      </w:pPr>
+      <w:r>
+        <w:rPr>
+          <w:kern w:val="32"/>
+        </w:rPr>
+        <w:t xml:space="preserve">2          </w:t>
+      </w:r>
+      <w:proofErr w:type="spellStart"/>
+      <w:r>
+        <w:rPr>
+          <w:kern w:val="32"/>
+        </w:rPr>
+        <w:t>Ragos</w:t>
+      </w:r>
+      <w:proofErr w:type="spellEnd"/>
+      <w:r>
+        <w:rPr>
+          <w:kern w:val="32"/>
+        </w:rPr>
+        <w:t xml:space="preserve">        KBH255J  BUSIA-KAMPALA   </w:t>
+      </w:r>
+    </w:p>
+    <w:p>
+      <w:pPr>
+        <w:pStyle w:val="codestyle"/>
+        <w:rPr>
+          <w:kern w:val="32"/>
+        </w:rPr>
+      </w:pPr>
+      <w:r>
+        <w:rPr>
+          <w:kern w:val="32"/>
+        </w:rPr>
+        <w:t xml:space="preserve">3  COUNTRYMOTORS        KBW990K  BUSIA-KAMPALA   </w:t>
+      </w:r>
+    </w:p>
+    <w:p>
+      <w:pPr>
+        <w:pStyle w:val="codestyle"/>
+        <w:rPr>
+          <w:kern w:val="32"/>
+        </w:rPr>
+      </w:pPr>
+    </w:p>
+    <w:p>
+      <w:pPr>
+        <w:pStyle w:val="codestyle"/>
+        <w:rPr>
+          <w:kern w:val="32"/>
+        </w:rPr>
+      </w:pPr>
+      <w:r>
+        <w:rPr>
+          <w:kern w:val="32"/>
+        </w:rPr>
+        <w:t xml:space="preserve">                               JOURNEY_NUMBER  JOURNEY_DURATION_HRS  \</w:t>
+      </w:r>
+    </w:p>
+    <w:p>
+      <w:pPr>
+        <w:pStyle w:val="codestyle"/>
+        <w:rPr>
+          <w:kern w:val="32"/>
+        </w:rPr>
+      </w:pPr>
+      <w:r>
+        <w:rPr>
+          <w:kern w:val="32"/>
+        </w:rPr>
+        <w:lastRenderedPageBreak/>
+        <w:t xml:space="preserve">2                           SGS-160868-KSM-02                     5   </w:t>
+      </w:r>
+    </w:p>
+    <w:p>
+      <w:pPr>
+        <w:pStyle w:val="codestyle"/>
+        <w:rPr>
+          <w:kern w:val="32"/>
+        </w:rPr>
+      </w:pPr>
+      <w:r>
+        <w:rPr>
+          <w:kern w:val="32"/>
+        </w:rPr>
+        <w:t xml:space="preserve">3  SGS-KRA-2014NKUC11588-KRA-2014NKUC11588-01                    14   </w:t>
+      </w:r>
+    </w:p>
+    <w:p>
+      <w:pPr>
+        <w:pStyle w:val="codestyle"/>
+        <w:rPr>
+          <w:kern w:val="32"/>
+        </w:rPr>
+      </w:pPr>
+    </w:p>
+    <w:p>
+      <w:pPr>
+        <w:pStyle w:val="codestyle"/>
+        <w:rPr>
+          <w:kern w:val="32"/>
+        </w:rPr>
+      </w:pPr>
+      <w:r>
+        <w:rPr>
+          <w:kern w:val="32"/>
+        </w:rPr>
+        <w:t xml:space="preserve">                      ARRIVAL_TIME  </w:t>
+      </w:r>
+    </w:p>
+    <w:p>
+      <w:pPr>
+        <w:pStyle w:val="codestyle"/>
+        <w:rPr>
+          <w:kern w:val="32"/>
+        </w:rPr>
+      </w:pPr>
+      <w:r>
+        <w:rPr>
+          <w:kern w:val="32"/>
+        </w:rPr>
+        <w:t xml:space="preserve">2  11-OCT-13 12.57.19.000000000 PM  </w:t>
+      </w:r>
+    </w:p>
+    <w:p>
+      <w:pPr>
+        <w:pStyle w:val="codestyle"/>
+        <w:rPr>
+          <w:kern w:val="32"/>
+        </w:rPr>
+      </w:pPr>
+      <w:r>
+        <w:rPr>
+          <w:kern w:val="32"/>
+        </w:rPr>
+        <w:t xml:space="preserve">3  26-MAR-14 03.08.02.000000000 AM  </w:t>
+      </w:r>
+    </w:p>
+    <w:p>
+      <w:pPr>
+        <w:pStyle w:val="codestyle"/>
+      </w:pPr>
+      <w:r>
+        <w:t>&gt;&gt;&gt; type(</w:t>
+      </w:r>
+      <w:proofErr w:type="spellStart"/>
+      <w:r>
+        <w:t>df</w:t>
+      </w:r>
+      <w:proofErr w:type="spellEnd"/>
+      <w:r>
+        <w:t>[2:4])</w:t>
+      </w:r>
+    </w:p>
+    <w:p>
+      <w:pPr>
+        <w:pStyle w:val="codestyle"/>
+      </w:pPr>
+      <w:r>
+        <w:t>&lt;class '</w:t>
+      </w:r>
+      <w:proofErr w:type="spellStart"/>
+      <w:r>
+        <w:t>pandas.core.frame.DataFrame</w:t>
+      </w:r>
+      <w:proofErr w:type="spellEnd"/>
+      <w:r>
+        <w:t>'&gt;</w:t>
+      </w:r>
+    </w:p>
+    <w:p>
+      <w:pPr>
+        <w:pStyle w:val="codestyle"/>
+      </w:pPr>
+    </w:p>
+    <w:p>
+      <w:pPr>
+        <w:pStyle w:val="codestyle"/>
+      </w:pPr>
+    </w:p>
+    <w:p>
+      <w:pPr>
+        <w:pStyle w:val="Heading2"/>
+      </w:pPr>
+      <w:bookmarkStart w:id="22" w:name="_Toc396481030"/>
+      <w:r>
+        <w:t xml:space="preserve">Get unique values from a </w:t>
+      </w:r>
+      <w:proofErr w:type="spellStart"/>
+      <w:r>
+        <w:t>DataFrame</w:t>
+      </w:r>
+      <w:proofErr w:type="spellEnd"/>
+      <w:r>
+        <w:t xml:space="preserve"> column</w:t>
+      </w:r>
+      <w:bookmarkEnd w:id="22"/>
+    </w:p>
+    <w:p>
+      <w:pPr>
+        <w:pStyle w:val="codestyle"/>
+      </w:pPr>
+    </w:p>
+    <w:p>
+      <w:pPr>
+        <w:pStyle w:val="codestyle"/>
+      </w:pPr>
+      <w:r>
+        <w:t xml:space="preserve">&gt;&gt;&gt; </w:t>
+      </w:r>
+      <w:proofErr w:type="spellStart"/>
+      <w:r>
+        <w:t>corr_names</w:t>
+      </w:r>
+      <w:proofErr w:type="spellEnd"/>
+      <w:r>
+        <w:t xml:space="preserve"> = </w:t>
+      </w:r>
+      <w:proofErr w:type="spellStart"/>
+      <w:r>
+        <w:t>DataFrame</w:t>
+      </w:r>
+      <w:proofErr w:type="spellEnd"/>
+      <w:r>
+        <w:t>(</w:t>
+      </w:r>
+      <w:proofErr w:type="spellStart"/>
+      <w:r>
+        <w:t>journey_data</w:t>
+      </w:r>
+      <w:proofErr w:type="spellEnd"/>
+      <w:r>
+        <w:t>, columns=['CORRIDOR_NAME'])</w:t>
+      </w:r>
+    </w:p>
+    <w:p>
+      <w:pPr>
+        <w:pStyle w:val="codestyle"/>
+      </w:pPr>
+      <w:r>
+        <w:t xml:space="preserve">&gt;&gt;&gt; </w:t>
+      </w:r>
+      <w:proofErr w:type="spellStart"/>
+      <w:r>
+        <w:t>corr_names</w:t>
+      </w:r>
+      <w:proofErr w:type="spellEnd"/>
+    </w:p>
+    <w:p>
+      <w:pPr>
+        <w:pStyle w:val="codestyle"/>
+      </w:pPr>
+      <w:r>
+        <w:t xml:space="preserve">                                        CORRIDOR_NAME</w:t>
+      </w:r>
+    </w:p>
+    <w:p>
+      <w:pPr>
+        <w:pStyle w:val="codestyle"/>
+      </w:pPr>
+      <w:r>
+        <w:t>0                   ACCRA SGS OFFICE-ADENTA-MR TANKIA</w:t>
+      </w:r>
+    </w:p>
+    <w:p>
+      <w:pPr>
+        <w:pStyle w:val="codestyle"/>
+      </w:pPr>
+      <w:r>
+        <w:t>1      ACCRA SGS OFFICE-PIG FARM JUNCTION TOTAL-ACCRA</w:t>
+      </w:r>
+    </w:p>
+    <w:p>
+      <w:pPr>
+        <w:pStyle w:val="codestyle"/>
+      </w:pPr>
+      <w:r>
+        <w:t>2                                       BUSIA-KAMPALA</w:t>
+      </w:r>
+    </w:p>
+    <w:p>
+      <w:pPr>
+        <w:pStyle w:val="codestyle"/>
+      </w:pPr>
+      <w:r>
+        <w:t>…</w:t>
+      </w:r>
+    </w:p>
+    <w:p>
+      <w:pPr>
+        <w:pStyle w:val="codestyle"/>
+      </w:pPr>
+      <w:r>
+        <w:t>[14410 rows x 1 columns]</w:t>
+      </w:r>
+    </w:p>
+    <w:p>
+      <w:pPr>
+        <w:pStyle w:val="codestyle"/>
+      </w:pPr>
+    </w:p>
+    <w:p>
+      <w:pPr>
+        <w:pStyle w:val="codestyle"/>
+      </w:pPr>
+      <w:r>
+        <w:t>&gt;&gt;&gt; from pandas import Series</w:t>
+      </w:r>
+    </w:p>
+    <w:p>
+      <w:pPr>
+        <w:pStyle w:val="codestyle"/>
+      </w:pPr>
+      <w:r>
+        <w:t>&gt;&gt;&gt; Series(</w:t>
+      </w:r>
+      <w:proofErr w:type="spellStart"/>
+      <w:r>
+        <w:t>corr_names.values.ravel</w:t>
+      </w:r>
+      <w:proofErr w:type="spellEnd"/>
+      <w:r>
+        <w:t>()).unique()</w:t>
+      </w:r>
+    </w:p>
+    <w:p>
+      <w:pPr>
+        <w:pStyle w:val="codestyle"/>
+      </w:pPr>
+      <w:r>
+        <w:t>array(['ACCRA SGS OFFICE-ADENTA-MR TANKIA',</w:t>
+      </w:r>
+    </w:p>
+    <w:p>
+      <w:pPr>
+        <w:pStyle w:val="codestyle"/>
+      </w:pPr>
+      <w:r>
+        <w:t xml:space="preserve">       'ACCRA SGS OFFICE-PIG FARM JUNCTION TOTAL-ACCRA', 'BUSIA-KAMPALA',</w:t>
+      </w:r>
+    </w:p>
+    <w:p>
+      <w:pPr>
+        <w:pStyle w:val="codestyle"/>
+      </w:pPr>
+      <w:r>
+        <w:t xml:space="preserve">       'BUSIA-MOMBASA', 'CHASE TEMA-SAKAMAN TOTAL-ACCRA', …</w:t>
+      </w:r>
+    </w:p>
+    <w:p>
+      <w:pPr>
+        <w:pStyle w:val="codestyle"/>
+      </w:pPr>
+    </w:p>
+    <w:p>
+      <w:pPr>
+        <w:pStyle w:val="codestyle"/>
+      </w:pPr>
+    </w:p>
+    <w:p>
+      <w:pPr>
+        <w:pStyle w:val="Heading2"/>
+      </w:pPr>
+      <w:bookmarkStart w:id="23" w:name="_Toc396481031"/>
+      <w:r>
+        <w:t xml:space="preserve">Select a cell from a </w:t>
+      </w:r>
+      <w:proofErr w:type="spellStart"/>
+      <w:r>
+        <w:t>DataFrame</w:t>
+      </w:r>
+      <w:bookmarkEnd w:id="23"/>
+      <w:proofErr w:type="spellEnd"/>
+    </w:p>
+    <w:p>
+      <w:pPr>
+        <w:pStyle w:val="codestyle"/>
+      </w:pPr>
+    </w:p>
+    <w:p>
+      <w:pPr>
+        <w:pStyle w:val="codestyle"/>
+      </w:pPr>
+      <w:r>
+        <w:t xml:space="preserve">&gt;&gt;&gt; </w:t>
+      </w:r>
+      <w:proofErr w:type="spellStart"/>
+      <w:r>
+        <w:t>journey_data</w:t>
+      </w:r>
+      <w:proofErr w:type="spellEnd"/>
+      <w:r>
+        <w:t>[1:2]</w:t>
+      </w:r>
+    </w:p>
+    <w:p>
+      <w:pPr>
+        <w:pStyle w:val="codestyle"/>
+      </w:pPr>
+      <w:r>
+        <w:t xml:space="preserve">         OWNER VEHICLE_NUMBER                                   CORRIDOR_NAME  \</w:t>
+      </w:r>
+    </w:p>
+    <w:p>
+      <w:pPr>
+        <w:pStyle w:val="codestyle"/>
+      </w:pPr>
+      <w:r>
+        <w:t xml:space="preserve">1  Total Ghana         ITDEMO  ACCRA SGS OFFICE-PIG FARM JUNCTION TOTAL-ACCRA   </w:t>
+      </w:r>
+    </w:p>
+    <w:p>
+      <w:pPr>
+        <w:pStyle w:val="codestyle"/>
+      </w:pPr>
+    </w:p>
+    <w:p>
+      <w:pPr>
+        <w:pStyle w:val="codestyle"/>
+      </w:pPr>
+      <w:r>
+        <w:t xml:space="preserve">           JOURNEY_NUMBER  JOURNEY_DURATION_HRS  \</w:t>
+      </w:r>
+    </w:p>
+    <w:p>
+      <w:pPr>
+        <w:pStyle w:val="codestyle"/>
+      </w:pPr>
+      <w:r>
+        <w:t xml:space="preserve">1  SGS-ITDEMO-20140722-01                     2   </w:t>
+      </w:r>
+    </w:p>
+    <w:p>
+      <w:pPr>
+        <w:pStyle w:val="codestyle"/>
+      </w:pPr>
+    </w:p>
+    <w:p>
+      <w:pPr>
+        <w:pStyle w:val="codestyle"/>
+      </w:pPr>
+      <w:r>
+        <w:t xml:space="preserve">                      ARRIVAL_TIME  </w:t>
+      </w:r>
+    </w:p>
+    <w:p>
+      <w:pPr>
+        <w:pStyle w:val="codestyle"/>
+      </w:pPr>
+      <w:r>
+        <w:t xml:space="preserve">1  22-JUL-14 03.47.05.000000000 PM  </w:t>
+      </w:r>
+    </w:p>
+    <w:p>
+      <w:pPr>
+        <w:pStyle w:val="codestyle"/>
+      </w:pPr>
+      <w:r>
+        <w:t xml:space="preserve">&gt;&gt;&gt; </w:t>
+      </w:r>
+      <w:proofErr w:type="spellStart"/>
+      <w:r>
+        <w:t>journey_data.iloc</w:t>
+      </w:r>
+      <w:proofErr w:type="spellEnd"/>
+      <w:r>
+        <w:t>[1][0]</w:t>
+      </w:r>
+    </w:p>
+    <w:p>
+      <w:pPr>
+        <w:pStyle w:val="codestyle"/>
+      </w:pPr>
+      <w:r>
+        <w:t>'Total Ghana'</w:t>
+      </w:r>
+    </w:p>
+    <w:p>
+      <w:pPr>
+        <w:pStyle w:val="codestyle"/>
+      </w:pPr>
+      <w:r>
+        <w:t xml:space="preserve">&gt;&gt;&gt; </w:t>
+      </w:r>
+      <w:proofErr w:type="spellStart"/>
+      <w:r>
+        <w:t>journey_data.iloc</w:t>
+      </w:r>
+      <w:proofErr w:type="spellEnd"/>
+      <w:r>
+        <w:t>[1]['CORRIDOR_NAME']</w:t>
+      </w:r>
+    </w:p>
+    <w:p>
+      <w:pPr>
+        <w:pStyle w:val="codestyle"/>
+      </w:pPr>
+      <w:r>
+        <w:t>'ACCRA SGS OFFICE-PIG FARM JUNCTION TOTAL-ACCRA'</w:t>
+      </w:r>
+    </w:p>
+    <w:p>
+      <w:pPr>
+        <w:pStyle w:val="codestyle"/>
+      </w:pPr>
+    </w:p>
+    <w:p>
+      <w:pPr>
+        <w:pStyle w:val="Heading2"/>
+      </w:pPr>
+      <w:bookmarkStart w:id="24" w:name="_Toc396481032"/>
+      <w:r>
+        <w:t xml:space="preserve">Select rows from a </w:t>
+      </w:r>
+      <w:proofErr w:type="spellStart"/>
+      <w:r>
+        <w:t>DataFrame</w:t>
+      </w:r>
+      <w:proofErr w:type="spellEnd"/>
+      <w:r>
+        <w:t xml:space="preserve"> by value of a column</w:t>
+      </w:r>
+      <w:bookmarkEnd w:id="24"/>
+    </w:p>
+    <w:p>
+      <w:pPr>
+        <w:pStyle w:val="codestyle"/>
+      </w:pPr>
+    </w:p>
+    <w:p>
+      <w:pPr>
+        <w:pStyle w:val="codestyle"/>
+      </w:pPr>
+      <w:r>
+        <w:t xml:space="preserve">&gt;&gt;&gt; </w:t>
+      </w:r>
+      <w:proofErr w:type="spellStart"/>
+      <w:r>
+        <w:t>journey_data.shape</w:t>
+      </w:r>
+      <w:proofErr w:type="spellEnd"/>
+    </w:p>
+    <w:p>
+      <w:pPr>
+        <w:pStyle w:val="codestyle"/>
+      </w:pPr>
+      <w:r>
+        <w:t>(14410, 6)</w:t>
+      </w:r>
+    </w:p>
+    <w:p>
+      <w:pPr>
+        <w:pStyle w:val="codestyle"/>
+      </w:pPr>
+      <w:r>
+        <w:t xml:space="preserve">&gt;&gt;&gt; subset = </w:t>
+      </w:r>
+      <w:proofErr w:type="spellStart"/>
+      <w:r>
+        <w:t>journey_data</w:t>
+      </w:r>
+      <w:proofErr w:type="spellEnd"/>
+      <w:r>
+        <w:t>[</w:t>
+      </w:r>
+      <w:proofErr w:type="spellStart"/>
+      <w:r>
+        <w:t>journey_data</w:t>
+      </w:r>
+      <w:proofErr w:type="spellEnd"/>
+      <w:r>
+        <w:t>['CORRIDOR_NAME'] == 'MOMBASA-NAIROBI']</w:t>
+      </w:r>
+    </w:p>
+    <w:p>
+      <w:pPr>
+        <w:pStyle w:val="codestyle"/>
+      </w:pPr>
+      <w:r>
+        <w:t xml:space="preserve">&gt;&gt;&gt; </w:t>
+      </w:r>
+      <w:proofErr w:type="spellStart"/>
+      <w:r>
+        <w:t>subset.shape</w:t>
+      </w:r>
+      <w:proofErr w:type="spellEnd"/>
+    </w:p>
+    <w:p>
+      <w:pPr>
+        <w:pStyle w:val="codestyle"/>
+      </w:pPr>
+      <w:r>
+        <w:t>(4481, 6)</w:t>
+      </w:r>
       <w:r>
         <w:br w:type="page"/>
       </w:r>
@@ -4706,13 +6473,13 @@
         <w:pStyle w:val="Heading1"/>
         <w:ind w:right="-720"/>
       </w:pPr>
-      <w:bookmarkStart w:id="17" w:name="_Toc392568707"/>
+      <w:bookmarkStart w:id="25" w:name="_Toc396481033"/>
       <w:r>
         <w:lastRenderedPageBreak/>
         <w:t>Date Functions</w:t>
       </w:r>
       <w:bookmarkEnd w:id="16"/>
-      <w:bookmarkEnd w:id="17"/>
+      <w:bookmarkEnd w:id="25"/>
     </w:p>
     <w:p>
       <w:pPr>
@@ -4724,13 +6491,13 @@
         <w:pStyle w:val="Heading2"/>
         <w:ind w:right="-720"/>
       </w:pPr>
-      <w:bookmarkStart w:id="18" w:name="_Toc386440200"/>
-      <w:bookmarkStart w:id="19" w:name="_Toc392568708"/>
+      <w:bookmarkStart w:id="26" w:name="_Toc386440200"/>
+      <w:bookmarkStart w:id="27" w:name="_Toc396481034"/>
       <w:r>
         <w:t>Convert string to date</w:t>
       </w:r>
-      <w:bookmarkEnd w:id="18"/>
-      <w:bookmarkEnd w:id="19"/>
+      <w:bookmarkEnd w:id="26"/>
+      <w:bookmarkEnd w:id="27"/>
     </w:p>
     <w:p>
       <w:pPr>
@@ -4878,7 +6645,7 @@
     <w:tbl>
       <w:tblPr>
         <w:tblW w:w="0" w:type="auto"/>
-        <w:tblInd w:w="720" w:type="dxa"/>
+        <w:tblInd w:w="255" w:type="dxa"/>
         <w:tblBorders>
           <w:top w:val="single" w:sz="2" w:space="0" w:color="DDCCEE"/>
           <w:left w:val="single" w:sz="2" w:space="0" w:color="DDCCEE"/>
@@ -4894,9 +6661,9 @@
         <w:tblLook w:val="04A0"/>
       </w:tblPr>
       <w:tblGrid>
-        <w:gridCol w:w="275"/>
-        <w:gridCol w:w="9979"/>
-        <w:gridCol w:w="156"/>
+        <w:gridCol w:w="740"/>
+        <w:gridCol w:w="9880"/>
+        <w:gridCol w:w="255"/>
       </w:tblGrid>
       <w:tr>
         <w:trPr>
@@ -4904,7 +6671,7 @@
         </w:trPr>
         <w:tc>
           <w:tcPr>
-            <w:tcW w:w="0" w:type="auto"/>
+            <w:tcW w:w="740" w:type="dxa"/>
             <w:tcBorders>
               <w:top w:val="single" w:sz="6" w:space="0" w:color="CCAACC"/>
               <w:left w:val="nil"/>
@@ -4951,7 +6718,7 @@
         </w:tc>
         <w:tc>
           <w:tcPr>
-            <w:tcW w:w="0" w:type="auto"/>
+            <w:tcW w:w="9880" w:type="dxa"/>
             <w:tcBorders>
               <w:top w:val="single" w:sz="6" w:space="0" w:color="CCAACC"/>
               <w:left w:val="nil"/>
@@ -4998,7 +6765,7 @@
         </w:tc>
         <w:tc>
           <w:tcPr>
-            <w:tcW w:w="0" w:type="auto"/>
+            <w:tcW w:w="255" w:type="dxa"/>
             <w:tcBorders>
               <w:top w:val="single" w:sz="6" w:space="0" w:color="CCAACC"/>
               <w:left w:val="nil"/>
@@ -5047,7 +6814,7 @@
       <w:tr>
         <w:tc>
           <w:tcPr>
-            <w:tcW w:w="0" w:type="auto"/>
+            <w:tcW w:w="740" w:type="dxa"/>
             <w:tcBorders>
               <w:top w:val="outset" w:sz="6" w:space="0" w:color="auto"/>
               <w:left w:val="nil"/>
@@ -5089,7 +6856,7 @@
         </w:tc>
         <w:tc>
           <w:tcPr>
-            <w:tcW w:w="0" w:type="auto"/>
+            <w:tcW w:w="9880" w:type="dxa"/>
             <w:tcBorders>
               <w:top w:val="outset" w:sz="6" w:space="0" w:color="auto"/>
               <w:left w:val="nil"/>
@@ -5131,7 +6898,7 @@
         </w:tc>
         <w:tc>
           <w:tcPr>
-            <w:tcW w:w="0" w:type="auto"/>
+            <w:tcW w:w="255" w:type="dxa"/>
             <w:tcBorders>
               <w:top w:val="outset" w:sz="6" w:space="0" w:color="auto"/>
               <w:left w:val="nil"/>
@@ -5175,7 +6942,7 @@
       <w:tr>
         <w:tc>
           <w:tcPr>
-            <w:tcW w:w="0" w:type="auto"/>
+            <w:tcW w:w="740" w:type="dxa"/>
             <w:tcBorders>
               <w:top w:val="outset" w:sz="6" w:space="0" w:color="auto"/>
               <w:left w:val="nil"/>
@@ -5217,7 +6984,7 @@
         </w:tc>
         <w:tc>
           <w:tcPr>
-            <w:tcW w:w="0" w:type="auto"/>
+            <w:tcW w:w="9880" w:type="dxa"/>
             <w:tcBorders>
               <w:top w:val="outset" w:sz="6" w:space="0" w:color="auto"/>
               <w:left w:val="nil"/>
@@ -5259,7 +7026,7 @@
         </w:tc>
         <w:tc>
           <w:tcPr>
-            <w:tcW w:w="0" w:type="auto"/>
+            <w:tcW w:w="255" w:type="dxa"/>
             <w:tcBorders>
               <w:top w:val="outset" w:sz="6" w:space="0" w:color="auto"/>
               <w:left w:val="nil"/>
@@ -5303,7 +7070,7 @@
       <w:tr>
         <w:tc>
           <w:tcPr>
-            <w:tcW w:w="0" w:type="auto"/>
+            <w:tcW w:w="740" w:type="dxa"/>
             <w:tcBorders>
               <w:top w:val="outset" w:sz="6" w:space="0" w:color="auto"/>
               <w:left w:val="nil"/>
@@ -5345,7 +7112,7 @@
         </w:tc>
         <w:tc>
           <w:tcPr>
-            <w:tcW w:w="0" w:type="auto"/>
+            <w:tcW w:w="9880" w:type="dxa"/>
             <w:tcBorders>
               <w:top w:val="outset" w:sz="6" w:space="0" w:color="auto"/>
               <w:left w:val="nil"/>
@@ -5387,7 +7154,7 @@
         </w:tc>
         <w:tc>
           <w:tcPr>
-            <w:tcW w:w="0" w:type="auto"/>
+            <w:tcW w:w="255" w:type="dxa"/>
             <w:tcBorders>
               <w:top w:val="outset" w:sz="6" w:space="0" w:color="auto"/>
               <w:left w:val="nil"/>
@@ -5431,7 +7198,7 @@
       <w:tr>
         <w:tc>
           <w:tcPr>
-            <w:tcW w:w="0" w:type="auto"/>
+            <w:tcW w:w="740" w:type="dxa"/>
             <w:tcBorders>
               <w:top w:val="outset" w:sz="6" w:space="0" w:color="auto"/>
               <w:left w:val="nil"/>
@@ -5473,7 +7240,7 @@
         </w:tc>
         <w:tc>
           <w:tcPr>
-            <w:tcW w:w="0" w:type="auto"/>
+            <w:tcW w:w="9880" w:type="dxa"/>
             <w:tcBorders>
               <w:top w:val="outset" w:sz="6" w:space="0" w:color="auto"/>
               <w:left w:val="nil"/>
@@ -5515,7 +7282,7 @@
         </w:tc>
         <w:tc>
           <w:tcPr>
-            <w:tcW w:w="0" w:type="auto"/>
+            <w:tcW w:w="255" w:type="dxa"/>
             <w:tcBorders>
               <w:top w:val="outset" w:sz="6" w:space="0" w:color="auto"/>
               <w:left w:val="nil"/>
@@ -5559,7 +7326,7 @@
       <w:tr>
         <w:tc>
           <w:tcPr>
-            <w:tcW w:w="0" w:type="auto"/>
+            <w:tcW w:w="740" w:type="dxa"/>
             <w:tcBorders>
               <w:top w:val="outset" w:sz="6" w:space="0" w:color="auto"/>
               <w:left w:val="nil"/>
@@ -5601,7 +7368,7 @@
         </w:tc>
         <w:tc>
           <w:tcPr>
-            <w:tcW w:w="0" w:type="auto"/>
+            <w:tcW w:w="9880" w:type="dxa"/>
             <w:tcBorders>
               <w:top w:val="outset" w:sz="6" w:space="0" w:color="auto"/>
               <w:left w:val="nil"/>
@@ -5643,7 +7410,7 @@
         </w:tc>
         <w:tc>
           <w:tcPr>
-            <w:tcW w:w="0" w:type="auto"/>
+            <w:tcW w:w="255" w:type="dxa"/>
             <w:tcBorders>
               <w:top w:val="outset" w:sz="6" w:space="0" w:color="auto"/>
               <w:left w:val="nil"/>
@@ -5687,7 +7454,7 @@
       <w:tr>
         <w:tc>
           <w:tcPr>
-            <w:tcW w:w="0" w:type="auto"/>
+            <w:tcW w:w="740" w:type="dxa"/>
             <w:tcBorders>
               <w:top w:val="outset" w:sz="6" w:space="0" w:color="auto"/>
               <w:left w:val="nil"/>
@@ -5729,7 +7496,7 @@
         </w:tc>
         <w:tc>
           <w:tcPr>
-            <w:tcW w:w="0" w:type="auto"/>
+            <w:tcW w:w="9880" w:type="dxa"/>
             <w:tcBorders>
               <w:top w:val="outset" w:sz="6" w:space="0" w:color="auto"/>
               <w:left w:val="nil"/>
@@ -5771,7 +7538,7 @@
         </w:tc>
         <w:tc>
           <w:tcPr>
-            <w:tcW w:w="0" w:type="auto"/>
+            <w:tcW w:w="255" w:type="dxa"/>
             <w:tcBorders>
               <w:top w:val="outset" w:sz="6" w:space="0" w:color="auto"/>
               <w:left w:val="nil"/>
@@ -5815,7 +7582,7 @@
       <w:tr>
         <w:tc>
           <w:tcPr>
-            <w:tcW w:w="0" w:type="auto"/>
+            <w:tcW w:w="740" w:type="dxa"/>
             <w:tcBorders>
               <w:top w:val="outset" w:sz="6" w:space="0" w:color="auto"/>
               <w:left w:val="nil"/>
@@ -5857,7 +7624,7 @@
         </w:tc>
         <w:tc>
           <w:tcPr>
-            <w:tcW w:w="0" w:type="auto"/>
+            <w:tcW w:w="9880" w:type="dxa"/>
             <w:tcBorders>
               <w:top w:val="outset" w:sz="6" w:space="0" w:color="auto"/>
               <w:left w:val="nil"/>
@@ -5899,7 +7666,7 @@
         </w:tc>
         <w:tc>
           <w:tcPr>
-            <w:tcW w:w="0" w:type="auto"/>
+            <w:tcW w:w="255" w:type="dxa"/>
             <w:tcBorders>
               <w:top w:val="outset" w:sz="6" w:space="0" w:color="auto"/>
               <w:left w:val="nil"/>
@@ -5943,7 +7710,7 @@
       <w:tr>
         <w:tc>
           <w:tcPr>
-            <w:tcW w:w="0" w:type="auto"/>
+            <w:tcW w:w="740" w:type="dxa"/>
             <w:tcBorders>
               <w:top w:val="outset" w:sz="6" w:space="0" w:color="auto"/>
               <w:left w:val="nil"/>
@@ -5985,7 +7752,7 @@
         </w:tc>
         <w:tc>
           <w:tcPr>
-            <w:tcW w:w="0" w:type="auto"/>
+            <w:tcW w:w="9880" w:type="dxa"/>
             <w:tcBorders>
               <w:top w:val="outset" w:sz="6" w:space="0" w:color="auto"/>
               <w:left w:val="nil"/>
@@ -6027,7 +7794,7 @@
         </w:tc>
         <w:tc>
           <w:tcPr>
-            <w:tcW w:w="0" w:type="auto"/>
+            <w:tcW w:w="255" w:type="dxa"/>
             <w:tcBorders>
               <w:top w:val="outset" w:sz="6" w:space="0" w:color="auto"/>
               <w:left w:val="nil"/>
@@ -6071,7 +7838,7 @@
       <w:tr>
         <w:tc>
           <w:tcPr>
-            <w:tcW w:w="0" w:type="auto"/>
+            <w:tcW w:w="740" w:type="dxa"/>
             <w:tcBorders>
               <w:top w:val="outset" w:sz="6" w:space="0" w:color="auto"/>
               <w:left w:val="nil"/>
@@ -6113,7 +7880,7 @@
         </w:tc>
         <w:tc>
           <w:tcPr>
-            <w:tcW w:w="0" w:type="auto"/>
+            <w:tcW w:w="9880" w:type="dxa"/>
             <w:tcBorders>
               <w:top w:val="outset" w:sz="6" w:space="0" w:color="auto"/>
               <w:left w:val="nil"/>
@@ -6155,7 +7922,7 @@
         </w:tc>
         <w:tc>
           <w:tcPr>
-            <w:tcW w:w="0" w:type="auto"/>
+            <w:tcW w:w="255" w:type="dxa"/>
             <w:tcBorders>
               <w:top w:val="outset" w:sz="6" w:space="0" w:color="auto"/>
               <w:left w:val="nil"/>
@@ -6199,7 +7966,7 @@
       <w:tr>
         <w:tc>
           <w:tcPr>
-            <w:tcW w:w="0" w:type="auto"/>
+            <w:tcW w:w="740" w:type="dxa"/>
             <w:tcBorders>
               <w:top w:val="outset" w:sz="6" w:space="0" w:color="auto"/>
               <w:left w:val="nil"/>
@@ -6241,7 +8008,7 @@
         </w:tc>
         <w:tc>
           <w:tcPr>
-            <w:tcW w:w="0" w:type="auto"/>
+            <w:tcW w:w="9880" w:type="dxa"/>
             <w:tcBorders>
               <w:top w:val="outset" w:sz="6" w:space="0" w:color="auto"/>
               <w:left w:val="nil"/>
@@ -6283,7 +8050,7 @@
         </w:tc>
         <w:tc>
           <w:tcPr>
-            <w:tcW w:w="0" w:type="auto"/>
+            <w:tcW w:w="255" w:type="dxa"/>
             <w:tcBorders>
               <w:top w:val="outset" w:sz="6" w:space="0" w:color="auto"/>
               <w:left w:val="nil"/>
@@ -6327,7 +8094,7 @@
       <w:tr>
         <w:tc>
           <w:tcPr>
-            <w:tcW w:w="0" w:type="auto"/>
+            <w:tcW w:w="740" w:type="dxa"/>
             <w:tcBorders>
               <w:top w:val="outset" w:sz="6" w:space="0" w:color="auto"/>
               <w:left w:val="nil"/>
@@ -6369,7 +8136,7 @@
         </w:tc>
         <w:tc>
           <w:tcPr>
-            <w:tcW w:w="0" w:type="auto"/>
+            <w:tcW w:w="9880" w:type="dxa"/>
             <w:tcBorders>
               <w:top w:val="outset" w:sz="6" w:space="0" w:color="auto"/>
               <w:left w:val="nil"/>
@@ -6411,7 +8178,7 @@
         </w:tc>
         <w:tc>
           <w:tcPr>
-            <w:tcW w:w="0" w:type="auto"/>
+            <w:tcW w:w="255" w:type="dxa"/>
             <w:tcBorders>
               <w:top w:val="outset" w:sz="6" w:space="0" w:color="auto"/>
               <w:left w:val="nil"/>
@@ -6455,7 +8222,7 @@
       <w:tr>
         <w:tc>
           <w:tcPr>
-            <w:tcW w:w="0" w:type="auto"/>
+            <w:tcW w:w="740" w:type="dxa"/>
             <w:tcBorders>
               <w:top w:val="outset" w:sz="6" w:space="0" w:color="auto"/>
               <w:left w:val="nil"/>
@@ -6497,7 +8264,7 @@
         </w:tc>
         <w:tc>
           <w:tcPr>
-            <w:tcW w:w="0" w:type="auto"/>
+            <w:tcW w:w="9880" w:type="dxa"/>
             <w:tcBorders>
               <w:top w:val="outset" w:sz="6" w:space="0" w:color="auto"/>
               <w:left w:val="nil"/>
@@ -6539,7 +8306,7 @@
         </w:tc>
         <w:tc>
           <w:tcPr>
-            <w:tcW w:w="0" w:type="auto"/>
+            <w:tcW w:w="255" w:type="dxa"/>
             <w:tcBorders>
               <w:top w:val="outset" w:sz="6" w:space="0" w:color="auto"/>
               <w:left w:val="nil"/>
@@ -6583,7 +8350,7 @@
       <w:tr>
         <w:tc>
           <w:tcPr>
-            <w:tcW w:w="0" w:type="auto"/>
+            <w:tcW w:w="740" w:type="dxa"/>
             <w:tcBorders>
               <w:top w:val="outset" w:sz="6" w:space="0" w:color="auto"/>
               <w:left w:val="nil"/>
@@ -6625,7 +8392,7 @@
         </w:tc>
         <w:tc>
           <w:tcPr>
-            <w:tcW w:w="0" w:type="auto"/>
+            <w:tcW w:w="9880" w:type="dxa"/>
             <w:tcBorders>
               <w:top w:val="outset" w:sz="6" w:space="0" w:color="auto"/>
               <w:left w:val="nil"/>
@@ -6667,7 +8434,7 @@
         </w:tc>
         <w:tc>
           <w:tcPr>
-            <w:tcW w:w="0" w:type="auto"/>
+            <w:tcW w:w="255" w:type="dxa"/>
             <w:tcBorders>
               <w:top w:val="outset" w:sz="6" w:space="0" w:color="auto"/>
               <w:left w:val="nil"/>
@@ -6711,7 +8478,7 @@
       <w:tr>
         <w:tc>
           <w:tcPr>
-            <w:tcW w:w="0" w:type="auto"/>
+            <w:tcW w:w="740" w:type="dxa"/>
             <w:tcBorders>
               <w:top w:val="outset" w:sz="6" w:space="0" w:color="auto"/>
               <w:left w:val="nil"/>
@@ -6753,7 +8520,7 @@
         </w:tc>
         <w:tc>
           <w:tcPr>
-            <w:tcW w:w="0" w:type="auto"/>
+            <w:tcW w:w="9880" w:type="dxa"/>
             <w:tcBorders>
               <w:top w:val="outset" w:sz="6" w:space="0" w:color="auto"/>
               <w:left w:val="nil"/>
@@ -6795,7 +8562,7 @@
         </w:tc>
         <w:tc>
           <w:tcPr>
-            <w:tcW w:w="0" w:type="auto"/>
+            <w:tcW w:w="255" w:type="dxa"/>
             <w:tcBorders>
               <w:top w:val="outset" w:sz="6" w:space="0" w:color="auto"/>
               <w:left w:val="nil"/>
@@ -6839,7 +8606,7 @@
       <w:tr>
         <w:tc>
           <w:tcPr>
-            <w:tcW w:w="0" w:type="auto"/>
+            <w:tcW w:w="740" w:type="dxa"/>
             <w:tcBorders>
               <w:top w:val="outset" w:sz="6" w:space="0" w:color="auto"/>
               <w:left w:val="nil"/>
@@ -6881,7 +8648,7 @@
         </w:tc>
         <w:tc>
           <w:tcPr>
-            <w:tcW w:w="0" w:type="auto"/>
+            <w:tcW w:w="9880" w:type="dxa"/>
             <w:tcBorders>
               <w:top w:val="outset" w:sz="6" w:space="0" w:color="auto"/>
               <w:left w:val="nil"/>
@@ -6923,7 +8690,7 @@
         </w:tc>
         <w:tc>
           <w:tcPr>
-            <w:tcW w:w="0" w:type="auto"/>
+            <w:tcW w:w="255" w:type="dxa"/>
             <w:tcBorders>
               <w:top w:val="outset" w:sz="6" w:space="0" w:color="auto"/>
               <w:left w:val="nil"/>
@@ -6967,7 +8734,7 @@
       <w:tr>
         <w:tc>
           <w:tcPr>
-            <w:tcW w:w="0" w:type="auto"/>
+            <w:tcW w:w="740" w:type="dxa"/>
             <w:tcBorders>
               <w:top w:val="outset" w:sz="6" w:space="0" w:color="auto"/>
               <w:left w:val="nil"/>
@@ -7009,7 +8776,7 @@
         </w:tc>
         <w:tc>
           <w:tcPr>
-            <w:tcW w:w="0" w:type="auto"/>
+            <w:tcW w:w="9880" w:type="dxa"/>
             <w:tcBorders>
               <w:top w:val="outset" w:sz="6" w:space="0" w:color="auto"/>
               <w:left w:val="nil"/>
@@ -7051,7 +8818,7 @@
         </w:tc>
         <w:tc>
           <w:tcPr>
-            <w:tcW w:w="0" w:type="auto"/>
+            <w:tcW w:w="255" w:type="dxa"/>
             <w:tcBorders>
               <w:top w:val="outset" w:sz="6" w:space="0" w:color="auto"/>
               <w:left w:val="nil"/>
@@ -7095,7 +8862,7 @@
       <w:tr>
         <w:tc>
           <w:tcPr>
-            <w:tcW w:w="0" w:type="auto"/>
+            <w:tcW w:w="740" w:type="dxa"/>
             <w:tcBorders>
               <w:top w:val="outset" w:sz="6" w:space="0" w:color="auto"/>
               <w:left w:val="nil"/>
@@ -7137,7 +8904,7 @@
         </w:tc>
         <w:tc>
           <w:tcPr>
-            <w:tcW w:w="0" w:type="auto"/>
+            <w:tcW w:w="9880" w:type="dxa"/>
             <w:tcBorders>
               <w:top w:val="outset" w:sz="6" w:space="0" w:color="auto"/>
               <w:left w:val="nil"/>
@@ -7179,7 +8946,7 @@
         </w:tc>
         <w:tc>
           <w:tcPr>
-            <w:tcW w:w="0" w:type="auto"/>
+            <w:tcW w:w="255" w:type="dxa"/>
             <w:tcBorders>
               <w:top w:val="outset" w:sz="6" w:space="0" w:color="auto"/>
               <w:left w:val="nil"/>
@@ -7223,7 +8990,7 @@
       <w:tr>
         <w:tc>
           <w:tcPr>
-            <w:tcW w:w="0" w:type="auto"/>
+            <w:tcW w:w="740" w:type="dxa"/>
             <w:tcBorders>
               <w:top w:val="outset" w:sz="6" w:space="0" w:color="auto"/>
               <w:left w:val="nil"/>
@@ -7265,7 +9032,7 @@
         </w:tc>
         <w:tc>
           <w:tcPr>
-            <w:tcW w:w="0" w:type="auto"/>
+            <w:tcW w:w="9880" w:type="dxa"/>
             <w:tcBorders>
               <w:top w:val="outset" w:sz="6" w:space="0" w:color="auto"/>
               <w:left w:val="nil"/>
@@ -7307,7 +9074,7 @@
         </w:tc>
         <w:tc>
           <w:tcPr>
-            <w:tcW w:w="0" w:type="auto"/>
+            <w:tcW w:w="255" w:type="dxa"/>
             <w:tcBorders>
               <w:top w:val="outset" w:sz="6" w:space="0" w:color="auto"/>
               <w:left w:val="nil"/>
@@ -7351,7 +9118,7 @@
       <w:tr>
         <w:tc>
           <w:tcPr>
-            <w:tcW w:w="0" w:type="auto"/>
+            <w:tcW w:w="740" w:type="dxa"/>
             <w:tcBorders>
               <w:top w:val="outset" w:sz="6" w:space="0" w:color="auto"/>
               <w:left w:val="nil"/>
@@ -7393,7 +9160,7 @@
         </w:tc>
         <w:tc>
           <w:tcPr>
-            <w:tcW w:w="0" w:type="auto"/>
+            <w:tcW w:w="9880" w:type="dxa"/>
             <w:tcBorders>
               <w:top w:val="outset" w:sz="6" w:space="0" w:color="auto"/>
               <w:left w:val="nil"/>
@@ -7435,7 +9202,7 @@
         </w:tc>
         <w:tc>
           <w:tcPr>
-            <w:tcW w:w="0" w:type="auto"/>
+            <w:tcW w:w="255" w:type="dxa"/>
             <w:tcBorders>
               <w:top w:val="outset" w:sz="6" w:space="0" w:color="auto"/>
               <w:left w:val="nil"/>
@@ -7479,7 +9246,7 @@
       <w:tr>
         <w:tc>
           <w:tcPr>
-            <w:tcW w:w="0" w:type="auto"/>
+            <w:tcW w:w="740" w:type="dxa"/>
             <w:tcBorders>
               <w:top w:val="outset" w:sz="6" w:space="0" w:color="auto"/>
               <w:left w:val="nil"/>
@@ -7521,7 +9288,7 @@
         </w:tc>
         <w:tc>
           <w:tcPr>
-            <w:tcW w:w="0" w:type="auto"/>
+            <w:tcW w:w="9880" w:type="dxa"/>
             <w:tcBorders>
               <w:top w:val="outset" w:sz="6" w:space="0" w:color="auto"/>
               <w:left w:val="nil"/>
@@ -7563,7 +9330,7 @@
         </w:tc>
         <w:tc>
           <w:tcPr>
-            <w:tcW w:w="0" w:type="auto"/>
+            <w:tcW w:w="255" w:type="dxa"/>
             <w:tcBorders>
               <w:top w:val="outset" w:sz="6" w:space="0" w:color="auto"/>
               <w:left w:val="nil"/>
@@ -7607,7 +9374,7 @@
       <w:tr>
         <w:tc>
           <w:tcPr>
-            <w:tcW w:w="0" w:type="auto"/>
+            <w:tcW w:w="740" w:type="dxa"/>
             <w:tcBorders>
               <w:top w:val="outset" w:sz="6" w:space="0" w:color="auto"/>
               <w:left w:val="nil"/>
@@ -7649,7 +9416,7 @@
         </w:tc>
         <w:tc>
           <w:tcPr>
-            <w:tcW w:w="0" w:type="auto"/>
+            <w:tcW w:w="9880" w:type="dxa"/>
             <w:tcBorders>
               <w:top w:val="outset" w:sz="6" w:space="0" w:color="auto"/>
               <w:left w:val="nil"/>
@@ -7691,7 +9458,7 @@
         </w:tc>
         <w:tc>
           <w:tcPr>
-            <w:tcW w:w="0" w:type="auto"/>
+            <w:tcW w:w="255" w:type="dxa"/>
             <w:tcBorders>
               <w:top w:val="outset" w:sz="6" w:space="0" w:color="auto"/>
               <w:left w:val="nil"/>
@@ -7735,7 +9502,7 @@
       <w:tr>
         <w:tc>
           <w:tcPr>
-            <w:tcW w:w="0" w:type="auto"/>
+            <w:tcW w:w="740" w:type="dxa"/>
             <w:tcBorders>
               <w:top w:val="outset" w:sz="6" w:space="0" w:color="auto"/>
               <w:left w:val="nil"/>
@@ -7777,7 +9544,7 @@
         </w:tc>
         <w:tc>
           <w:tcPr>
-            <w:tcW w:w="0" w:type="auto"/>
+            <w:tcW w:w="9880" w:type="dxa"/>
             <w:tcBorders>
               <w:top w:val="outset" w:sz="6" w:space="0" w:color="auto"/>
               <w:left w:val="nil"/>
@@ -7839,7 +9606,7 @@
         </w:tc>
         <w:tc>
           <w:tcPr>
-            <w:tcW w:w="0" w:type="auto"/>
+            <w:tcW w:w="255" w:type="dxa"/>
             <w:tcBorders>
               <w:top w:val="outset" w:sz="6" w:space="0" w:color="auto"/>
               <w:left w:val="nil"/>
@@ -8216,27 +9983,27 @@
       <w:pPr>
         <w:pStyle w:val="Heading1"/>
       </w:pPr>
-      <w:bookmarkStart w:id="20" w:name="_Toc392568709"/>
+      <w:bookmarkStart w:id="28" w:name="_Toc396481035"/>
       <w:r>
         <w:lastRenderedPageBreak/>
         <w:t>Directories</w:t>
       </w:r>
-      <w:bookmarkEnd w:id="20"/>
+      <w:bookmarkEnd w:id="28"/>
     </w:p>
     <w:p>
       <w:pPr>
         <w:pStyle w:val="Heading2"/>
       </w:pPr>
-      <w:bookmarkStart w:id="21" w:name="_Toc392568710"/>
     </w:p>
     <w:p>
       <w:pPr>
         <w:pStyle w:val="Heading2"/>
       </w:pPr>
+      <w:bookmarkStart w:id="29" w:name="_Toc396481036"/>
       <w:r>
         <w:t>Get the Current Working Directory</w:t>
       </w:r>
-      <w:bookmarkEnd w:id="21"/>
+      <w:bookmarkEnd w:id="29"/>
     </w:p>
     <w:p/>
     <w:p>
@@ -8317,14 +10084,14 @@
       <w:pPr>
         <w:pStyle w:val="Heading2"/>
       </w:pPr>
-      <w:bookmarkStart w:id="22" w:name="_Toc392568711"/>
+      <w:bookmarkStart w:id="30" w:name="_Toc396481037"/>
       <w:r>
         <w:t>Read the files in a directory</w:t>
       </w:r>
       <w:r>
         <w:t>.</w:t>
       </w:r>
-      <w:bookmarkEnd w:id="22"/>
+      <w:bookmarkEnd w:id="30"/>
     </w:p>
     <w:p>
       <w:pPr>
@@ -8398,11 +10165,11 @@
       <w:pPr>
         <w:pStyle w:val="Heading2"/>
       </w:pPr>
-      <w:bookmarkStart w:id="23" w:name="_Toc392568712"/>
+      <w:bookmarkStart w:id="31" w:name="_Toc396481038"/>
       <w:r>
         <w:t>Read the files in a directory with a specific extension</w:t>
       </w:r>
-      <w:bookmarkEnd w:id="23"/>
+      <w:bookmarkEnd w:id="31"/>
     </w:p>
     <w:p/>
     <w:p>
@@ -8470,6 +10237,69 @@
       <w:pPr>
         <w:pStyle w:val="codestyle"/>
       </w:pPr>
+    </w:p>
+    <w:p>
+      <w:pPr>
+        <w:pStyle w:val="Heading2"/>
+      </w:pPr>
+      <w:bookmarkStart w:id="32" w:name="_Toc396481039"/>
+      <w:r>
+        <w:t>Set the working directory</w:t>
+      </w:r>
+      <w:bookmarkEnd w:id="32"/>
+    </w:p>
+    <w:p>
+      <w:pPr>
+        <w:pStyle w:val="codestyle"/>
+      </w:pPr>
+      <w:r>
+        <w:t xml:space="preserve">&gt;&gt;&gt; import </w:t>
+      </w:r>
+      <w:proofErr w:type="spellStart"/>
+      <w:r>
+        <w:t>os</w:t>
+      </w:r>
+      <w:proofErr w:type="spellEnd"/>
+    </w:p>
+    <w:p>
+      <w:pPr>
+        <w:pStyle w:val="codestyle"/>
+      </w:pPr>
+      <w:r>
+        <w:t xml:space="preserve">&gt;&gt;&gt; </w:t>
+      </w:r>
+      <w:proofErr w:type="spellStart"/>
+      <w:r>
+        <w:t>os.chdir</w:t>
+      </w:r>
+      <w:proofErr w:type="spellEnd"/>
+      <w:r>
+        <w:t>('c:/dev/python')</w:t>
+      </w:r>
+    </w:p>
+    <w:p>
+      <w:pPr>
+        <w:pStyle w:val="codestyle"/>
+      </w:pPr>
+      <w:r>
+        <w:t xml:space="preserve">&gt;&gt;&gt; </w:t>
+      </w:r>
+      <w:proofErr w:type="spellStart"/>
+      <w:r>
+        <w:t>os.getcwd</w:t>
+      </w:r>
+      <w:proofErr w:type="spellEnd"/>
+      <w:r>
+        <w:t>()</w:t>
+      </w:r>
+    </w:p>
+    <w:p>
+      <w:pPr>
+        <w:pStyle w:val="codestyle"/>
+      </w:pPr>
+      <w:r>
+        <w:t>'c:\\dev\\python'</w:t>
+      </w:r>
     </w:p>
     <w:p>
       <w:pPr>
@@ -8491,12 +10321,12 @@
       <w:pPr>
         <w:pStyle w:val="Heading1"/>
       </w:pPr>
-      <w:bookmarkStart w:id="24" w:name="_Toc392568713"/>
+      <w:bookmarkStart w:id="33" w:name="_Toc396481040"/>
       <w:r>
         <w:lastRenderedPageBreak/>
         <w:t>Files</w:t>
       </w:r>
-      <w:bookmarkEnd w:id="24"/>
+      <w:bookmarkEnd w:id="33"/>
     </w:p>
     <w:p>
       <w:pPr>
@@ -8507,11 +10337,11 @@
       <w:pPr>
         <w:pStyle w:val="Heading2"/>
       </w:pPr>
-      <w:bookmarkStart w:id="25" w:name="_Toc392568714"/>
+      <w:bookmarkStart w:id="34" w:name="_Toc396481041"/>
       <w:r>
         <w:t>Extract the file name from a path</w:t>
       </w:r>
-      <w:bookmarkEnd w:id="25"/>
+      <w:bookmarkEnd w:id="34"/>
     </w:p>
     <w:p>
       <w:pPr>
@@ -8590,8 +10420,8 @@
           <w:lang w:bidi="ar-SA"/>
         </w:rPr>
       </w:pPr>
-      <w:bookmarkStart w:id="26" w:name="_Toc386440202"/>
-      <w:bookmarkStart w:id="27" w:name="_Toc392568715"/>
+      <w:bookmarkStart w:id="35" w:name="_Toc386440202"/>
+      <w:bookmarkStart w:id="36" w:name="_Toc396481042"/>
       <w:r>
         <w:rPr>
           <w:rFonts w:eastAsia="Times New Roman"/>
@@ -8599,8 +10429,8 @@
         </w:rPr>
         <w:t>Read a CSV file</w:t>
       </w:r>
-      <w:bookmarkEnd w:id="26"/>
-      <w:bookmarkEnd w:id="27"/>
+      <w:bookmarkEnd w:id="35"/>
+      <w:bookmarkEnd w:id="36"/>
     </w:p>
     <w:p>
       <w:pPr>
@@ -8994,8 +10824,8 @@
           <w:lang w:bidi="ar-SA"/>
         </w:rPr>
       </w:pPr>
-      <w:bookmarkStart w:id="28" w:name="_Toc386440203"/>
-      <w:bookmarkStart w:id="29" w:name="_Toc392568716"/>
+      <w:bookmarkStart w:id="37" w:name="_Toc386440203"/>
+      <w:bookmarkStart w:id="38" w:name="_Toc396481043"/>
       <w:r>
         <w:rPr>
           <w:rFonts w:eastAsia="Times New Roman"/>
@@ -9003,8 +10833,8 @@
         </w:rPr>
         <w:t>Write to a Text File</w:t>
       </w:r>
-      <w:bookmarkEnd w:id="28"/>
-      <w:bookmarkEnd w:id="29"/>
+      <w:bookmarkEnd w:id="37"/>
+      <w:bookmarkEnd w:id="38"/>
     </w:p>
     <w:p>
       <w:pPr>
@@ -9160,8 +10990,8 @@
           <w:lang w:bidi="ar-SA"/>
         </w:rPr>
       </w:pPr>
-      <w:bookmarkStart w:id="30" w:name="_Toc386440204"/>
-      <w:bookmarkStart w:id="31" w:name="_Toc392568717"/>
+      <w:bookmarkStart w:id="39" w:name="_Toc386440204"/>
+      <w:bookmarkStart w:id="40" w:name="_Toc396481044"/>
       <w:r>
         <w:rPr>
           <w:rFonts w:eastAsia="Times New Roman"/>
@@ -9169,8 +10999,8 @@
         </w:rPr>
         <w:t>Libraries</w:t>
       </w:r>
-      <w:bookmarkEnd w:id="30"/>
-      <w:bookmarkEnd w:id="31"/>
+      <w:bookmarkEnd w:id="39"/>
+      <w:bookmarkEnd w:id="40"/>
     </w:p>
     <w:p>
       <w:pPr>
@@ -9181,8 +11011,8 @@
           <w:lang w:bidi="ar-SA"/>
         </w:rPr>
       </w:pPr>
-      <w:bookmarkStart w:id="32" w:name="_Toc386440205"/>
-      <w:bookmarkStart w:id="33" w:name="_Toc392568718"/>
+      <w:bookmarkStart w:id="41" w:name="_Toc386440205"/>
+      <w:bookmarkStart w:id="42" w:name="_Toc396481045"/>
       <w:r>
         <w:rPr>
           <w:rFonts w:eastAsia="Times New Roman"/>
@@ -9190,8 +11020,8 @@
         </w:rPr>
         <w:t>Find the Function Available in a Library</w:t>
       </w:r>
-      <w:bookmarkEnd w:id="32"/>
-      <w:bookmarkEnd w:id="33"/>
+      <w:bookmarkEnd w:id="41"/>
+      <w:bookmarkEnd w:id="42"/>
     </w:p>
     <w:p>
       <w:pPr>
@@ -9257,7 +11087,7 @@
           <w:lang w:bidi="ar-SA"/>
         </w:rPr>
       </w:pPr>
-      <w:bookmarkStart w:id="34" w:name="_Toc386440206"/>
+      <w:bookmarkStart w:id="43" w:name="_Toc386440206"/>
       <w:r>
         <w:rPr>
           <w:rFonts w:eastAsia="Times New Roman"/>
@@ -9275,7 +11105,7 @@
           <w:lang w:bidi="ar-SA"/>
         </w:rPr>
       </w:pPr>
-      <w:bookmarkStart w:id="35" w:name="_Toc392568719"/>
+      <w:bookmarkStart w:id="44" w:name="_Toc396481046"/>
       <w:r>
         <w:rPr>
           <w:rFonts w:eastAsia="Times New Roman"/>
@@ -9284,8 +11114,8 @@
         <w:lastRenderedPageBreak/>
         <w:t>Lists</w:t>
       </w:r>
-      <w:bookmarkEnd w:id="34"/>
-      <w:bookmarkEnd w:id="35"/>
+      <w:bookmarkEnd w:id="43"/>
+      <w:bookmarkEnd w:id="44"/>
     </w:p>
     <w:p>
       <w:pPr>
@@ -9311,8 +11141,8 @@
           <w:lang w:bidi="ar-SA"/>
         </w:rPr>
       </w:pPr>
-      <w:bookmarkStart w:id="36" w:name="_Toc386440207"/>
-      <w:bookmarkStart w:id="37" w:name="_Toc392568720"/>
+      <w:bookmarkStart w:id="45" w:name="_Toc386440207"/>
+      <w:bookmarkStart w:id="46" w:name="_Toc396481047"/>
       <w:r>
         <w:rPr>
           <w:rFonts w:eastAsia="Times New Roman"/>
@@ -9320,8 +11150,8 @@
         </w:rPr>
         <w:t>Creating and Appending to a List</w:t>
       </w:r>
-      <w:bookmarkEnd w:id="36"/>
-      <w:bookmarkEnd w:id="37"/>
+      <w:bookmarkEnd w:id="45"/>
+      <w:bookmarkEnd w:id="46"/>
     </w:p>
     <w:p>
       <w:pPr>
@@ -9713,8 +11543,8 @@
           <w:lang w:bidi="ar-SA"/>
         </w:rPr>
       </w:pPr>
-      <w:bookmarkStart w:id="38" w:name="_Toc386440208"/>
-      <w:bookmarkStart w:id="39" w:name="_Toc392568721"/>
+      <w:bookmarkStart w:id="47" w:name="_Toc386440208"/>
+      <w:bookmarkStart w:id="48" w:name="_Toc396481048"/>
       <w:r>
         <w:rPr>
           <w:rFonts w:eastAsia="Times New Roman"/>
@@ -9722,8 +11552,8 @@
         </w:rPr>
         <w:t>Math Functions</w:t>
       </w:r>
-      <w:bookmarkEnd w:id="38"/>
-      <w:bookmarkEnd w:id="39"/>
+      <w:bookmarkEnd w:id="47"/>
+      <w:bookmarkEnd w:id="48"/>
     </w:p>
     <w:p>
       <w:pPr>
@@ -9749,8 +11579,8 @@
           <w:lang w:bidi="ar-SA"/>
         </w:rPr>
       </w:pPr>
-      <w:bookmarkStart w:id="40" w:name="_Toc386440209"/>
-      <w:bookmarkStart w:id="41" w:name="_Toc392568722"/>
+      <w:bookmarkStart w:id="49" w:name="_Toc386440209"/>
+      <w:bookmarkStart w:id="50" w:name="_Toc396481049"/>
       <w:r>
         <w:rPr>
           <w:rFonts w:eastAsia="Times New Roman"/>
@@ -9758,8 +11588,8 @@
         </w:rPr>
         <w:t>Exponentiation</w:t>
       </w:r>
-      <w:bookmarkEnd w:id="40"/>
-      <w:bookmarkEnd w:id="41"/>
+      <w:bookmarkEnd w:id="49"/>
+      <w:bookmarkEnd w:id="50"/>
     </w:p>
     <w:p>
       <w:pPr>
@@ -9818,8 +11648,8 @@
           <w:lang w:bidi="ar-SA"/>
         </w:rPr>
       </w:pPr>
-      <w:bookmarkStart w:id="42" w:name="_Toc386440210"/>
-      <w:bookmarkStart w:id="43" w:name="_Toc392568723"/>
+      <w:bookmarkStart w:id="51" w:name="_Toc386440210"/>
+      <w:bookmarkStart w:id="52" w:name="_Toc396481050"/>
       <w:r>
         <w:rPr>
           <w:rFonts w:eastAsia="Times New Roman"/>
@@ -9827,8 +11657,8 @@
         </w:rPr>
         <w:t>pi</w:t>
       </w:r>
-      <w:bookmarkEnd w:id="42"/>
-      <w:bookmarkEnd w:id="43"/>
+      <w:bookmarkEnd w:id="51"/>
+      <w:bookmarkEnd w:id="52"/>
     </w:p>
     <w:p>
       <w:pPr>
@@ -9881,8 +11711,8 @@
           <w:lang w:bidi="ar-SA"/>
         </w:rPr>
       </w:pPr>
-      <w:bookmarkStart w:id="44" w:name="_Toc386440211"/>
-      <w:bookmarkStart w:id="45" w:name="_Toc392568724"/>
+      <w:bookmarkStart w:id="53" w:name="_Toc386440211"/>
+      <w:bookmarkStart w:id="54" w:name="_Toc396481051"/>
       <w:r>
         <w:rPr>
           <w:rFonts w:eastAsia="Times New Roman"/>
@@ -9890,8 +11720,8 @@
         </w:rPr>
         <w:t>Square Root</w:t>
       </w:r>
-      <w:bookmarkEnd w:id="44"/>
-      <w:bookmarkEnd w:id="45"/>
+      <w:bookmarkEnd w:id="53"/>
+      <w:bookmarkEnd w:id="54"/>
     </w:p>
     <w:p>
       <w:pPr>
@@ -10005,12 +11835,12 @@
       <w:pPr>
         <w:pStyle w:val="Heading1"/>
       </w:pPr>
-      <w:bookmarkStart w:id="46" w:name="_Toc392568725"/>
+      <w:bookmarkStart w:id="55" w:name="_Toc396481052"/>
       <w:r>
         <w:lastRenderedPageBreak/>
         <w:t>Matrices</w:t>
       </w:r>
-      <w:bookmarkEnd w:id="46"/>
+      <w:bookmarkEnd w:id="55"/>
     </w:p>
     <w:p>
       <w:pPr>
@@ -10021,11 +11851,11 @@
       <w:pPr>
         <w:pStyle w:val="Heading2"/>
       </w:pPr>
-      <w:bookmarkStart w:id="47" w:name="_Toc392568726"/>
+      <w:bookmarkStart w:id="56" w:name="_Toc396481053"/>
       <w:r>
         <w:t>Number of rows in a matrix</w:t>
       </w:r>
-      <w:bookmarkEnd w:id="47"/>
+      <w:bookmarkEnd w:id="56"/>
     </w:p>
     <w:p>
       <w:pPr>
@@ -10053,11 +11883,11 @@
       <w:pPr>
         <w:pStyle w:val="Heading2"/>
       </w:pPr>
-      <w:bookmarkStart w:id="48" w:name="_Toc392568727"/>
+      <w:bookmarkStart w:id="57" w:name="_Toc396481054"/>
       <w:r>
         <w:t>Read a Matrix from a file</w:t>
       </w:r>
-      <w:bookmarkEnd w:id="48"/>
+      <w:bookmarkEnd w:id="57"/>
     </w:p>
     <w:p>
       <w:pPr>
@@ -10163,10 +11993,11 @@
       <w:pPr>
         <w:pStyle w:val="Heading2"/>
       </w:pPr>
-      <w:bookmarkStart w:id="49" w:name="_Toc392568728"/>
+      <w:bookmarkStart w:id="58" w:name="_Toc396481055"/>
       <w:r>
         <w:t>Read the contents of a matrix column into an array</w:t>
       </w:r>
+      <w:bookmarkEnd w:id="58"/>
     </w:p>
     <w:p>
       <w:pPr>
@@ -10339,10 +12170,11 @@
       <w:pPr>
         <w:pStyle w:val="Heading2"/>
       </w:pPr>
+      <w:bookmarkStart w:id="59" w:name="_Toc396481056"/>
       <w:r>
         <w:t>Scale matrix columns</w:t>
       </w:r>
-      <w:bookmarkEnd w:id="49"/>
+      <w:bookmarkEnd w:id="59"/>
     </w:p>
     <w:p>
       <w:pPr>
@@ -10426,11 +12258,11 @@
       <w:pPr>
         <w:pStyle w:val="Heading1"/>
       </w:pPr>
-      <w:bookmarkStart w:id="50" w:name="_Toc392568729"/>
+      <w:bookmarkStart w:id="60" w:name="_Toc396481057"/>
       <w:r>
         <w:t>Object Serialization</w:t>
       </w:r>
-      <w:bookmarkEnd w:id="50"/>
+      <w:bookmarkEnd w:id="60"/>
     </w:p>
     <w:p>
       <w:pPr>
@@ -10441,11 +12273,11 @@
       <w:pPr>
         <w:pStyle w:val="Heading2"/>
       </w:pPr>
-      <w:bookmarkStart w:id="51" w:name="_Toc392568730"/>
+      <w:bookmarkStart w:id="61" w:name="_Toc396481058"/>
       <w:r>
         <w:t>Create an object from a stored serialization</w:t>
       </w:r>
-      <w:bookmarkEnd w:id="51"/>
+      <w:bookmarkEnd w:id="61"/>
     </w:p>
     <w:p>
       <w:pPr>
@@ -10568,12 +12400,12 @@
       <w:pPr>
         <w:pStyle w:val="Heading1"/>
       </w:pPr>
-      <w:bookmarkStart w:id="52" w:name="_Toc392568731"/>
+      <w:bookmarkStart w:id="62" w:name="_Toc396481059"/>
       <w:r>
         <w:lastRenderedPageBreak/>
         <w:t>Strings</w:t>
       </w:r>
-      <w:bookmarkEnd w:id="52"/>
+      <w:bookmarkEnd w:id="62"/>
     </w:p>
     <w:p>
       <w:pPr>
@@ -10584,11 +12416,11 @@
       <w:pPr>
         <w:pStyle w:val="Heading2"/>
       </w:pPr>
-      <w:bookmarkStart w:id="53" w:name="_Toc392568732"/>
+      <w:bookmarkStart w:id="63" w:name="_Toc396481060"/>
       <w:r>
         <w:t>Concatenate strings</w:t>
       </w:r>
-      <w:bookmarkEnd w:id="53"/>
+      <w:bookmarkEnd w:id="63"/>
     </w:p>
     <w:p>
       <w:pPr>
@@ -10633,11 +12465,11 @@
       <w:pPr>
         <w:pStyle w:val="Heading2"/>
       </w:pPr>
-      <w:bookmarkStart w:id="54" w:name="_Toc392568733"/>
+      <w:bookmarkStart w:id="64" w:name="_Toc396481061"/>
       <w:r>
         <w:t>String Literals</w:t>
       </w:r>
-      <w:bookmarkEnd w:id="54"/>
+      <w:bookmarkEnd w:id="64"/>
     </w:p>
     <w:p>
       <w:pPr>
@@ -10690,11 +12522,11 @@
       <w:pPr>
         <w:pStyle w:val="Heading2"/>
       </w:pPr>
-      <w:bookmarkStart w:id="55" w:name="_Toc392568734"/>
+      <w:bookmarkStart w:id="65" w:name="_Toc396481062"/>
       <w:r>
         <w:t>Sub-strings</w:t>
       </w:r>
-      <w:bookmarkEnd w:id="55"/>
+      <w:bookmarkEnd w:id="65"/>
     </w:p>
     <w:p>
       <w:pPr>
@@ -10841,12 +12673,12 @@
       <w:pPr>
         <w:pStyle w:val="Heading1"/>
       </w:pPr>
-      <w:bookmarkStart w:id="56" w:name="_Toc392568735"/>
+      <w:bookmarkStart w:id="66" w:name="_Toc396481063"/>
       <w:r>
         <w:lastRenderedPageBreak/>
         <w:t>Program Execution</w:t>
       </w:r>
-      <w:bookmarkEnd w:id="56"/>
+      <w:bookmarkEnd w:id="66"/>
     </w:p>
     <w:p>
       <w:pPr>
@@ -10857,11 +12689,11 @@
       <w:pPr>
         <w:pStyle w:val="Heading2"/>
       </w:pPr>
-      <w:bookmarkStart w:id="57" w:name="_Toc392568736"/>
+      <w:bookmarkStart w:id="67" w:name="_Toc396481064"/>
       <w:r>
         <w:t>Stopping program execution</w:t>
       </w:r>
-      <w:bookmarkEnd w:id="57"/>
+      <w:bookmarkEnd w:id="67"/>
     </w:p>
     <w:p>
       <w:pPr>
@@ -10900,11 +12732,11 @@
       <w:pPr>
         <w:pStyle w:val="Heading1"/>
       </w:pPr>
-      <w:bookmarkStart w:id="58" w:name="_Toc392568737"/>
+      <w:bookmarkStart w:id="68" w:name="_Toc396481065"/>
       <w:r>
         <w:t>Timers</w:t>
       </w:r>
-      <w:bookmarkEnd w:id="58"/>
+      <w:bookmarkEnd w:id="68"/>
     </w:p>
     <w:p>
       <w:pPr>
@@ -10915,11 +12747,11 @@
       <w:pPr>
         <w:pStyle w:val="Heading2"/>
       </w:pPr>
-      <w:bookmarkStart w:id="59" w:name="_Toc392568738"/>
+      <w:bookmarkStart w:id="69" w:name="_Toc396481066"/>
       <w:r>
         <w:t>Timing Code Execution</w:t>
       </w:r>
-      <w:bookmarkEnd w:id="59"/>
+      <w:bookmarkEnd w:id="69"/>
     </w:p>
     <w:p>
       <w:pPr>
@@ -12329,7 +14161,7 @@
 </file>
 
 <file path=customXml/itemProps1.xml><?xml version="1.0" encoding="utf-8"?>
-<ds:datastoreItem xmlns:ds="http://schemas.openxmlformats.org/officeDocument/2006/customXml" ds:itemID="{A5B5B7AB-57C5-448D-BF6A-EDCCD0FAC377}">
+<ds:datastoreItem xmlns:ds="http://schemas.openxmlformats.org/officeDocument/2006/customXml" ds:itemID="{B722262B-F96B-422C-8ADE-2D3FFB630E1F}">
   <ds:schemaRefs>
     <ds:schemaRef ds:uri="http://schemas.openxmlformats.org/officeDocument/2006/bibliography"/>
   </ds:schemaRefs>

</xml_diff>

<commit_message>
Updates 13 May 2015
</commit_message>
<xml_diff>
--- a/Python Cheatsheet.docx
+++ b/Python Cheatsheet.docx
@@ -28987,6 +28987,1619 @@
                     <a:xfrm>
                       <a:off x="0" y="0"/>
                       <a:ext cx="3545749" cy="2887519"/>
+                    </a:xfrm>
+                    <a:prstGeom prst="rect">
+                      <a:avLst/>
+                    </a:prstGeom>
+                    <a:noFill/>
+                    <a:ln w="9525">
+                      <a:noFill/>
+                      <a:miter lim="800000"/>
+                      <a:headEnd/>
+                      <a:tailEnd/>
+                    </a:ln>
+                  </pic:spPr>
+                </pic:pic>
+              </a:graphicData>
+            </a:graphic>
+          </wp:inline>
+        </w:drawing>
+      </w:r>
+    </w:p>
+    <w:p/>
+    <w:p>
+      <w:pPr>
+        <w:pBdr>
+          <w:top w:val="single" w:sz="6" w:space="12" w:color="CCCCCC"/>
+          <w:left w:val="single" w:sz="6" w:space="12" w:color="CCCCCC"/>
+          <w:bottom w:val="single" w:sz="6" w:space="12" w:color="CCCCCC"/>
+          <w:right w:val="single" w:sz="6" w:space="12" w:color="CCCCCC"/>
+        </w:pBdr>
+        <w:shd w:val="clear" w:color="auto" w:fill="F8F8F8"/>
+        <w:tabs>
+          <w:tab w:val="left" w:pos="916"/>
+          <w:tab w:val="left" w:pos="1832"/>
+          <w:tab w:val="left" w:pos="2748"/>
+          <w:tab w:val="left" w:pos="3664"/>
+          <w:tab w:val="left" w:pos="4580"/>
+          <w:tab w:val="left" w:pos="5496"/>
+          <w:tab w:val="left" w:pos="6412"/>
+          <w:tab w:val="left" w:pos="7328"/>
+          <w:tab w:val="left" w:pos="8244"/>
+          <w:tab w:val="left" w:pos="9160"/>
+          <w:tab w:val="left" w:pos="10076"/>
+          <w:tab w:val="left" w:pos="10992"/>
+          <w:tab w:val="left" w:pos="11908"/>
+          <w:tab w:val="left" w:pos="12824"/>
+          <w:tab w:val="left" w:pos="13740"/>
+          <w:tab w:val="left" w:pos="14656"/>
+        </w:tabs>
+        <w:spacing w:line="336" w:lineRule="auto"/>
+        <w:rPr>
+          <w:rFonts w:ascii="Consolas" w:eastAsia="Times New Roman" w:hAnsi="Consolas" w:cs="Consolas"/>
+          <w:color w:val="333333"/>
+          <w:spacing w:val="4"/>
+          <w:sz w:val="19"/>
+          <w:szCs w:val="19"/>
+          <w:lang w:bidi="ar-SA"/>
+        </w:rPr>
+      </w:pPr>
+      <w:r>
+        <w:rPr>
+          <w:rFonts w:ascii="Consolas" w:eastAsia="Times New Roman" w:hAnsi="Consolas" w:cs="Consolas"/>
+          <w:i/>
+          <w:iCs/>
+          <w:color w:val="4070A0"/>
+          <w:spacing w:val="4"/>
+          <w:sz w:val="19"/>
+          <w:lang w:bidi="ar-SA"/>
+        </w:rPr>
+        <w:t>"""</w:t>
+      </w:r>
+    </w:p>
+    <w:p>
+      <w:pPr>
+        <w:pBdr>
+          <w:top w:val="single" w:sz="6" w:space="12" w:color="CCCCCC"/>
+          <w:left w:val="single" w:sz="6" w:space="12" w:color="CCCCCC"/>
+          <w:bottom w:val="single" w:sz="6" w:space="12" w:color="CCCCCC"/>
+          <w:right w:val="single" w:sz="6" w:space="12" w:color="CCCCCC"/>
+        </w:pBdr>
+        <w:shd w:val="clear" w:color="auto" w:fill="F8F8F8"/>
+        <w:tabs>
+          <w:tab w:val="left" w:pos="916"/>
+          <w:tab w:val="left" w:pos="1832"/>
+          <w:tab w:val="left" w:pos="2748"/>
+          <w:tab w:val="left" w:pos="3664"/>
+          <w:tab w:val="left" w:pos="4580"/>
+          <w:tab w:val="left" w:pos="5496"/>
+          <w:tab w:val="left" w:pos="6412"/>
+          <w:tab w:val="left" w:pos="7328"/>
+          <w:tab w:val="left" w:pos="8244"/>
+          <w:tab w:val="left" w:pos="9160"/>
+          <w:tab w:val="left" w:pos="10076"/>
+          <w:tab w:val="left" w:pos="10992"/>
+          <w:tab w:val="left" w:pos="11908"/>
+          <w:tab w:val="left" w:pos="12824"/>
+          <w:tab w:val="left" w:pos="13740"/>
+          <w:tab w:val="left" w:pos="14656"/>
+        </w:tabs>
+        <w:spacing w:line="336" w:lineRule="auto"/>
+        <w:rPr>
+          <w:rFonts w:ascii="Consolas" w:eastAsia="Times New Roman" w:hAnsi="Consolas" w:cs="Consolas"/>
+          <w:color w:val="333333"/>
+          <w:spacing w:val="4"/>
+          <w:sz w:val="19"/>
+          <w:szCs w:val="19"/>
+          <w:lang w:bidi="ar-SA"/>
+        </w:rPr>
+      </w:pPr>
+      <w:r>
+        <w:rPr>
+          <w:rFonts w:ascii="Consolas" w:eastAsia="Times New Roman" w:hAnsi="Consolas" w:cs="Consolas"/>
+          <w:i/>
+          <w:iCs/>
+          <w:color w:val="4070A0"/>
+          <w:spacing w:val="4"/>
+          <w:sz w:val="19"/>
+          <w:lang w:bidi="ar-SA"/>
+        </w:rPr>
+        <w:t>Simple demo of a scatter plot.</w:t>
+      </w:r>
+    </w:p>
+    <w:p>
+      <w:pPr>
+        <w:pBdr>
+          <w:top w:val="single" w:sz="6" w:space="12" w:color="CCCCCC"/>
+          <w:left w:val="single" w:sz="6" w:space="12" w:color="CCCCCC"/>
+          <w:bottom w:val="single" w:sz="6" w:space="12" w:color="CCCCCC"/>
+          <w:right w:val="single" w:sz="6" w:space="12" w:color="CCCCCC"/>
+        </w:pBdr>
+        <w:shd w:val="clear" w:color="auto" w:fill="F8F8F8"/>
+        <w:tabs>
+          <w:tab w:val="left" w:pos="916"/>
+          <w:tab w:val="left" w:pos="1832"/>
+          <w:tab w:val="left" w:pos="2748"/>
+          <w:tab w:val="left" w:pos="3664"/>
+          <w:tab w:val="left" w:pos="4580"/>
+          <w:tab w:val="left" w:pos="5496"/>
+          <w:tab w:val="left" w:pos="6412"/>
+          <w:tab w:val="left" w:pos="7328"/>
+          <w:tab w:val="left" w:pos="8244"/>
+          <w:tab w:val="left" w:pos="9160"/>
+          <w:tab w:val="left" w:pos="10076"/>
+          <w:tab w:val="left" w:pos="10992"/>
+          <w:tab w:val="left" w:pos="11908"/>
+          <w:tab w:val="left" w:pos="12824"/>
+          <w:tab w:val="left" w:pos="13740"/>
+          <w:tab w:val="left" w:pos="14656"/>
+        </w:tabs>
+        <w:spacing w:line="336" w:lineRule="auto"/>
+        <w:rPr>
+          <w:rFonts w:ascii="Consolas" w:eastAsia="Times New Roman" w:hAnsi="Consolas" w:cs="Consolas"/>
+          <w:color w:val="333333"/>
+          <w:spacing w:val="4"/>
+          <w:sz w:val="19"/>
+          <w:szCs w:val="19"/>
+          <w:lang w:bidi="ar-SA"/>
+        </w:rPr>
+      </w:pPr>
+      <w:r>
+        <w:rPr>
+          <w:rFonts w:ascii="Consolas" w:eastAsia="Times New Roman" w:hAnsi="Consolas" w:cs="Consolas"/>
+          <w:i/>
+          <w:iCs/>
+          <w:color w:val="4070A0"/>
+          <w:spacing w:val="4"/>
+          <w:sz w:val="19"/>
+          <w:lang w:bidi="ar-SA"/>
+        </w:rPr>
+        <w:t>"""</w:t>
+      </w:r>
+    </w:p>
+    <w:p>
+      <w:pPr>
+        <w:pBdr>
+          <w:top w:val="single" w:sz="6" w:space="12" w:color="CCCCCC"/>
+          <w:left w:val="single" w:sz="6" w:space="12" w:color="CCCCCC"/>
+          <w:bottom w:val="single" w:sz="6" w:space="12" w:color="CCCCCC"/>
+          <w:right w:val="single" w:sz="6" w:space="12" w:color="CCCCCC"/>
+        </w:pBdr>
+        <w:shd w:val="clear" w:color="auto" w:fill="F8F8F8"/>
+        <w:tabs>
+          <w:tab w:val="left" w:pos="916"/>
+          <w:tab w:val="left" w:pos="1832"/>
+          <w:tab w:val="left" w:pos="2748"/>
+          <w:tab w:val="left" w:pos="3664"/>
+          <w:tab w:val="left" w:pos="4580"/>
+          <w:tab w:val="left" w:pos="5496"/>
+          <w:tab w:val="left" w:pos="6412"/>
+          <w:tab w:val="left" w:pos="7328"/>
+          <w:tab w:val="left" w:pos="8244"/>
+          <w:tab w:val="left" w:pos="9160"/>
+          <w:tab w:val="left" w:pos="10076"/>
+          <w:tab w:val="left" w:pos="10992"/>
+          <w:tab w:val="left" w:pos="11908"/>
+          <w:tab w:val="left" w:pos="12824"/>
+          <w:tab w:val="left" w:pos="13740"/>
+          <w:tab w:val="left" w:pos="14656"/>
+        </w:tabs>
+        <w:spacing w:line="336" w:lineRule="auto"/>
+        <w:rPr>
+          <w:rFonts w:ascii="Consolas" w:eastAsia="Times New Roman" w:hAnsi="Consolas" w:cs="Consolas"/>
+          <w:color w:val="333333"/>
+          <w:spacing w:val="4"/>
+          <w:sz w:val="19"/>
+          <w:szCs w:val="19"/>
+          <w:lang w:bidi="ar-SA"/>
+        </w:rPr>
+      </w:pPr>
+      <w:r>
+        <w:rPr>
+          <w:rFonts w:ascii="Consolas" w:eastAsia="Times New Roman" w:hAnsi="Consolas" w:cs="Consolas"/>
+          <w:b/>
+          <w:bCs/>
+          <w:color w:val="007020"/>
+          <w:spacing w:val="4"/>
+          <w:sz w:val="19"/>
+          <w:lang w:bidi="ar-SA"/>
+        </w:rPr>
+        <w:t>import</w:t>
+      </w:r>
+      <w:r>
+        <w:rPr>
+          <w:rFonts w:ascii="Consolas" w:eastAsia="Times New Roman" w:hAnsi="Consolas" w:cs="Consolas"/>
+          <w:color w:val="333333"/>
+          <w:spacing w:val="4"/>
+          <w:sz w:val="19"/>
+          <w:szCs w:val="19"/>
+          <w:lang w:bidi="ar-SA"/>
+        </w:rPr>
+        <w:t xml:space="preserve"> </w:t>
+      </w:r>
+      <w:r>
+        <w:rPr>
+          <w:rFonts w:ascii="Consolas" w:eastAsia="Times New Roman" w:hAnsi="Consolas" w:cs="Consolas"/>
+          <w:b/>
+          <w:bCs/>
+          <w:color w:val="0E84B5"/>
+          <w:spacing w:val="4"/>
+          <w:sz w:val="19"/>
+          <w:lang w:bidi="ar-SA"/>
+        </w:rPr>
+        <w:t>numpy</w:t>
+      </w:r>
+      <w:r>
+        <w:rPr>
+          <w:rFonts w:ascii="Consolas" w:eastAsia="Times New Roman" w:hAnsi="Consolas" w:cs="Consolas"/>
+          <w:color w:val="333333"/>
+          <w:spacing w:val="4"/>
+          <w:sz w:val="19"/>
+          <w:szCs w:val="19"/>
+          <w:lang w:bidi="ar-SA"/>
+        </w:rPr>
+        <w:t xml:space="preserve"> </w:t>
+      </w:r>
+      <w:r>
+        <w:rPr>
+          <w:rFonts w:ascii="Consolas" w:eastAsia="Times New Roman" w:hAnsi="Consolas" w:cs="Consolas"/>
+          <w:b/>
+          <w:bCs/>
+          <w:color w:val="007020"/>
+          <w:spacing w:val="4"/>
+          <w:sz w:val="19"/>
+          <w:lang w:bidi="ar-SA"/>
+        </w:rPr>
+        <w:t>as</w:t>
+      </w:r>
+      <w:r>
+        <w:rPr>
+          <w:rFonts w:ascii="Consolas" w:eastAsia="Times New Roman" w:hAnsi="Consolas" w:cs="Consolas"/>
+          <w:color w:val="333333"/>
+          <w:spacing w:val="4"/>
+          <w:sz w:val="19"/>
+          <w:szCs w:val="19"/>
+          <w:lang w:bidi="ar-SA"/>
+        </w:rPr>
+        <w:t xml:space="preserve"> </w:t>
+      </w:r>
+      <w:r>
+        <w:rPr>
+          <w:rFonts w:ascii="Consolas" w:eastAsia="Times New Roman" w:hAnsi="Consolas" w:cs="Consolas"/>
+          <w:b/>
+          <w:bCs/>
+          <w:color w:val="0E84B5"/>
+          <w:spacing w:val="4"/>
+          <w:sz w:val="19"/>
+          <w:lang w:bidi="ar-SA"/>
+        </w:rPr>
+        <w:t>np</w:t>
+      </w:r>
+    </w:p>
+    <w:p>
+      <w:pPr>
+        <w:pBdr>
+          <w:top w:val="single" w:sz="6" w:space="12" w:color="CCCCCC"/>
+          <w:left w:val="single" w:sz="6" w:space="12" w:color="CCCCCC"/>
+          <w:bottom w:val="single" w:sz="6" w:space="12" w:color="CCCCCC"/>
+          <w:right w:val="single" w:sz="6" w:space="12" w:color="CCCCCC"/>
+        </w:pBdr>
+        <w:shd w:val="clear" w:color="auto" w:fill="F8F8F8"/>
+        <w:tabs>
+          <w:tab w:val="left" w:pos="916"/>
+          <w:tab w:val="left" w:pos="1832"/>
+          <w:tab w:val="left" w:pos="2748"/>
+          <w:tab w:val="left" w:pos="3664"/>
+          <w:tab w:val="left" w:pos="4580"/>
+          <w:tab w:val="left" w:pos="5496"/>
+          <w:tab w:val="left" w:pos="6412"/>
+          <w:tab w:val="left" w:pos="7328"/>
+          <w:tab w:val="left" w:pos="8244"/>
+          <w:tab w:val="left" w:pos="9160"/>
+          <w:tab w:val="left" w:pos="10076"/>
+          <w:tab w:val="left" w:pos="10992"/>
+          <w:tab w:val="left" w:pos="11908"/>
+          <w:tab w:val="left" w:pos="12824"/>
+          <w:tab w:val="left" w:pos="13740"/>
+          <w:tab w:val="left" w:pos="14656"/>
+        </w:tabs>
+        <w:spacing w:line="336" w:lineRule="auto"/>
+        <w:rPr>
+          <w:rFonts w:ascii="Consolas" w:eastAsia="Times New Roman" w:hAnsi="Consolas" w:cs="Consolas"/>
+          <w:color w:val="333333"/>
+          <w:spacing w:val="4"/>
+          <w:sz w:val="19"/>
+          <w:szCs w:val="19"/>
+          <w:lang w:bidi="ar-SA"/>
+        </w:rPr>
+      </w:pPr>
+      <w:r>
+        <w:rPr>
+          <w:rFonts w:ascii="Consolas" w:eastAsia="Times New Roman" w:hAnsi="Consolas" w:cs="Consolas"/>
+          <w:b/>
+          <w:bCs/>
+          <w:color w:val="007020"/>
+          <w:spacing w:val="4"/>
+          <w:sz w:val="19"/>
+          <w:lang w:bidi="ar-SA"/>
+        </w:rPr>
+        <w:t>import</w:t>
+      </w:r>
+      <w:r>
+        <w:rPr>
+          <w:rFonts w:ascii="Consolas" w:eastAsia="Times New Roman" w:hAnsi="Consolas" w:cs="Consolas"/>
+          <w:color w:val="333333"/>
+          <w:spacing w:val="4"/>
+          <w:sz w:val="19"/>
+          <w:szCs w:val="19"/>
+          <w:lang w:bidi="ar-SA"/>
+        </w:rPr>
+        <w:t xml:space="preserve"> </w:t>
+      </w:r>
+      <w:r>
+        <w:rPr>
+          <w:rFonts w:ascii="Consolas" w:eastAsia="Times New Roman" w:hAnsi="Consolas" w:cs="Consolas"/>
+          <w:b/>
+          <w:bCs/>
+          <w:color w:val="0E84B5"/>
+          <w:spacing w:val="4"/>
+          <w:sz w:val="19"/>
+          <w:lang w:bidi="ar-SA"/>
+        </w:rPr>
+        <w:t>matplotlib.pyplot</w:t>
+      </w:r>
+      <w:r>
+        <w:rPr>
+          <w:rFonts w:ascii="Consolas" w:eastAsia="Times New Roman" w:hAnsi="Consolas" w:cs="Consolas"/>
+          <w:color w:val="333333"/>
+          <w:spacing w:val="4"/>
+          <w:sz w:val="19"/>
+          <w:szCs w:val="19"/>
+          <w:lang w:bidi="ar-SA"/>
+        </w:rPr>
+        <w:t xml:space="preserve"> </w:t>
+      </w:r>
+      <w:r>
+        <w:rPr>
+          <w:rFonts w:ascii="Consolas" w:eastAsia="Times New Roman" w:hAnsi="Consolas" w:cs="Consolas"/>
+          <w:b/>
+          <w:bCs/>
+          <w:color w:val="007020"/>
+          <w:spacing w:val="4"/>
+          <w:sz w:val="19"/>
+          <w:lang w:bidi="ar-SA"/>
+        </w:rPr>
+        <w:t>as</w:t>
+      </w:r>
+      <w:r>
+        <w:rPr>
+          <w:rFonts w:ascii="Consolas" w:eastAsia="Times New Roman" w:hAnsi="Consolas" w:cs="Consolas"/>
+          <w:color w:val="333333"/>
+          <w:spacing w:val="4"/>
+          <w:sz w:val="19"/>
+          <w:szCs w:val="19"/>
+          <w:lang w:bidi="ar-SA"/>
+        </w:rPr>
+        <w:t xml:space="preserve"> </w:t>
+      </w:r>
+      <w:r>
+        <w:rPr>
+          <w:rFonts w:ascii="Consolas" w:eastAsia="Times New Roman" w:hAnsi="Consolas" w:cs="Consolas"/>
+          <w:b/>
+          <w:bCs/>
+          <w:color w:val="0E84B5"/>
+          <w:spacing w:val="4"/>
+          <w:sz w:val="19"/>
+          <w:lang w:bidi="ar-SA"/>
+        </w:rPr>
+        <w:t>plt</w:t>
+      </w:r>
+    </w:p>
+    <w:p>
+      <w:pPr>
+        <w:pBdr>
+          <w:top w:val="single" w:sz="6" w:space="12" w:color="CCCCCC"/>
+          <w:left w:val="single" w:sz="6" w:space="12" w:color="CCCCCC"/>
+          <w:bottom w:val="single" w:sz="6" w:space="12" w:color="CCCCCC"/>
+          <w:right w:val="single" w:sz="6" w:space="12" w:color="CCCCCC"/>
+        </w:pBdr>
+        <w:shd w:val="clear" w:color="auto" w:fill="F8F8F8"/>
+        <w:tabs>
+          <w:tab w:val="left" w:pos="916"/>
+          <w:tab w:val="left" w:pos="1832"/>
+          <w:tab w:val="left" w:pos="2748"/>
+          <w:tab w:val="left" w:pos="3664"/>
+          <w:tab w:val="left" w:pos="4580"/>
+          <w:tab w:val="left" w:pos="5496"/>
+          <w:tab w:val="left" w:pos="6412"/>
+          <w:tab w:val="left" w:pos="7328"/>
+          <w:tab w:val="left" w:pos="8244"/>
+          <w:tab w:val="left" w:pos="9160"/>
+          <w:tab w:val="left" w:pos="10076"/>
+          <w:tab w:val="left" w:pos="10992"/>
+          <w:tab w:val="left" w:pos="11908"/>
+          <w:tab w:val="left" w:pos="12824"/>
+          <w:tab w:val="left" w:pos="13740"/>
+          <w:tab w:val="left" w:pos="14656"/>
+        </w:tabs>
+        <w:spacing w:line="336" w:lineRule="auto"/>
+        <w:rPr>
+          <w:rFonts w:ascii="Consolas" w:eastAsia="Times New Roman" w:hAnsi="Consolas" w:cs="Consolas"/>
+          <w:color w:val="333333"/>
+          <w:spacing w:val="4"/>
+          <w:sz w:val="19"/>
+          <w:szCs w:val="19"/>
+          <w:lang w:bidi="ar-SA"/>
+        </w:rPr>
+      </w:pPr>
+    </w:p>
+    <w:p>
+      <w:pPr>
+        <w:pBdr>
+          <w:top w:val="single" w:sz="6" w:space="12" w:color="CCCCCC"/>
+          <w:left w:val="single" w:sz="6" w:space="12" w:color="CCCCCC"/>
+          <w:bottom w:val="single" w:sz="6" w:space="12" w:color="CCCCCC"/>
+          <w:right w:val="single" w:sz="6" w:space="12" w:color="CCCCCC"/>
+        </w:pBdr>
+        <w:shd w:val="clear" w:color="auto" w:fill="F8F8F8"/>
+        <w:tabs>
+          <w:tab w:val="left" w:pos="916"/>
+          <w:tab w:val="left" w:pos="1832"/>
+          <w:tab w:val="left" w:pos="2748"/>
+          <w:tab w:val="left" w:pos="3664"/>
+          <w:tab w:val="left" w:pos="4580"/>
+          <w:tab w:val="left" w:pos="5496"/>
+          <w:tab w:val="left" w:pos="6412"/>
+          <w:tab w:val="left" w:pos="7328"/>
+          <w:tab w:val="left" w:pos="8244"/>
+          <w:tab w:val="left" w:pos="9160"/>
+          <w:tab w:val="left" w:pos="10076"/>
+          <w:tab w:val="left" w:pos="10992"/>
+          <w:tab w:val="left" w:pos="11908"/>
+          <w:tab w:val="left" w:pos="12824"/>
+          <w:tab w:val="left" w:pos="13740"/>
+          <w:tab w:val="left" w:pos="14656"/>
+        </w:tabs>
+        <w:spacing w:line="336" w:lineRule="auto"/>
+        <w:rPr>
+          <w:rFonts w:ascii="Consolas" w:eastAsia="Times New Roman" w:hAnsi="Consolas" w:cs="Consolas"/>
+          <w:color w:val="333333"/>
+          <w:spacing w:val="4"/>
+          <w:sz w:val="19"/>
+          <w:szCs w:val="19"/>
+          <w:lang w:bidi="ar-SA"/>
+        </w:rPr>
+      </w:pPr>
+    </w:p>
+    <w:p>
+      <w:pPr>
+        <w:pBdr>
+          <w:top w:val="single" w:sz="6" w:space="12" w:color="CCCCCC"/>
+          <w:left w:val="single" w:sz="6" w:space="12" w:color="CCCCCC"/>
+          <w:bottom w:val="single" w:sz="6" w:space="12" w:color="CCCCCC"/>
+          <w:right w:val="single" w:sz="6" w:space="12" w:color="CCCCCC"/>
+        </w:pBdr>
+        <w:shd w:val="clear" w:color="auto" w:fill="F8F8F8"/>
+        <w:tabs>
+          <w:tab w:val="left" w:pos="916"/>
+          <w:tab w:val="left" w:pos="1832"/>
+          <w:tab w:val="left" w:pos="2748"/>
+          <w:tab w:val="left" w:pos="3664"/>
+          <w:tab w:val="left" w:pos="4580"/>
+          <w:tab w:val="left" w:pos="5496"/>
+          <w:tab w:val="left" w:pos="6412"/>
+          <w:tab w:val="left" w:pos="7328"/>
+          <w:tab w:val="left" w:pos="8244"/>
+          <w:tab w:val="left" w:pos="9160"/>
+          <w:tab w:val="left" w:pos="10076"/>
+          <w:tab w:val="left" w:pos="10992"/>
+          <w:tab w:val="left" w:pos="11908"/>
+          <w:tab w:val="left" w:pos="12824"/>
+          <w:tab w:val="left" w:pos="13740"/>
+          <w:tab w:val="left" w:pos="14656"/>
+        </w:tabs>
+        <w:spacing w:line="336" w:lineRule="auto"/>
+        <w:rPr>
+          <w:rFonts w:ascii="Consolas" w:eastAsia="Times New Roman" w:hAnsi="Consolas" w:cs="Consolas"/>
+          <w:color w:val="333333"/>
+          <w:spacing w:val="4"/>
+          <w:sz w:val="19"/>
+          <w:szCs w:val="19"/>
+          <w:lang w:bidi="ar-SA"/>
+        </w:rPr>
+      </w:pPr>
+      <w:r>
+        <w:rPr>
+          <w:rFonts w:ascii="Consolas" w:eastAsia="Times New Roman" w:hAnsi="Consolas" w:cs="Consolas"/>
+          <w:color w:val="333333"/>
+          <w:spacing w:val="4"/>
+          <w:sz w:val="19"/>
+          <w:lang w:bidi="ar-SA"/>
+        </w:rPr>
+        <w:t>N</w:t>
+      </w:r>
+      <w:r>
+        <w:rPr>
+          <w:rFonts w:ascii="Consolas" w:eastAsia="Times New Roman" w:hAnsi="Consolas" w:cs="Consolas"/>
+          <w:color w:val="333333"/>
+          <w:spacing w:val="4"/>
+          <w:sz w:val="19"/>
+          <w:szCs w:val="19"/>
+          <w:lang w:bidi="ar-SA"/>
+        </w:rPr>
+        <w:t xml:space="preserve"> </w:t>
+      </w:r>
+      <w:r>
+        <w:rPr>
+          <w:rFonts w:ascii="Consolas" w:eastAsia="Times New Roman" w:hAnsi="Consolas" w:cs="Consolas"/>
+          <w:color w:val="666666"/>
+          <w:spacing w:val="4"/>
+          <w:sz w:val="19"/>
+          <w:lang w:bidi="ar-SA"/>
+        </w:rPr>
+        <w:t>=</w:t>
+      </w:r>
+      <w:r>
+        <w:rPr>
+          <w:rFonts w:ascii="Consolas" w:eastAsia="Times New Roman" w:hAnsi="Consolas" w:cs="Consolas"/>
+          <w:color w:val="333333"/>
+          <w:spacing w:val="4"/>
+          <w:sz w:val="19"/>
+          <w:szCs w:val="19"/>
+          <w:lang w:bidi="ar-SA"/>
+        </w:rPr>
+        <w:t xml:space="preserve"> </w:t>
+      </w:r>
+      <w:r>
+        <w:rPr>
+          <w:rFonts w:ascii="Consolas" w:eastAsia="Times New Roman" w:hAnsi="Consolas" w:cs="Consolas"/>
+          <w:color w:val="208050"/>
+          <w:spacing w:val="4"/>
+          <w:sz w:val="19"/>
+          <w:lang w:bidi="ar-SA"/>
+        </w:rPr>
+        <w:t>50</w:t>
+      </w:r>
+    </w:p>
+    <w:p>
+      <w:pPr>
+        <w:pBdr>
+          <w:top w:val="single" w:sz="6" w:space="12" w:color="CCCCCC"/>
+          <w:left w:val="single" w:sz="6" w:space="12" w:color="CCCCCC"/>
+          <w:bottom w:val="single" w:sz="6" w:space="12" w:color="CCCCCC"/>
+          <w:right w:val="single" w:sz="6" w:space="12" w:color="CCCCCC"/>
+        </w:pBdr>
+        <w:shd w:val="clear" w:color="auto" w:fill="F8F8F8"/>
+        <w:tabs>
+          <w:tab w:val="left" w:pos="916"/>
+          <w:tab w:val="left" w:pos="1832"/>
+          <w:tab w:val="left" w:pos="2748"/>
+          <w:tab w:val="left" w:pos="3664"/>
+          <w:tab w:val="left" w:pos="4580"/>
+          <w:tab w:val="left" w:pos="5496"/>
+          <w:tab w:val="left" w:pos="6412"/>
+          <w:tab w:val="left" w:pos="7328"/>
+          <w:tab w:val="left" w:pos="8244"/>
+          <w:tab w:val="left" w:pos="9160"/>
+          <w:tab w:val="left" w:pos="10076"/>
+          <w:tab w:val="left" w:pos="10992"/>
+          <w:tab w:val="left" w:pos="11908"/>
+          <w:tab w:val="left" w:pos="12824"/>
+          <w:tab w:val="left" w:pos="13740"/>
+          <w:tab w:val="left" w:pos="14656"/>
+        </w:tabs>
+        <w:spacing w:line="336" w:lineRule="auto"/>
+        <w:rPr>
+          <w:rFonts w:ascii="Consolas" w:eastAsia="Times New Roman" w:hAnsi="Consolas" w:cs="Consolas"/>
+          <w:color w:val="333333"/>
+          <w:spacing w:val="4"/>
+          <w:sz w:val="19"/>
+          <w:szCs w:val="19"/>
+          <w:lang w:bidi="ar-SA"/>
+        </w:rPr>
+      </w:pPr>
+      <w:r>
+        <w:rPr>
+          <w:rFonts w:ascii="Consolas" w:eastAsia="Times New Roman" w:hAnsi="Consolas" w:cs="Consolas"/>
+          <w:color w:val="333333"/>
+          <w:spacing w:val="4"/>
+          <w:sz w:val="19"/>
+          <w:lang w:bidi="ar-SA"/>
+        </w:rPr>
+        <w:t>x</w:t>
+      </w:r>
+      <w:r>
+        <w:rPr>
+          <w:rFonts w:ascii="Consolas" w:eastAsia="Times New Roman" w:hAnsi="Consolas" w:cs="Consolas"/>
+          <w:color w:val="333333"/>
+          <w:spacing w:val="4"/>
+          <w:sz w:val="19"/>
+          <w:szCs w:val="19"/>
+          <w:lang w:bidi="ar-SA"/>
+        </w:rPr>
+        <w:t xml:space="preserve"> </w:t>
+      </w:r>
+      <w:r>
+        <w:rPr>
+          <w:rFonts w:ascii="Consolas" w:eastAsia="Times New Roman" w:hAnsi="Consolas" w:cs="Consolas"/>
+          <w:color w:val="666666"/>
+          <w:spacing w:val="4"/>
+          <w:sz w:val="19"/>
+          <w:lang w:bidi="ar-SA"/>
+        </w:rPr>
+        <w:t>=</w:t>
+      </w:r>
+      <w:r>
+        <w:rPr>
+          <w:rFonts w:ascii="Consolas" w:eastAsia="Times New Roman" w:hAnsi="Consolas" w:cs="Consolas"/>
+          <w:color w:val="333333"/>
+          <w:spacing w:val="4"/>
+          <w:sz w:val="19"/>
+          <w:szCs w:val="19"/>
+          <w:lang w:bidi="ar-SA"/>
+        </w:rPr>
+        <w:t xml:space="preserve"> </w:t>
+      </w:r>
+      <w:r>
+        <w:rPr>
+          <w:rFonts w:ascii="Consolas" w:eastAsia="Times New Roman" w:hAnsi="Consolas" w:cs="Consolas"/>
+          <w:color w:val="333333"/>
+          <w:spacing w:val="4"/>
+          <w:sz w:val="19"/>
+          <w:lang w:bidi="ar-SA"/>
+        </w:rPr>
+        <w:t>np</w:t>
+      </w:r>
+      <w:r>
+        <w:rPr>
+          <w:rFonts w:ascii="Consolas" w:eastAsia="Times New Roman" w:hAnsi="Consolas" w:cs="Consolas"/>
+          <w:color w:val="666666"/>
+          <w:spacing w:val="4"/>
+          <w:sz w:val="19"/>
+          <w:lang w:bidi="ar-SA"/>
+        </w:rPr>
+        <w:t>.</w:t>
+      </w:r>
+      <w:r>
+        <w:rPr>
+          <w:rFonts w:ascii="Consolas" w:eastAsia="Times New Roman" w:hAnsi="Consolas" w:cs="Consolas"/>
+          <w:color w:val="333333"/>
+          <w:spacing w:val="4"/>
+          <w:sz w:val="19"/>
+          <w:lang w:bidi="ar-SA"/>
+        </w:rPr>
+        <w:t>random</w:t>
+      </w:r>
+      <w:r>
+        <w:rPr>
+          <w:rFonts w:ascii="Consolas" w:eastAsia="Times New Roman" w:hAnsi="Consolas" w:cs="Consolas"/>
+          <w:color w:val="666666"/>
+          <w:spacing w:val="4"/>
+          <w:sz w:val="19"/>
+          <w:lang w:bidi="ar-SA"/>
+        </w:rPr>
+        <w:t>.</w:t>
+      </w:r>
+      <w:r>
+        <w:rPr>
+          <w:rFonts w:ascii="Consolas" w:eastAsia="Times New Roman" w:hAnsi="Consolas" w:cs="Consolas"/>
+          <w:color w:val="333333"/>
+          <w:spacing w:val="4"/>
+          <w:sz w:val="19"/>
+          <w:lang w:bidi="ar-SA"/>
+        </w:rPr>
+        <w:t>rand(N)</w:t>
+      </w:r>
+    </w:p>
+    <w:p>
+      <w:pPr>
+        <w:pBdr>
+          <w:top w:val="single" w:sz="6" w:space="12" w:color="CCCCCC"/>
+          <w:left w:val="single" w:sz="6" w:space="12" w:color="CCCCCC"/>
+          <w:bottom w:val="single" w:sz="6" w:space="12" w:color="CCCCCC"/>
+          <w:right w:val="single" w:sz="6" w:space="12" w:color="CCCCCC"/>
+        </w:pBdr>
+        <w:shd w:val="clear" w:color="auto" w:fill="F8F8F8"/>
+        <w:tabs>
+          <w:tab w:val="left" w:pos="916"/>
+          <w:tab w:val="left" w:pos="1832"/>
+          <w:tab w:val="left" w:pos="2748"/>
+          <w:tab w:val="left" w:pos="3664"/>
+          <w:tab w:val="left" w:pos="4580"/>
+          <w:tab w:val="left" w:pos="5496"/>
+          <w:tab w:val="left" w:pos="6412"/>
+          <w:tab w:val="left" w:pos="7328"/>
+          <w:tab w:val="left" w:pos="8244"/>
+          <w:tab w:val="left" w:pos="9160"/>
+          <w:tab w:val="left" w:pos="10076"/>
+          <w:tab w:val="left" w:pos="10992"/>
+          <w:tab w:val="left" w:pos="11908"/>
+          <w:tab w:val="left" w:pos="12824"/>
+          <w:tab w:val="left" w:pos="13740"/>
+          <w:tab w:val="left" w:pos="14656"/>
+        </w:tabs>
+        <w:spacing w:line="336" w:lineRule="auto"/>
+        <w:rPr>
+          <w:rFonts w:ascii="Consolas" w:eastAsia="Times New Roman" w:hAnsi="Consolas" w:cs="Consolas"/>
+          <w:color w:val="333333"/>
+          <w:spacing w:val="4"/>
+          <w:sz w:val="19"/>
+          <w:szCs w:val="19"/>
+          <w:lang w:bidi="ar-SA"/>
+        </w:rPr>
+      </w:pPr>
+      <w:r>
+        <w:rPr>
+          <w:rFonts w:ascii="Consolas" w:eastAsia="Times New Roman" w:hAnsi="Consolas" w:cs="Consolas"/>
+          <w:color w:val="333333"/>
+          <w:spacing w:val="4"/>
+          <w:sz w:val="19"/>
+          <w:lang w:bidi="ar-SA"/>
+        </w:rPr>
+        <w:t>y</w:t>
+      </w:r>
+      <w:r>
+        <w:rPr>
+          <w:rFonts w:ascii="Consolas" w:eastAsia="Times New Roman" w:hAnsi="Consolas" w:cs="Consolas"/>
+          <w:color w:val="333333"/>
+          <w:spacing w:val="4"/>
+          <w:sz w:val="19"/>
+          <w:szCs w:val="19"/>
+          <w:lang w:bidi="ar-SA"/>
+        </w:rPr>
+        <w:t xml:space="preserve"> </w:t>
+      </w:r>
+      <w:r>
+        <w:rPr>
+          <w:rFonts w:ascii="Consolas" w:eastAsia="Times New Roman" w:hAnsi="Consolas" w:cs="Consolas"/>
+          <w:color w:val="666666"/>
+          <w:spacing w:val="4"/>
+          <w:sz w:val="19"/>
+          <w:lang w:bidi="ar-SA"/>
+        </w:rPr>
+        <w:t>=</w:t>
+      </w:r>
+      <w:r>
+        <w:rPr>
+          <w:rFonts w:ascii="Consolas" w:eastAsia="Times New Roman" w:hAnsi="Consolas" w:cs="Consolas"/>
+          <w:color w:val="333333"/>
+          <w:spacing w:val="4"/>
+          <w:sz w:val="19"/>
+          <w:szCs w:val="19"/>
+          <w:lang w:bidi="ar-SA"/>
+        </w:rPr>
+        <w:t xml:space="preserve"> </w:t>
+      </w:r>
+      <w:r>
+        <w:rPr>
+          <w:rFonts w:ascii="Consolas" w:eastAsia="Times New Roman" w:hAnsi="Consolas" w:cs="Consolas"/>
+          <w:color w:val="333333"/>
+          <w:spacing w:val="4"/>
+          <w:sz w:val="19"/>
+          <w:lang w:bidi="ar-SA"/>
+        </w:rPr>
+        <w:t>np</w:t>
+      </w:r>
+      <w:r>
+        <w:rPr>
+          <w:rFonts w:ascii="Consolas" w:eastAsia="Times New Roman" w:hAnsi="Consolas" w:cs="Consolas"/>
+          <w:color w:val="666666"/>
+          <w:spacing w:val="4"/>
+          <w:sz w:val="19"/>
+          <w:lang w:bidi="ar-SA"/>
+        </w:rPr>
+        <w:t>.</w:t>
+      </w:r>
+      <w:r>
+        <w:rPr>
+          <w:rFonts w:ascii="Consolas" w:eastAsia="Times New Roman" w:hAnsi="Consolas" w:cs="Consolas"/>
+          <w:color w:val="333333"/>
+          <w:spacing w:val="4"/>
+          <w:sz w:val="19"/>
+          <w:lang w:bidi="ar-SA"/>
+        </w:rPr>
+        <w:t>random</w:t>
+      </w:r>
+      <w:r>
+        <w:rPr>
+          <w:rFonts w:ascii="Consolas" w:eastAsia="Times New Roman" w:hAnsi="Consolas" w:cs="Consolas"/>
+          <w:color w:val="666666"/>
+          <w:spacing w:val="4"/>
+          <w:sz w:val="19"/>
+          <w:lang w:bidi="ar-SA"/>
+        </w:rPr>
+        <w:t>.</w:t>
+      </w:r>
+      <w:r>
+        <w:rPr>
+          <w:rFonts w:ascii="Consolas" w:eastAsia="Times New Roman" w:hAnsi="Consolas" w:cs="Consolas"/>
+          <w:color w:val="333333"/>
+          <w:spacing w:val="4"/>
+          <w:sz w:val="19"/>
+          <w:lang w:bidi="ar-SA"/>
+        </w:rPr>
+        <w:t>rand(N)</w:t>
+      </w:r>
+    </w:p>
+    <w:p>
+      <w:pPr>
+        <w:pBdr>
+          <w:top w:val="single" w:sz="6" w:space="12" w:color="CCCCCC"/>
+          <w:left w:val="single" w:sz="6" w:space="12" w:color="CCCCCC"/>
+          <w:bottom w:val="single" w:sz="6" w:space="12" w:color="CCCCCC"/>
+          <w:right w:val="single" w:sz="6" w:space="12" w:color="CCCCCC"/>
+        </w:pBdr>
+        <w:shd w:val="clear" w:color="auto" w:fill="F8F8F8"/>
+        <w:tabs>
+          <w:tab w:val="left" w:pos="916"/>
+          <w:tab w:val="left" w:pos="1832"/>
+          <w:tab w:val="left" w:pos="2748"/>
+          <w:tab w:val="left" w:pos="3664"/>
+          <w:tab w:val="left" w:pos="4580"/>
+          <w:tab w:val="left" w:pos="5496"/>
+          <w:tab w:val="left" w:pos="6412"/>
+          <w:tab w:val="left" w:pos="7328"/>
+          <w:tab w:val="left" w:pos="8244"/>
+          <w:tab w:val="left" w:pos="9160"/>
+          <w:tab w:val="left" w:pos="10076"/>
+          <w:tab w:val="left" w:pos="10992"/>
+          <w:tab w:val="left" w:pos="11908"/>
+          <w:tab w:val="left" w:pos="12824"/>
+          <w:tab w:val="left" w:pos="13740"/>
+          <w:tab w:val="left" w:pos="14656"/>
+        </w:tabs>
+        <w:spacing w:line="336" w:lineRule="auto"/>
+        <w:rPr>
+          <w:rFonts w:ascii="Consolas" w:eastAsia="Times New Roman" w:hAnsi="Consolas" w:cs="Consolas"/>
+          <w:color w:val="333333"/>
+          <w:spacing w:val="4"/>
+          <w:sz w:val="19"/>
+          <w:szCs w:val="19"/>
+          <w:lang w:bidi="ar-SA"/>
+        </w:rPr>
+      </w:pPr>
+      <w:r>
+        <w:rPr>
+          <w:rFonts w:ascii="Consolas" w:eastAsia="Times New Roman" w:hAnsi="Consolas" w:cs="Consolas"/>
+          <w:color w:val="333333"/>
+          <w:spacing w:val="4"/>
+          <w:sz w:val="19"/>
+          <w:lang w:bidi="ar-SA"/>
+        </w:rPr>
+        <w:t>colors</w:t>
+      </w:r>
+      <w:r>
+        <w:rPr>
+          <w:rFonts w:ascii="Consolas" w:eastAsia="Times New Roman" w:hAnsi="Consolas" w:cs="Consolas"/>
+          <w:color w:val="333333"/>
+          <w:spacing w:val="4"/>
+          <w:sz w:val="19"/>
+          <w:szCs w:val="19"/>
+          <w:lang w:bidi="ar-SA"/>
+        </w:rPr>
+        <w:t xml:space="preserve"> </w:t>
+      </w:r>
+      <w:r>
+        <w:rPr>
+          <w:rFonts w:ascii="Consolas" w:eastAsia="Times New Roman" w:hAnsi="Consolas" w:cs="Consolas"/>
+          <w:color w:val="666666"/>
+          <w:spacing w:val="4"/>
+          <w:sz w:val="19"/>
+          <w:lang w:bidi="ar-SA"/>
+        </w:rPr>
+        <w:t>=</w:t>
+      </w:r>
+      <w:r>
+        <w:rPr>
+          <w:rFonts w:ascii="Consolas" w:eastAsia="Times New Roman" w:hAnsi="Consolas" w:cs="Consolas"/>
+          <w:color w:val="333333"/>
+          <w:spacing w:val="4"/>
+          <w:sz w:val="19"/>
+          <w:szCs w:val="19"/>
+          <w:lang w:bidi="ar-SA"/>
+        </w:rPr>
+        <w:t xml:space="preserve"> </w:t>
+      </w:r>
+      <w:r>
+        <w:rPr>
+          <w:rFonts w:ascii="Consolas" w:eastAsia="Times New Roman" w:hAnsi="Consolas" w:cs="Consolas"/>
+          <w:color w:val="333333"/>
+          <w:spacing w:val="4"/>
+          <w:sz w:val="19"/>
+          <w:lang w:bidi="ar-SA"/>
+        </w:rPr>
+        <w:t>np</w:t>
+      </w:r>
+      <w:r>
+        <w:rPr>
+          <w:rFonts w:ascii="Consolas" w:eastAsia="Times New Roman" w:hAnsi="Consolas" w:cs="Consolas"/>
+          <w:color w:val="666666"/>
+          <w:spacing w:val="4"/>
+          <w:sz w:val="19"/>
+          <w:lang w:bidi="ar-SA"/>
+        </w:rPr>
+        <w:t>.</w:t>
+      </w:r>
+      <w:r>
+        <w:rPr>
+          <w:rFonts w:ascii="Consolas" w:eastAsia="Times New Roman" w:hAnsi="Consolas" w:cs="Consolas"/>
+          <w:color w:val="333333"/>
+          <w:spacing w:val="4"/>
+          <w:sz w:val="19"/>
+          <w:lang w:bidi="ar-SA"/>
+        </w:rPr>
+        <w:t>random</w:t>
+      </w:r>
+      <w:r>
+        <w:rPr>
+          <w:rFonts w:ascii="Consolas" w:eastAsia="Times New Roman" w:hAnsi="Consolas" w:cs="Consolas"/>
+          <w:color w:val="666666"/>
+          <w:spacing w:val="4"/>
+          <w:sz w:val="19"/>
+          <w:lang w:bidi="ar-SA"/>
+        </w:rPr>
+        <w:t>.</w:t>
+      </w:r>
+      <w:r>
+        <w:rPr>
+          <w:rFonts w:ascii="Consolas" w:eastAsia="Times New Roman" w:hAnsi="Consolas" w:cs="Consolas"/>
+          <w:color w:val="333333"/>
+          <w:spacing w:val="4"/>
+          <w:sz w:val="19"/>
+          <w:lang w:bidi="ar-SA"/>
+        </w:rPr>
+        <w:t>rand(N)</w:t>
+      </w:r>
+    </w:p>
+    <w:p>
+      <w:pPr>
+        <w:pBdr>
+          <w:top w:val="single" w:sz="6" w:space="12" w:color="CCCCCC"/>
+          <w:left w:val="single" w:sz="6" w:space="12" w:color="CCCCCC"/>
+          <w:bottom w:val="single" w:sz="6" w:space="12" w:color="CCCCCC"/>
+          <w:right w:val="single" w:sz="6" w:space="12" w:color="CCCCCC"/>
+        </w:pBdr>
+        <w:shd w:val="clear" w:color="auto" w:fill="F8F8F8"/>
+        <w:tabs>
+          <w:tab w:val="left" w:pos="916"/>
+          <w:tab w:val="left" w:pos="1832"/>
+          <w:tab w:val="left" w:pos="2748"/>
+          <w:tab w:val="left" w:pos="3664"/>
+          <w:tab w:val="left" w:pos="4580"/>
+          <w:tab w:val="left" w:pos="5496"/>
+          <w:tab w:val="left" w:pos="6412"/>
+          <w:tab w:val="left" w:pos="7328"/>
+          <w:tab w:val="left" w:pos="8244"/>
+          <w:tab w:val="left" w:pos="9160"/>
+          <w:tab w:val="left" w:pos="10076"/>
+          <w:tab w:val="left" w:pos="10992"/>
+          <w:tab w:val="left" w:pos="11908"/>
+          <w:tab w:val="left" w:pos="12824"/>
+          <w:tab w:val="left" w:pos="13740"/>
+          <w:tab w:val="left" w:pos="14656"/>
+        </w:tabs>
+        <w:spacing w:line="336" w:lineRule="auto"/>
+        <w:rPr>
+          <w:rFonts w:ascii="Consolas" w:eastAsia="Times New Roman" w:hAnsi="Consolas" w:cs="Consolas"/>
+          <w:color w:val="333333"/>
+          <w:spacing w:val="4"/>
+          <w:sz w:val="19"/>
+          <w:szCs w:val="19"/>
+          <w:lang w:bidi="ar-SA"/>
+        </w:rPr>
+      </w:pPr>
+      <w:r>
+        <w:rPr>
+          <w:rFonts w:ascii="Consolas" w:eastAsia="Times New Roman" w:hAnsi="Consolas" w:cs="Consolas"/>
+          <w:color w:val="333333"/>
+          <w:spacing w:val="4"/>
+          <w:sz w:val="19"/>
+          <w:lang w:bidi="ar-SA"/>
+        </w:rPr>
+        <w:t>area</w:t>
+      </w:r>
+      <w:r>
+        <w:rPr>
+          <w:rFonts w:ascii="Consolas" w:eastAsia="Times New Roman" w:hAnsi="Consolas" w:cs="Consolas"/>
+          <w:color w:val="333333"/>
+          <w:spacing w:val="4"/>
+          <w:sz w:val="19"/>
+          <w:szCs w:val="19"/>
+          <w:lang w:bidi="ar-SA"/>
+        </w:rPr>
+        <w:t xml:space="preserve"> </w:t>
+      </w:r>
+      <w:r>
+        <w:rPr>
+          <w:rFonts w:ascii="Consolas" w:eastAsia="Times New Roman" w:hAnsi="Consolas" w:cs="Consolas"/>
+          <w:color w:val="666666"/>
+          <w:spacing w:val="4"/>
+          <w:sz w:val="19"/>
+          <w:lang w:bidi="ar-SA"/>
+        </w:rPr>
+        <w:t>=</w:t>
+      </w:r>
+      <w:r>
+        <w:rPr>
+          <w:rFonts w:ascii="Consolas" w:eastAsia="Times New Roman" w:hAnsi="Consolas" w:cs="Consolas"/>
+          <w:color w:val="333333"/>
+          <w:spacing w:val="4"/>
+          <w:sz w:val="19"/>
+          <w:szCs w:val="19"/>
+          <w:lang w:bidi="ar-SA"/>
+        </w:rPr>
+        <w:t xml:space="preserve"> </w:t>
+      </w:r>
+      <w:r>
+        <w:rPr>
+          <w:rFonts w:ascii="Consolas" w:eastAsia="Times New Roman" w:hAnsi="Consolas" w:cs="Consolas"/>
+          <w:color w:val="333333"/>
+          <w:spacing w:val="4"/>
+          <w:sz w:val="19"/>
+          <w:lang w:bidi="ar-SA"/>
+        </w:rPr>
+        <w:t>np</w:t>
+      </w:r>
+      <w:r>
+        <w:rPr>
+          <w:rFonts w:ascii="Consolas" w:eastAsia="Times New Roman" w:hAnsi="Consolas" w:cs="Consolas"/>
+          <w:color w:val="666666"/>
+          <w:spacing w:val="4"/>
+          <w:sz w:val="19"/>
+          <w:lang w:bidi="ar-SA"/>
+        </w:rPr>
+        <w:t>.</w:t>
+      </w:r>
+      <w:r>
+        <w:rPr>
+          <w:rFonts w:ascii="Consolas" w:eastAsia="Times New Roman" w:hAnsi="Consolas" w:cs="Consolas"/>
+          <w:color w:val="333333"/>
+          <w:spacing w:val="4"/>
+          <w:sz w:val="19"/>
+          <w:lang w:bidi="ar-SA"/>
+        </w:rPr>
+        <w:t>pi</w:t>
+      </w:r>
+      <w:r>
+        <w:rPr>
+          <w:rFonts w:ascii="Consolas" w:eastAsia="Times New Roman" w:hAnsi="Consolas" w:cs="Consolas"/>
+          <w:color w:val="333333"/>
+          <w:spacing w:val="4"/>
+          <w:sz w:val="19"/>
+          <w:szCs w:val="19"/>
+          <w:lang w:bidi="ar-SA"/>
+        </w:rPr>
+        <w:t xml:space="preserve"> </w:t>
+      </w:r>
+      <w:r>
+        <w:rPr>
+          <w:rFonts w:ascii="Consolas" w:eastAsia="Times New Roman" w:hAnsi="Consolas" w:cs="Consolas"/>
+          <w:color w:val="666666"/>
+          <w:spacing w:val="4"/>
+          <w:sz w:val="19"/>
+          <w:lang w:bidi="ar-SA"/>
+        </w:rPr>
+        <w:t>*</w:t>
+      </w:r>
+      <w:r>
+        <w:rPr>
+          <w:rFonts w:ascii="Consolas" w:eastAsia="Times New Roman" w:hAnsi="Consolas" w:cs="Consolas"/>
+          <w:color w:val="333333"/>
+          <w:spacing w:val="4"/>
+          <w:sz w:val="19"/>
+          <w:szCs w:val="19"/>
+          <w:lang w:bidi="ar-SA"/>
+        </w:rPr>
+        <w:t xml:space="preserve"> </w:t>
+      </w:r>
+      <w:r>
+        <w:rPr>
+          <w:rFonts w:ascii="Consolas" w:eastAsia="Times New Roman" w:hAnsi="Consolas" w:cs="Consolas"/>
+          <w:color w:val="333333"/>
+          <w:spacing w:val="4"/>
+          <w:sz w:val="19"/>
+          <w:lang w:bidi="ar-SA"/>
+        </w:rPr>
+        <w:t>(</w:t>
+      </w:r>
+      <w:r>
+        <w:rPr>
+          <w:rFonts w:ascii="Consolas" w:eastAsia="Times New Roman" w:hAnsi="Consolas" w:cs="Consolas"/>
+          <w:color w:val="208050"/>
+          <w:spacing w:val="4"/>
+          <w:sz w:val="19"/>
+          <w:lang w:bidi="ar-SA"/>
+        </w:rPr>
+        <w:t>15</w:t>
+      </w:r>
+      <w:r>
+        <w:rPr>
+          <w:rFonts w:ascii="Consolas" w:eastAsia="Times New Roman" w:hAnsi="Consolas" w:cs="Consolas"/>
+          <w:color w:val="333333"/>
+          <w:spacing w:val="4"/>
+          <w:sz w:val="19"/>
+          <w:szCs w:val="19"/>
+          <w:lang w:bidi="ar-SA"/>
+        </w:rPr>
+        <w:t xml:space="preserve"> </w:t>
+      </w:r>
+      <w:r>
+        <w:rPr>
+          <w:rFonts w:ascii="Consolas" w:eastAsia="Times New Roman" w:hAnsi="Consolas" w:cs="Consolas"/>
+          <w:color w:val="666666"/>
+          <w:spacing w:val="4"/>
+          <w:sz w:val="19"/>
+          <w:lang w:bidi="ar-SA"/>
+        </w:rPr>
+        <w:t>*</w:t>
+      </w:r>
+      <w:r>
+        <w:rPr>
+          <w:rFonts w:ascii="Consolas" w:eastAsia="Times New Roman" w:hAnsi="Consolas" w:cs="Consolas"/>
+          <w:color w:val="333333"/>
+          <w:spacing w:val="4"/>
+          <w:sz w:val="19"/>
+          <w:szCs w:val="19"/>
+          <w:lang w:bidi="ar-SA"/>
+        </w:rPr>
+        <w:t xml:space="preserve"> </w:t>
+      </w:r>
+      <w:r>
+        <w:rPr>
+          <w:rFonts w:ascii="Consolas" w:eastAsia="Times New Roman" w:hAnsi="Consolas" w:cs="Consolas"/>
+          <w:color w:val="333333"/>
+          <w:spacing w:val="4"/>
+          <w:sz w:val="19"/>
+          <w:lang w:bidi="ar-SA"/>
+        </w:rPr>
+        <w:t>np</w:t>
+      </w:r>
+      <w:r>
+        <w:rPr>
+          <w:rFonts w:ascii="Consolas" w:eastAsia="Times New Roman" w:hAnsi="Consolas" w:cs="Consolas"/>
+          <w:color w:val="666666"/>
+          <w:spacing w:val="4"/>
+          <w:sz w:val="19"/>
+          <w:lang w:bidi="ar-SA"/>
+        </w:rPr>
+        <w:t>.</w:t>
+      </w:r>
+      <w:r>
+        <w:rPr>
+          <w:rFonts w:ascii="Consolas" w:eastAsia="Times New Roman" w:hAnsi="Consolas" w:cs="Consolas"/>
+          <w:color w:val="333333"/>
+          <w:spacing w:val="4"/>
+          <w:sz w:val="19"/>
+          <w:lang w:bidi="ar-SA"/>
+        </w:rPr>
+        <w:t>random</w:t>
+      </w:r>
+      <w:r>
+        <w:rPr>
+          <w:rFonts w:ascii="Consolas" w:eastAsia="Times New Roman" w:hAnsi="Consolas" w:cs="Consolas"/>
+          <w:color w:val="666666"/>
+          <w:spacing w:val="4"/>
+          <w:sz w:val="19"/>
+          <w:lang w:bidi="ar-SA"/>
+        </w:rPr>
+        <w:t>.</w:t>
+      </w:r>
+      <w:r>
+        <w:rPr>
+          <w:rFonts w:ascii="Consolas" w:eastAsia="Times New Roman" w:hAnsi="Consolas" w:cs="Consolas"/>
+          <w:color w:val="333333"/>
+          <w:spacing w:val="4"/>
+          <w:sz w:val="19"/>
+          <w:lang w:bidi="ar-SA"/>
+        </w:rPr>
+        <w:t>rand(N))</w:t>
+      </w:r>
+      <w:r>
+        <w:rPr>
+          <w:rFonts w:ascii="Consolas" w:eastAsia="Times New Roman" w:hAnsi="Consolas" w:cs="Consolas"/>
+          <w:color w:val="666666"/>
+          <w:spacing w:val="4"/>
+          <w:sz w:val="19"/>
+          <w:lang w:bidi="ar-SA"/>
+        </w:rPr>
+        <w:t>**</w:t>
+      </w:r>
+      <w:r>
+        <w:rPr>
+          <w:rFonts w:ascii="Consolas" w:eastAsia="Times New Roman" w:hAnsi="Consolas" w:cs="Consolas"/>
+          <w:color w:val="208050"/>
+          <w:spacing w:val="4"/>
+          <w:sz w:val="19"/>
+          <w:lang w:bidi="ar-SA"/>
+        </w:rPr>
+        <w:t>2</w:t>
+      </w:r>
+      <w:r>
+        <w:rPr>
+          <w:rFonts w:ascii="Consolas" w:eastAsia="Times New Roman" w:hAnsi="Consolas" w:cs="Consolas"/>
+          <w:color w:val="333333"/>
+          <w:spacing w:val="4"/>
+          <w:sz w:val="19"/>
+          <w:szCs w:val="19"/>
+          <w:lang w:bidi="ar-SA"/>
+        </w:rPr>
+        <w:t xml:space="preserve"> </w:t>
+      </w:r>
+      <w:r>
+        <w:rPr>
+          <w:rFonts w:ascii="Consolas" w:eastAsia="Times New Roman" w:hAnsi="Consolas" w:cs="Consolas"/>
+          <w:i/>
+          <w:iCs/>
+          <w:color w:val="408090"/>
+          <w:spacing w:val="4"/>
+          <w:sz w:val="19"/>
+          <w:lang w:bidi="ar-SA"/>
+        </w:rPr>
+        <w:t># 0 to 15 point radiuses</w:t>
+      </w:r>
+    </w:p>
+    <w:p>
+      <w:pPr>
+        <w:pBdr>
+          <w:top w:val="single" w:sz="6" w:space="12" w:color="CCCCCC"/>
+          <w:left w:val="single" w:sz="6" w:space="12" w:color="CCCCCC"/>
+          <w:bottom w:val="single" w:sz="6" w:space="12" w:color="CCCCCC"/>
+          <w:right w:val="single" w:sz="6" w:space="12" w:color="CCCCCC"/>
+        </w:pBdr>
+        <w:shd w:val="clear" w:color="auto" w:fill="F8F8F8"/>
+        <w:tabs>
+          <w:tab w:val="left" w:pos="916"/>
+          <w:tab w:val="left" w:pos="1832"/>
+          <w:tab w:val="left" w:pos="2748"/>
+          <w:tab w:val="left" w:pos="3664"/>
+          <w:tab w:val="left" w:pos="4580"/>
+          <w:tab w:val="left" w:pos="5496"/>
+          <w:tab w:val="left" w:pos="6412"/>
+          <w:tab w:val="left" w:pos="7328"/>
+          <w:tab w:val="left" w:pos="8244"/>
+          <w:tab w:val="left" w:pos="9160"/>
+          <w:tab w:val="left" w:pos="10076"/>
+          <w:tab w:val="left" w:pos="10992"/>
+          <w:tab w:val="left" w:pos="11908"/>
+          <w:tab w:val="left" w:pos="12824"/>
+          <w:tab w:val="left" w:pos="13740"/>
+          <w:tab w:val="left" w:pos="14656"/>
+        </w:tabs>
+        <w:spacing w:line="336" w:lineRule="auto"/>
+        <w:rPr>
+          <w:rFonts w:ascii="Consolas" w:eastAsia="Times New Roman" w:hAnsi="Consolas" w:cs="Consolas"/>
+          <w:color w:val="333333"/>
+          <w:spacing w:val="4"/>
+          <w:sz w:val="19"/>
+          <w:szCs w:val="19"/>
+          <w:lang w:bidi="ar-SA"/>
+        </w:rPr>
+      </w:pPr>
+    </w:p>
+    <w:p>
+      <w:pPr>
+        <w:pBdr>
+          <w:top w:val="single" w:sz="6" w:space="12" w:color="CCCCCC"/>
+          <w:left w:val="single" w:sz="6" w:space="12" w:color="CCCCCC"/>
+          <w:bottom w:val="single" w:sz="6" w:space="12" w:color="CCCCCC"/>
+          <w:right w:val="single" w:sz="6" w:space="12" w:color="CCCCCC"/>
+        </w:pBdr>
+        <w:shd w:val="clear" w:color="auto" w:fill="F8F8F8"/>
+        <w:tabs>
+          <w:tab w:val="left" w:pos="916"/>
+          <w:tab w:val="left" w:pos="1832"/>
+          <w:tab w:val="left" w:pos="2748"/>
+          <w:tab w:val="left" w:pos="3664"/>
+          <w:tab w:val="left" w:pos="4580"/>
+          <w:tab w:val="left" w:pos="5496"/>
+          <w:tab w:val="left" w:pos="6412"/>
+          <w:tab w:val="left" w:pos="7328"/>
+          <w:tab w:val="left" w:pos="8244"/>
+          <w:tab w:val="left" w:pos="9160"/>
+          <w:tab w:val="left" w:pos="10076"/>
+          <w:tab w:val="left" w:pos="10992"/>
+          <w:tab w:val="left" w:pos="11908"/>
+          <w:tab w:val="left" w:pos="12824"/>
+          <w:tab w:val="left" w:pos="13740"/>
+          <w:tab w:val="left" w:pos="14656"/>
+        </w:tabs>
+        <w:spacing w:line="336" w:lineRule="auto"/>
+        <w:rPr>
+          <w:rFonts w:ascii="Consolas" w:eastAsia="Times New Roman" w:hAnsi="Consolas" w:cs="Consolas"/>
+          <w:color w:val="333333"/>
+          <w:spacing w:val="4"/>
+          <w:sz w:val="19"/>
+          <w:szCs w:val="19"/>
+          <w:lang w:bidi="ar-SA"/>
+        </w:rPr>
+      </w:pPr>
+      <w:r>
+        <w:rPr>
+          <w:rFonts w:ascii="Consolas" w:eastAsia="Times New Roman" w:hAnsi="Consolas" w:cs="Consolas"/>
+          <w:color w:val="333333"/>
+          <w:spacing w:val="4"/>
+          <w:sz w:val="19"/>
+          <w:lang w:bidi="ar-SA"/>
+        </w:rPr>
+        <w:t>plt</w:t>
+      </w:r>
+      <w:r>
+        <w:rPr>
+          <w:rFonts w:ascii="Consolas" w:eastAsia="Times New Roman" w:hAnsi="Consolas" w:cs="Consolas"/>
+          <w:color w:val="666666"/>
+          <w:spacing w:val="4"/>
+          <w:sz w:val="19"/>
+          <w:lang w:bidi="ar-SA"/>
+        </w:rPr>
+        <w:t>.</w:t>
+      </w:r>
+      <w:r>
+        <w:rPr>
+          <w:rFonts w:ascii="Consolas" w:eastAsia="Times New Roman" w:hAnsi="Consolas" w:cs="Consolas"/>
+          <w:color w:val="333333"/>
+          <w:spacing w:val="4"/>
+          <w:sz w:val="19"/>
+          <w:lang w:bidi="ar-SA"/>
+        </w:rPr>
+        <w:t>scatter(x,</w:t>
+      </w:r>
+      <w:r>
+        <w:rPr>
+          <w:rFonts w:ascii="Consolas" w:eastAsia="Times New Roman" w:hAnsi="Consolas" w:cs="Consolas"/>
+          <w:color w:val="333333"/>
+          <w:spacing w:val="4"/>
+          <w:sz w:val="19"/>
+          <w:szCs w:val="19"/>
+          <w:lang w:bidi="ar-SA"/>
+        </w:rPr>
+        <w:t xml:space="preserve"> </w:t>
+      </w:r>
+      <w:r>
+        <w:rPr>
+          <w:rFonts w:ascii="Consolas" w:eastAsia="Times New Roman" w:hAnsi="Consolas" w:cs="Consolas"/>
+          <w:color w:val="333333"/>
+          <w:spacing w:val="4"/>
+          <w:sz w:val="19"/>
+          <w:lang w:bidi="ar-SA"/>
+        </w:rPr>
+        <w:t>y,</w:t>
+      </w:r>
+      <w:r>
+        <w:rPr>
+          <w:rFonts w:ascii="Consolas" w:eastAsia="Times New Roman" w:hAnsi="Consolas" w:cs="Consolas"/>
+          <w:color w:val="333333"/>
+          <w:spacing w:val="4"/>
+          <w:sz w:val="19"/>
+          <w:szCs w:val="19"/>
+          <w:lang w:bidi="ar-SA"/>
+        </w:rPr>
+        <w:t xml:space="preserve"> </w:t>
+      </w:r>
+      <w:r>
+        <w:rPr>
+          <w:rFonts w:ascii="Consolas" w:eastAsia="Times New Roman" w:hAnsi="Consolas" w:cs="Consolas"/>
+          <w:color w:val="333333"/>
+          <w:spacing w:val="4"/>
+          <w:sz w:val="19"/>
+          <w:lang w:bidi="ar-SA"/>
+        </w:rPr>
+        <w:t>s</w:t>
+      </w:r>
+      <w:r>
+        <w:rPr>
+          <w:rFonts w:ascii="Consolas" w:eastAsia="Times New Roman" w:hAnsi="Consolas" w:cs="Consolas"/>
+          <w:color w:val="666666"/>
+          <w:spacing w:val="4"/>
+          <w:sz w:val="19"/>
+          <w:lang w:bidi="ar-SA"/>
+        </w:rPr>
+        <w:t>=</w:t>
+      </w:r>
+      <w:r>
+        <w:rPr>
+          <w:rFonts w:ascii="Consolas" w:eastAsia="Times New Roman" w:hAnsi="Consolas" w:cs="Consolas"/>
+          <w:color w:val="333333"/>
+          <w:spacing w:val="4"/>
+          <w:sz w:val="19"/>
+          <w:lang w:bidi="ar-SA"/>
+        </w:rPr>
+        <w:t>area,</w:t>
+      </w:r>
+      <w:r>
+        <w:rPr>
+          <w:rFonts w:ascii="Consolas" w:eastAsia="Times New Roman" w:hAnsi="Consolas" w:cs="Consolas"/>
+          <w:color w:val="333333"/>
+          <w:spacing w:val="4"/>
+          <w:sz w:val="19"/>
+          <w:szCs w:val="19"/>
+          <w:lang w:bidi="ar-SA"/>
+        </w:rPr>
+        <w:t xml:space="preserve"> </w:t>
+      </w:r>
+      <w:r>
+        <w:rPr>
+          <w:rFonts w:ascii="Consolas" w:eastAsia="Times New Roman" w:hAnsi="Consolas" w:cs="Consolas"/>
+          <w:color w:val="333333"/>
+          <w:spacing w:val="4"/>
+          <w:sz w:val="19"/>
+          <w:lang w:bidi="ar-SA"/>
+        </w:rPr>
+        <w:t>c</w:t>
+      </w:r>
+      <w:r>
+        <w:rPr>
+          <w:rFonts w:ascii="Consolas" w:eastAsia="Times New Roman" w:hAnsi="Consolas" w:cs="Consolas"/>
+          <w:color w:val="666666"/>
+          <w:spacing w:val="4"/>
+          <w:sz w:val="19"/>
+          <w:lang w:bidi="ar-SA"/>
+        </w:rPr>
+        <w:t>=</w:t>
+      </w:r>
+      <w:r>
+        <w:rPr>
+          <w:rFonts w:ascii="Consolas" w:eastAsia="Times New Roman" w:hAnsi="Consolas" w:cs="Consolas"/>
+          <w:color w:val="333333"/>
+          <w:spacing w:val="4"/>
+          <w:sz w:val="19"/>
+          <w:lang w:bidi="ar-SA"/>
+        </w:rPr>
+        <w:t>colors,</w:t>
+      </w:r>
+      <w:r>
+        <w:rPr>
+          <w:rFonts w:ascii="Consolas" w:eastAsia="Times New Roman" w:hAnsi="Consolas" w:cs="Consolas"/>
+          <w:color w:val="333333"/>
+          <w:spacing w:val="4"/>
+          <w:sz w:val="19"/>
+          <w:szCs w:val="19"/>
+          <w:lang w:bidi="ar-SA"/>
+        </w:rPr>
+        <w:t xml:space="preserve"> </w:t>
+      </w:r>
+      <w:r>
+        <w:rPr>
+          <w:rFonts w:ascii="Consolas" w:eastAsia="Times New Roman" w:hAnsi="Consolas" w:cs="Consolas"/>
+          <w:color w:val="333333"/>
+          <w:spacing w:val="4"/>
+          <w:sz w:val="19"/>
+          <w:lang w:bidi="ar-SA"/>
+        </w:rPr>
+        <w:t>alpha</w:t>
+      </w:r>
+      <w:r>
+        <w:rPr>
+          <w:rFonts w:ascii="Consolas" w:eastAsia="Times New Roman" w:hAnsi="Consolas" w:cs="Consolas"/>
+          <w:color w:val="666666"/>
+          <w:spacing w:val="4"/>
+          <w:sz w:val="19"/>
+          <w:lang w:bidi="ar-SA"/>
+        </w:rPr>
+        <w:t>=</w:t>
+      </w:r>
+      <w:r>
+        <w:rPr>
+          <w:rFonts w:ascii="Consolas" w:eastAsia="Times New Roman" w:hAnsi="Consolas" w:cs="Consolas"/>
+          <w:color w:val="208050"/>
+          <w:spacing w:val="4"/>
+          <w:sz w:val="19"/>
+          <w:lang w:bidi="ar-SA"/>
+        </w:rPr>
+        <w:t>0.5</w:t>
+      </w:r>
+      <w:r>
+        <w:rPr>
+          <w:rFonts w:ascii="Consolas" w:eastAsia="Times New Roman" w:hAnsi="Consolas" w:cs="Consolas"/>
+          <w:color w:val="333333"/>
+          <w:spacing w:val="4"/>
+          <w:sz w:val="19"/>
+          <w:lang w:bidi="ar-SA"/>
+        </w:rPr>
+        <w:t>)</w:t>
+      </w:r>
+    </w:p>
+    <w:p>
+      <w:pPr>
+        <w:pBdr>
+          <w:top w:val="single" w:sz="6" w:space="12" w:color="CCCCCC"/>
+          <w:left w:val="single" w:sz="6" w:space="12" w:color="CCCCCC"/>
+          <w:bottom w:val="single" w:sz="6" w:space="12" w:color="CCCCCC"/>
+          <w:right w:val="single" w:sz="6" w:space="12" w:color="CCCCCC"/>
+        </w:pBdr>
+        <w:shd w:val="clear" w:color="auto" w:fill="F8F8F8"/>
+        <w:tabs>
+          <w:tab w:val="left" w:pos="916"/>
+          <w:tab w:val="left" w:pos="1832"/>
+          <w:tab w:val="left" w:pos="2748"/>
+          <w:tab w:val="left" w:pos="3664"/>
+          <w:tab w:val="left" w:pos="4580"/>
+          <w:tab w:val="left" w:pos="5496"/>
+          <w:tab w:val="left" w:pos="6412"/>
+          <w:tab w:val="left" w:pos="7328"/>
+          <w:tab w:val="left" w:pos="8244"/>
+          <w:tab w:val="left" w:pos="9160"/>
+          <w:tab w:val="left" w:pos="10076"/>
+          <w:tab w:val="left" w:pos="10992"/>
+          <w:tab w:val="left" w:pos="11908"/>
+          <w:tab w:val="left" w:pos="12824"/>
+          <w:tab w:val="left" w:pos="13740"/>
+          <w:tab w:val="left" w:pos="14656"/>
+        </w:tabs>
+        <w:spacing w:line="336" w:lineRule="auto"/>
+        <w:rPr>
+          <w:rFonts w:ascii="Consolas" w:eastAsia="Times New Roman" w:hAnsi="Consolas" w:cs="Consolas"/>
+          <w:color w:val="333333"/>
+          <w:spacing w:val="4"/>
+          <w:sz w:val="19"/>
+          <w:szCs w:val="19"/>
+          <w:lang w:bidi="ar-SA"/>
+        </w:rPr>
+      </w:pPr>
+      <w:r>
+        <w:rPr>
+          <w:rFonts w:ascii="Consolas" w:eastAsia="Times New Roman" w:hAnsi="Consolas" w:cs="Consolas"/>
+          <w:color w:val="333333"/>
+          <w:spacing w:val="4"/>
+          <w:sz w:val="19"/>
+          <w:lang w:bidi="ar-SA"/>
+        </w:rPr>
+        <w:t>plt</w:t>
+      </w:r>
+      <w:r>
+        <w:rPr>
+          <w:rFonts w:ascii="Consolas" w:eastAsia="Times New Roman" w:hAnsi="Consolas" w:cs="Consolas"/>
+          <w:color w:val="666666"/>
+          <w:spacing w:val="4"/>
+          <w:sz w:val="19"/>
+          <w:lang w:bidi="ar-SA"/>
+        </w:rPr>
+        <w:t>.</w:t>
+      </w:r>
+      <w:r>
+        <w:rPr>
+          <w:rFonts w:ascii="Consolas" w:eastAsia="Times New Roman" w:hAnsi="Consolas" w:cs="Consolas"/>
+          <w:color w:val="333333"/>
+          <w:spacing w:val="4"/>
+          <w:sz w:val="19"/>
+          <w:lang w:bidi="ar-SA"/>
+        </w:rPr>
+        <w:t>show()</w:t>
+      </w:r>
+    </w:p>
+    <w:p>
+      <w:r>
+        <w:rPr>
+          <w:noProof/>
+          <w:lang w:bidi="ar-SA"/>
+        </w:rPr>
+        <w:drawing>
+          <wp:inline distT="0" distB="0" distL="0" distR="0">
+            <wp:extent cx="3028950" cy="2474142"/>
+            <wp:effectExtent l="19050" t="0" r="0" b="0"/>
+            <wp:docPr id="1" name="Picture 1"/>
+            <wp:cNvGraphicFramePr>
+              <a:graphicFrameLocks xmlns:a="http://schemas.openxmlformats.org/drawingml/2006/main" noChangeAspect="1"/>
+            </wp:cNvGraphicFramePr>
+            <a:graphic xmlns:a="http://schemas.openxmlformats.org/drawingml/2006/main">
+              <a:graphicData uri="http://schemas.openxmlformats.org/drawingml/2006/picture">
+                <pic:pic xmlns:pic="http://schemas.openxmlformats.org/drawingml/2006/picture">
+                  <pic:nvPicPr>
+                    <pic:cNvPr id="0" name="Picture 1"/>
+                    <pic:cNvPicPr>
+                      <a:picLocks noChangeAspect="1" noChangeArrowheads="1"/>
+                    </pic:cNvPicPr>
+                  </pic:nvPicPr>
+                  <pic:blipFill>
+                    <a:blip r:embed="rId10" cstate="print"/>
+                    <a:srcRect/>
+                    <a:stretch>
+                      <a:fillRect/>
+                    </a:stretch>
+                  </pic:blipFill>
+                  <pic:spPr bwMode="auto">
+                    <a:xfrm>
+                      <a:off x="0" y="0"/>
+                      <a:ext cx="3028950" cy="2474142"/>
                     </a:xfrm>
                     <a:prstGeom prst="rect">
                       <a:avLst/>
@@ -31539,6 +33152,70 @@
       <w:color w:val="800000"/>
     </w:rPr>
   </w:style>
+  <w:style w:type="character" w:customStyle="1" w:styleId="sd3">
+    <w:name w:val="sd3"/>
+    <w:basedOn w:val="DefaultParagraphFont"/>
+    <w:rsid w:val="00953647"/>
+    <w:rPr>
+      <w:i/>
+      <w:iCs/>
+      <w:color w:val="4070A0"/>
+    </w:rPr>
+  </w:style>
+  <w:style w:type="character" w:customStyle="1" w:styleId="kn3">
+    <w:name w:val="kn3"/>
+    <w:basedOn w:val="DefaultParagraphFont"/>
+    <w:rsid w:val="00953647"/>
+    <w:rPr>
+      <w:b/>
+      <w:bCs/>
+      <w:color w:val="007020"/>
+    </w:rPr>
+  </w:style>
+  <w:style w:type="character" w:customStyle="1" w:styleId="nn3">
+    <w:name w:val="nn3"/>
+    <w:basedOn w:val="DefaultParagraphFont"/>
+    <w:rsid w:val="00953647"/>
+    <w:rPr>
+      <w:b/>
+      <w:bCs/>
+      <w:color w:val="0E84B5"/>
+    </w:rPr>
+  </w:style>
+  <w:style w:type="character" w:customStyle="1" w:styleId="o3">
+    <w:name w:val="o3"/>
+    <w:basedOn w:val="DefaultParagraphFont"/>
+    <w:rsid w:val="00953647"/>
+    <w:rPr>
+      <w:color w:val="666666"/>
+    </w:rPr>
+  </w:style>
+  <w:style w:type="character" w:customStyle="1" w:styleId="mi3">
+    <w:name w:val="mi3"/>
+    <w:basedOn w:val="DefaultParagraphFont"/>
+    <w:rsid w:val="00953647"/>
+    <w:rPr>
+      <w:color w:val="208050"/>
+    </w:rPr>
+  </w:style>
+  <w:style w:type="character" w:customStyle="1" w:styleId="c4">
+    <w:name w:val="c4"/>
+    <w:basedOn w:val="DefaultParagraphFont"/>
+    <w:rsid w:val="00953647"/>
+    <w:rPr>
+      <w:i/>
+      <w:iCs/>
+      <w:color w:val="408090"/>
+    </w:rPr>
+  </w:style>
+  <w:style w:type="character" w:customStyle="1" w:styleId="mf3">
+    <w:name w:val="mf3"/>
+    <w:basedOn w:val="DefaultParagraphFont"/>
+    <w:rsid w:val="00953647"/>
+    <w:rPr>
+      <w:color w:val="208050"/>
+    </w:rPr>
+  </w:style>
 </w:styles>
 </file>
 
@@ -31830,7 +33507,7 @@
 </file>
 
 <file path=customXml/itemProps1.xml><?xml version="1.0" encoding="utf-8"?>
-<ds:datastoreItem xmlns:ds="http://schemas.openxmlformats.org/officeDocument/2006/customXml" ds:itemID="{44CFF415-12E8-4228-A6C0-003C38D5AAAC}">
+<ds:datastoreItem xmlns:ds="http://schemas.openxmlformats.org/officeDocument/2006/customXml" ds:itemID="{E3B511C1-79ED-4FEE-9DAC-65F7669AA969}">
   <ds:schemaRefs>
     <ds:schemaRef ds:uri="http://schemas.openxmlformats.org/officeDocument/2006/bibliography"/>
   </ds:schemaRefs>

</xml_diff>

<commit_message>
Additional new commans examples
</commit_message>
<xml_diff>
--- a/Python Cheatsheet.docx
+++ b/Python Cheatsheet.docx
@@ -11980,8 +11980,528 @@
     </w:p>
     <w:p>
       <w:pPr>
+        <w:pStyle w:val="codestyle"/>
+      </w:pPr>
+    </w:p>
+    <w:p>
+      <w:pPr>
         <w:pStyle w:val="Heading2"/>
       </w:pPr>
+      <w:r>
+        <w:t>Dot Product of 2 arrays</w:t>
+      </w:r>
+    </w:p>
+    <w:p>
+      <w:pPr>
+        <w:pStyle w:val="codestyle"/>
+      </w:pPr>
+    </w:p>
+    <w:p>
+      <w:pPr>
+        <w:pStyle w:val="codestyle"/>
+      </w:pPr>
+      <w:r>
+        <w:t>u = np.arange(0, 5, .5)</w:t>
+      </w:r>
+    </w:p>
+    <w:p>
+      <w:pPr>
+        <w:pStyle w:val="codestyle"/>
+      </w:pPr>
+      <w:r>
+        <w:t>v = np.arange(5, 10, .5)</w:t>
+      </w:r>
+    </w:p>
+    <w:p>
+      <w:pPr>
+        <w:pStyle w:val="codestyle"/>
+      </w:pPr>
+    </w:p>
+    <w:p>
+      <w:pPr>
+        <w:tabs>
+          <w:tab w:val="left" w:pos="916"/>
+          <w:tab w:val="left" w:pos="1832"/>
+          <w:tab w:val="left" w:pos="2748"/>
+          <w:tab w:val="left" w:pos="3664"/>
+          <w:tab w:val="left" w:pos="4580"/>
+          <w:tab w:val="left" w:pos="5496"/>
+          <w:tab w:val="left" w:pos="6412"/>
+          <w:tab w:val="left" w:pos="7328"/>
+          <w:tab w:val="left" w:pos="8244"/>
+          <w:tab w:val="left" w:pos="9160"/>
+          <w:tab w:val="left" w:pos="10076"/>
+          <w:tab w:val="left" w:pos="10992"/>
+          <w:tab w:val="left" w:pos="11908"/>
+          <w:tab w:val="left" w:pos="12824"/>
+          <w:tab w:val="left" w:pos="13740"/>
+          <w:tab w:val="left" w:pos="14656"/>
+        </w:tabs>
+        <w:wordWrap w:val="0"/>
+        <w:textAlignment w:val="baseline"/>
+        <w:rPr>
+          <w:rFonts w:ascii="Courier New" w:eastAsia="Times New Roman" w:hAnsi="Courier New" w:cs="Courier New"/>
+          <w:color w:val="000000"/>
+          <w:sz w:val="18"/>
+          <w:szCs w:val="18"/>
+          <w:lang w:bidi="ar-SA"/>
+        </w:rPr>
+      </w:pPr>
+      <w:r>
+        <w:rPr>
+          <w:rFonts w:ascii="Courier New" w:eastAsia="Times New Roman" w:hAnsi="Courier New" w:cs="Courier New"/>
+          <w:color w:val="000000"/>
+          <w:sz w:val="18"/>
+          <w:szCs w:val="18"/>
+          <w:lang w:bidi="ar-SA"/>
+        </w:rPr>
+        <w:t>u: [ 0.   0.5  1.   1.5  2.   2.5  3.   3.5  4.   4.5]</w:t>
+      </w:r>
+    </w:p>
+    <w:p>
+      <w:pPr>
+        <w:tabs>
+          <w:tab w:val="left" w:pos="916"/>
+          <w:tab w:val="left" w:pos="1832"/>
+          <w:tab w:val="left" w:pos="2748"/>
+          <w:tab w:val="left" w:pos="3664"/>
+          <w:tab w:val="left" w:pos="4580"/>
+          <w:tab w:val="left" w:pos="5496"/>
+          <w:tab w:val="left" w:pos="6412"/>
+          <w:tab w:val="left" w:pos="7328"/>
+          <w:tab w:val="left" w:pos="8244"/>
+          <w:tab w:val="left" w:pos="9160"/>
+          <w:tab w:val="left" w:pos="10076"/>
+          <w:tab w:val="left" w:pos="10992"/>
+          <w:tab w:val="left" w:pos="11908"/>
+          <w:tab w:val="left" w:pos="12824"/>
+          <w:tab w:val="left" w:pos="13740"/>
+          <w:tab w:val="left" w:pos="14656"/>
+        </w:tabs>
+        <w:wordWrap w:val="0"/>
+        <w:textAlignment w:val="baseline"/>
+        <w:rPr>
+          <w:rFonts w:ascii="Courier New" w:eastAsia="Times New Roman" w:hAnsi="Courier New" w:cs="Courier New"/>
+          <w:color w:val="000000"/>
+          <w:sz w:val="18"/>
+          <w:szCs w:val="18"/>
+          <w:lang w:bidi="ar-SA"/>
+        </w:rPr>
+      </w:pPr>
+      <w:r>
+        <w:rPr>
+          <w:rFonts w:ascii="Courier New" w:eastAsia="Times New Roman" w:hAnsi="Courier New" w:cs="Courier New"/>
+          <w:color w:val="000000"/>
+          <w:sz w:val="18"/>
+          <w:szCs w:val="18"/>
+          <w:lang w:bidi="ar-SA"/>
+        </w:rPr>
+        <w:t>v: [ 5.   5.5  6.   6.5  7.   7.5  8.   8.5  9.   9.5]</w:t>
+      </w:r>
+    </w:p>
+    <w:p>
+      <w:pPr>
+        <w:pStyle w:val="codestyle"/>
+      </w:pPr>
+      <w:r>
+        <w:t>dotProduct = np.dot(u,v)</w:t>
+      </w:r>
+    </w:p>
+    <w:p>
+      <w:pPr>
+        <w:tabs>
+          <w:tab w:val="left" w:pos="916"/>
+          <w:tab w:val="left" w:pos="1832"/>
+          <w:tab w:val="left" w:pos="2748"/>
+          <w:tab w:val="left" w:pos="3664"/>
+          <w:tab w:val="left" w:pos="4580"/>
+          <w:tab w:val="left" w:pos="5496"/>
+          <w:tab w:val="left" w:pos="6412"/>
+          <w:tab w:val="left" w:pos="7328"/>
+          <w:tab w:val="left" w:pos="8244"/>
+          <w:tab w:val="left" w:pos="9160"/>
+          <w:tab w:val="left" w:pos="10076"/>
+          <w:tab w:val="left" w:pos="10992"/>
+          <w:tab w:val="left" w:pos="11908"/>
+          <w:tab w:val="left" w:pos="12824"/>
+          <w:tab w:val="left" w:pos="13740"/>
+          <w:tab w:val="left" w:pos="14656"/>
+        </w:tabs>
+        <w:wordWrap w:val="0"/>
+        <w:textAlignment w:val="baseline"/>
+        <w:rPr>
+          <w:rFonts w:ascii="Courier New" w:eastAsia="Times New Roman" w:hAnsi="Courier New" w:cs="Courier New"/>
+          <w:color w:val="000000"/>
+          <w:sz w:val="18"/>
+          <w:szCs w:val="18"/>
+          <w:lang w:bidi="ar-SA"/>
+        </w:rPr>
+      </w:pPr>
+      <w:r>
+        <w:rPr>
+          <w:rFonts w:ascii="Courier New" w:eastAsia="Times New Roman" w:hAnsi="Courier New" w:cs="Courier New"/>
+          <w:color w:val="000000"/>
+          <w:sz w:val="18"/>
+          <w:szCs w:val="18"/>
+          <w:lang w:bidi="ar-SA"/>
+        </w:rPr>
+        <w:t>dotProduct</w:t>
+      </w:r>
+    </w:p>
+    <w:p>
+      <w:pPr>
+        <w:tabs>
+          <w:tab w:val="left" w:pos="916"/>
+          <w:tab w:val="left" w:pos="1832"/>
+          <w:tab w:val="left" w:pos="2748"/>
+          <w:tab w:val="left" w:pos="3664"/>
+          <w:tab w:val="left" w:pos="4580"/>
+          <w:tab w:val="left" w:pos="5496"/>
+          <w:tab w:val="left" w:pos="6412"/>
+          <w:tab w:val="left" w:pos="7328"/>
+          <w:tab w:val="left" w:pos="8244"/>
+          <w:tab w:val="left" w:pos="9160"/>
+          <w:tab w:val="left" w:pos="10076"/>
+          <w:tab w:val="left" w:pos="10992"/>
+          <w:tab w:val="left" w:pos="11908"/>
+          <w:tab w:val="left" w:pos="12824"/>
+          <w:tab w:val="left" w:pos="13740"/>
+          <w:tab w:val="left" w:pos="14656"/>
+        </w:tabs>
+        <w:wordWrap w:val="0"/>
+        <w:textAlignment w:val="baseline"/>
+        <w:rPr>
+          <w:rFonts w:ascii="Courier New" w:eastAsia="Times New Roman" w:hAnsi="Courier New" w:cs="Courier New"/>
+          <w:color w:val="000000"/>
+          <w:sz w:val="18"/>
+          <w:szCs w:val="18"/>
+          <w:lang w:bidi="ar-SA"/>
+        </w:rPr>
+      </w:pPr>
+      <w:r>
+        <w:rPr>
+          <w:rFonts w:ascii="Courier New" w:eastAsia="Times New Roman" w:hAnsi="Courier New" w:cs="Courier New"/>
+          <w:color w:val="000000"/>
+          <w:sz w:val="18"/>
+          <w:szCs w:val="18"/>
+          <w:lang w:bidi="ar-SA"/>
+        </w:rPr>
+        <w:t>183.75</w:t>
+      </w:r>
+    </w:p>
+    <w:p>
+      <w:pPr>
+        <w:tabs>
+          <w:tab w:val="left" w:pos="916"/>
+          <w:tab w:val="left" w:pos="1832"/>
+          <w:tab w:val="left" w:pos="2748"/>
+          <w:tab w:val="left" w:pos="3664"/>
+          <w:tab w:val="left" w:pos="4580"/>
+          <w:tab w:val="left" w:pos="5496"/>
+          <w:tab w:val="left" w:pos="6412"/>
+          <w:tab w:val="left" w:pos="7328"/>
+          <w:tab w:val="left" w:pos="8244"/>
+          <w:tab w:val="left" w:pos="9160"/>
+          <w:tab w:val="left" w:pos="10076"/>
+          <w:tab w:val="left" w:pos="10992"/>
+          <w:tab w:val="left" w:pos="11908"/>
+          <w:tab w:val="left" w:pos="12824"/>
+          <w:tab w:val="left" w:pos="13740"/>
+          <w:tab w:val="left" w:pos="14656"/>
+        </w:tabs>
+        <w:wordWrap w:val="0"/>
+        <w:textAlignment w:val="baseline"/>
+        <w:rPr>
+          <w:rFonts w:ascii="Courier New" w:eastAsia="Times New Roman" w:hAnsi="Courier New" w:cs="Courier New"/>
+          <w:color w:val="000000"/>
+          <w:sz w:val="18"/>
+          <w:szCs w:val="18"/>
+          <w:lang w:bidi="ar-SA"/>
+        </w:rPr>
+      </w:pPr>
+    </w:p>
+    <w:p>
+      <w:pPr>
+        <w:pStyle w:val="codestyle"/>
+      </w:pPr>
+    </w:p>
+    <w:p>
+      <w:pPr>
+        <w:pStyle w:val="Heading2"/>
+      </w:pPr>
+      <w:r>
+        <w:t>Element-wise Multiplication</w:t>
+      </w:r>
+    </w:p>
+    <w:p>
+      <w:pPr>
+        <w:pStyle w:val="codestyle"/>
+      </w:pPr>
+    </w:p>
+    <w:p>
+      <w:pPr>
+        <w:pStyle w:val="codestyle"/>
+      </w:pPr>
+      <w:r>
+        <w:t>u = np.arange(0, 5, .5)</w:t>
+      </w:r>
+    </w:p>
+    <w:p>
+      <w:pPr>
+        <w:pStyle w:val="codestyle"/>
+      </w:pPr>
+      <w:r>
+        <w:t>v = np.arange(5, 10, .5)</w:t>
+      </w:r>
+    </w:p>
+    <w:p>
+      <w:pPr>
+        <w:pStyle w:val="codestyle"/>
+      </w:pPr>
+      <w:r>
+        <w:t>elementWise = u * v</w:t>
+      </w:r>
+    </w:p>
+    <w:p>
+      <w:pPr>
+        <w:pStyle w:val="codestyle"/>
+      </w:pPr>
+    </w:p>
+    <w:p>
+      <w:pPr>
+        <w:tabs>
+          <w:tab w:val="left" w:pos="916"/>
+          <w:tab w:val="left" w:pos="1832"/>
+          <w:tab w:val="left" w:pos="2748"/>
+          <w:tab w:val="left" w:pos="3664"/>
+          <w:tab w:val="left" w:pos="4580"/>
+          <w:tab w:val="left" w:pos="5496"/>
+          <w:tab w:val="left" w:pos="6412"/>
+          <w:tab w:val="left" w:pos="7328"/>
+          <w:tab w:val="left" w:pos="8244"/>
+          <w:tab w:val="left" w:pos="9160"/>
+          <w:tab w:val="left" w:pos="10076"/>
+          <w:tab w:val="left" w:pos="10992"/>
+          <w:tab w:val="left" w:pos="11908"/>
+          <w:tab w:val="left" w:pos="12824"/>
+          <w:tab w:val="left" w:pos="13740"/>
+          <w:tab w:val="left" w:pos="14656"/>
+        </w:tabs>
+        <w:wordWrap w:val="0"/>
+        <w:textAlignment w:val="baseline"/>
+        <w:rPr>
+          <w:rFonts w:ascii="Courier New" w:eastAsia="Times New Roman" w:hAnsi="Courier New" w:cs="Courier New"/>
+          <w:color w:val="000000"/>
+          <w:sz w:val="18"/>
+          <w:szCs w:val="18"/>
+          <w:lang w:bidi="ar-SA"/>
+        </w:rPr>
+      </w:pPr>
+      <w:r>
+        <w:rPr>
+          <w:rFonts w:ascii="Courier New" w:eastAsia="Times New Roman" w:hAnsi="Courier New" w:cs="Courier New"/>
+          <w:color w:val="000000"/>
+          <w:sz w:val="18"/>
+          <w:szCs w:val="18"/>
+          <w:lang w:bidi="ar-SA"/>
+        </w:rPr>
+        <w:t>u: [ 0.   0.5  1.   1.5  2.   2.5  3.   3.5  4.   4.5]</w:t>
+      </w:r>
+    </w:p>
+    <w:p>
+      <w:pPr>
+        <w:tabs>
+          <w:tab w:val="left" w:pos="916"/>
+          <w:tab w:val="left" w:pos="1832"/>
+          <w:tab w:val="left" w:pos="2748"/>
+          <w:tab w:val="left" w:pos="3664"/>
+          <w:tab w:val="left" w:pos="4580"/>
+          <w:tab w:val="left" w:pos="5496"/>
+          <w:tab w:val="left" w:pos="6412"/>
+          <w:tab w:val="left" w:pos="7328"/>
+          <w:tab w:val="left" w:pos="8244"/>
+          <w:tab w:val="left" w:pos="9160"/>
+          <w:tab w:val="left" w:pos="10076"/>
+          <w:tab w:val="left" w:pos="10992"/>
+          <w:tab w:val="left" w:pos="11908"/>
+          <w:tab w:val="left" w:pos="12824"/>
+          <w:tab w:val="left" w:pos="13740"/>
+          <w:tab w:val="left" w:pos="14656"/>
+        </w:tabs>
+        <w:wordWrap w:val="0"/>
+        <w:textAlignment w:val="baseline"/>
+        <w:rPr>
+          <w:rFonts w:ascii="Courier New" w:eastAsia="Times New Roman" w:hAnsi="Courier New" w:cs="Courier New"/>
+          <w:color w:val="000000"/>
+          <w:sz w:val="18"/>
+          <w:szCs w:val="18"/>
+          <w:lang w:bidi="ar-SA"/>
+        </w:rPr>
+      </w:pPr>
+      <w:r>
+        <w:rPr>
+          <w:rFonts w:ascii="Courier New" w:eastAsia="Times New Roman" w:hAnsi="Courier New" w:cs="Courier New"/>
+          <w:color w:val="000000"/>
+          <w:sz w:val="18"/>
+          <w:szCs w:val="18"/>
+          <w:lang w:bidi="ar-SA"/>
+        </w:rPr>
+        <w:t>v: [ 5.   5.5  6.   6.5  7.   7.5  8.   8.5  9.   9.5]</w:t>
+      </w:r>
+    </w:p>
+    <w:p>
+      <w:pPr>
+        <w:tabs>
+          <w:tab w:val="left" w:pos="916"/>
+          <w:tab w:val="left" w:pos="1832"/>
+          <w:tab w:val="left" w:pos="2748"/>
+          <w:tab w:val="left" w:pos="3664"/>
+          <w:tab w:val="left" w:pos="4580"/>
+          <w:tab w:val="left" w:pos="5496"/>
+          <w:tab w:val="left" w:pos="6412"/>
+          <w:tab w:val="left" w:pos="7328"/>
+          <w:tab w:val="left" w:pos="8244"/>
+          <w:tab w:val="left" w:pos="9160"/>
+          <w:tab w:val="left" w:pos="10076"/>
+          <w:tab w:val="left" w:pos="10992"/>
+          <w:tab w:val="left" w:pos="11908"/>
+          <w:tab w:val="left" w:pos="12824"/>
+          <w:tab w:val="left" w:pos="13740"/>
+          <w:tab w:val="left" w:pos="14656"/>
+        </w:tabs>
+        <w:wordWrap w:val="0"/>
+        <w:textAlignment w:val="baseline"/>
+        <w:rPr>
+          <w:rFonts w:ascii="Courier New" w:eastAsia="Times New Roman" w:hAnsi="Courier New" w:cs="Courier New"/>
+          <w:color w:val="000000"/>
+          <w:sz w:val="18"/>
+          <w:szCs w:val="18"/>
+          <w:lang w:bidi="ar-SA"/>
+        </w:rPr>
+      </w:pPr>
+    </w:p>
+    <w:p>
+      <w:pPr>
+        <w:tabs>
+          <w:tab w:val="left" w:pos="916"/>
+          <w:tab w:val="left" w:pos="1832"/>
+          <w:tab w:val="left" w:pos="2748"/>
+          <w:tab w:val="left" w:pos="3664"/>
+          <w:tab w:val="left" w:pos="4580"/>
+          <w:tab w:val="left" w:pos="5496"/>
+          <w:tab w:val="left" w:pos="6412"/>
+          <w:tab w:val="left" w:pos="7328"/>
+          <w:tab w:val="left" w:pos="8244"/>
+          <w:tab w:val="left" w:pos="9160"/>
+          <w:tab w:val="left" w:pos="10076"/>
+          <w:tab w:val="left" w:pos="10992"/>
+          <w:tab w:val="left" w:pos="11908"/>
+          <w:tab w:val="left" w:pos="12824"/>
+          <w:tab w:val="left" w:pos="13740"/>
+          <w:tab w:val="left" w:pos="14656"/>
+        </w:tabs>
+        <w:wordWrap w:val="0"/>
+        <w:textAlignment w:val="baseline"/>
+        <w:rPr>
+          <w:rFonts w:ascii="Courier New" w:eastAsia="Times New Roman" w:hAnsi="Courier New" w:cs="Courier New"/>
+          <w:color w:val="000000"/>
+          <w:sz w:val="18"/>
+          <w:szCs w:val="18"/>
+          <w:lang w:bidi="ar-SA"/>
+        </w:rPr>
+      </w:pPr>
+      <w:r>
+        <w:rPr>
+          <w:rFonts w:ascii="Courier New" w:eastAsia="Times New Roman" w:hAnsi="Courier New" w:cs="Courier New"/>
+          <w:color w:val="000000"/>
+          <w:sz w:val="18"/>
+          <w:szCs w:val="18"/>
+          <w:lang w:bidi="ar-SA"/>
+        </w:rPr>
+        <w:t>elementWise</w:t>
+      </w:r>
+    </w:p>
+    <w:p>
+      <w:pPr>
+        <w:tabs>
+          <w:tab w:val="left" w:pos="916"/>
+          <w:tab w:val="left" w:pos="1832"/>
+          <w:tab w:val="left" w:pos="2748"/>
+          <w:tab w:val="left" w:pos="3664"/>
+          <w:tab w:val="left" w:pos="4580"/>
+          <w:tab w:val="left" w:pos="5496"/>
+          <w:tab w:val="left" w:pos="6412"/>
+          <w:tab w:val="left" w:pos="7328"/>
+          <w:tab w:val="left" w:pos="8244"/>
+          <w:tab w:val="left" w:pos="9160"/>
+          <w:tab w:val="left" w:pos="10076"/>
+          <w:tab w:val="left" w:pos="10992"/>
+          <w:tab w:val="left" w:pos="11908"/>
+          <w:tab w:val="left" w:pos="12824"/>
+          <w:tab w:val="left" w:pos="13740"/>
+          <w:tab w:val="left" w:pos="14656"/>
+        </w:tabs>
+        <w:wordWrap w:val="0"/>
+        <w:textAlignment w:val="baseline"/>
+        <w:rPr>
+          <w:rFonts w:ascii="Courier New" w:eastAsia="Times New Roman" w:hAnsi="Courier New" w:cs="Courier New"/>
+          <w:color w:val="000000"/>
+          <w:sz w:val="18"/>
+          <w:szCs w:val="18"/>
+          <w:lang w:bidi="ar-SA"/>
+        </w:rPr>
+      </w:pPr>
+      <w:r>
+        <w:rPr>
+          <w:rFonts w:ascii="Courier New" w:eastAsia="Times New Roman" w:hAnsi="Courier New" w:cs="Courier New"/>
+          <w:color w:val="000000"/>
+          <w:sz w:val="18"/>
+          <w:szCs w:val="18"/>
+          <w:lang w:bidi="ar-SA"/>
+        </w:rPr>
+        <w:t>[  0.     2.75   6.     9.75  14.    18.75  24.    29.75  36.    42.75]</w:t>
+      </w:r>
+    </w:p>
+    <w:p>
+      <w:pPr>
+        <w:tabs>
+          <w:tab w:val="left" w:pos="916"/>
+          <w:tab w:val="left" w:pos="1832"/>
+          <w:tab w:val="left" w:pos="2748"/>
+          <w:tab w:val="left" w:pos="3664"/>
+          <w:tab w:val="left" w:pos="4580"/>
+          <w:tab w:val="left" w:pos="5496"/>
+          <w:tab w:val="left" w:pos="6412"/>
+          <w:tab w:val="left" w:pos="7328"/>
+          <w:tab w:val="left" w:pos="8244"/>
+          <w:tab w:val="left" w:pos="9160"/>
+          <w:tab w:val="left" w:pos="10076"/>
+          <w:tab w:val="left" w:pos="10992"/>
+          <w:tab w:val="left" w:pos="11908"/>
+          <w:tab w:val="left" w:pos="12824"/>
+          <w:tab w:val="left" w:pos="13740"/>
+          <w:tab w:val="left" w:pos="14656"/>
+        </w:tabs>
+        <w:wordWrap w:val="0"/>
+        <w:textAlignment w:val="baseline"/>
+        <w:rPr>
+          <w:rFonts w:ascii="Courier New" w:eastAsia="Times New Roman" w:hAnsi="Courier New" w:cs="Courier New"/>
+          <w:color w:val="000000"/>
+          <w:sz w:val="18"/>
+          <w:szCs w:val="18"/>
+          <w:lang w:bidi="ar-SA"/>
+        </w:rPr>
+      </w:pPr>
+    </w:p>
+    <w:p>
+      <w:pPr>
+        <w:pStyle w:val="codestyle"/>
+      </w:pPr>
+    </w:p>
+    <w:p>
+      <w:pPr>
+        <w:pStyle w:val="Heading2"/>
+      </w:pPr>
       <w:bookmarkStart w:id="8" w:name="_Toc419604875"/>
       <w:r>
         <w:t>Load a CSV file into a numpy array</w:t>
@@ -12063,6 +12583,7 @@
         <w:pStyle w:val="codestyle"/>
       </w:pPr>
       <w:r>
+        <w:lastRenderedPageBreak/>
         <w:t>array([1, 2])</w:t>
       </w:r>
     </w:p>
@@ -12158,6 +12679,241 @@
     <w:p>
       <w:pPr>
         <w:spacing w:after="200" w:line="276" w:lineRule="auto"/>
+      </w:pPr>
+    </w:p>
+    <w:p>
+      <w:pPr>
+        <w:pStyle w:val="Heading2"/>
+      </w:pPr>
+      <w:r>
+        <w:t>Slicing an Array</w:t>
+      </w:r>
+    </w:p>
+    <w:p>
+      <w:pPr>
+        <w:pStyle w:val="codestyle"/>
+      </w:pPr>
+    </w:p>
+    <w:p>
+      <w:pPr>
+        <w:pStyle w:val="Heading3"/>
+      </w:pPr>
+      <w:r>
+        <w:t>Return the last 3 elements</w:t>
+      </w:r>
+    </w:p>
+    <w:p>
+      <w:pPr>
+        <w:pStyle w:val="codestyle"/>
+      </w:pPr>
+    </w:p>
+    <w:p>
+      <w:pPr>
+        <w:pStyle w:val="codestyle"/>
+      </w:pPr>
+      <w:r>
+        <w:t>features = np.array([1, 2, 3, 4])</w:t>
+      </w:r>
+    </w:p>
+    <w:p>
+      <w:pPr>
+        <w:pStyle w:val="codestyle"/>
+      </w:pPr>
+      <w:r>
+        <w:t>print 'features:\n{0}'.format(features)</w:t>
+      </w:r>
+    </w:p>
+    <w:p>
+      <w:pPr>
+        <w:pStyle w:val="codestyle"/>
+      </w:pPr>
+      <w:r>
+        <w:t># The last three elements of features</w:t>
+      </w:r>
+    </w:p>
+    <w:p>
+      <w:pPr>
+        <w:pStyle w:val="codestyle"/>
+      </w:pPr>
+      <w:r>
+        <w:t>lastThree = features[-3:]</w:t>
+      </w:r>
+    </w:p>
+    <w:p>
+      <w:pPr>
+        <w:pStyle w:val="codestyle"/>
+      </w:pPr>
+      <w:r>
+        <w:t>print '\nlastThree:\n{0}'.format(lastThree)</w:t>
+      </w:r>
+    </w:p>
+    <w:p>
+      <w:pPr>
+        <w:tabs>
+          <w:tab w:val="left" w:pos="916"/>
+          <w:tab w:val="left" w:pos="1832"/>
+          <w:tab w:val="left" w:pos="2748"/>
+          <w:tab w:val="left" w:pos="3664"/>
+          <w:tab w:val="left" w:pos="4580"/>
+          <w:tab w:val="left" w:pos="5496"/>
+          <w:tab w:val="left" w:pos="6412"/>
+          <w:tab w:val="left" w:pos="7328"/>
+          <w:tab w:val="left" w:pos="8244"/>
+          <w:tab w:val="left" w:pos="9160"/>
+          <w:tab w:val="left" w:pos="10076"/>
+          <w:tab w:val="left" w:pos="10992"/>
+          <w:tab w:val="left" w:pos="11908"/>
+          <w:tab w:val="left" w:pos="12824"/>
+          <w:tab w:val="left" w:pos="13740"/>
+          <w:tab w:val="left" w:pos="14656"/>
+        </w:tabs>
+        <w:wordWrap w:val="0"/>
+        <w:textAlignment w:val="baseline"/>
+        <w:rPr>
+          <w:rFonts w:ascii="Courier New" w:eastAsia="Times New Roman" w:hAnsi="Courier New" w:cs="Courier New"/>
+          <w:color w:val="000000"/>
+          <w:sz w:val="18"/>
+          <w:szCs w:val="18"/>
+          <w:lang w:bidi="ar-SA"/>
+        </w:rPr>
+      </w:pPr>
+      <w:r>
+        <w:rPr>
+          <w:rFonts w:ascii="Courier New" w:eastAsia="Times New Roman" w:hAnsi="Courier New" w:cs="Courier New"/>
+          <w:color w:val="000000"/>
+          <w:sz w:val="18"/>
+          <w:szCs w:val="18"/>
+          <w:lang w:bidi="ar-SA"/>
+        </w:rPr>
+        <w:t>features:</w:t>
+      </w:r>
+    </w:p>
+    <w:p>
+      <w:pPr>
+        <w:tabs>
+          <w:tab w:val="left" w:pos="916"/>
+          <w:tab w:val="left" w:pos="1832"/>
+          <w:tab w:val="left" w:pos="2748"/>
+          <w:tab w:val="left" w:pos="3664"/>
+          <w:tab w:val="left" w:pos="4580"/>
+          <w:tab w:val="left" w:pos="5496"/>
+          <w:tab w:val="left" w:pos="6412"/>
+          <w:tab w:val="left" w:pos="7328"/>
+          <w:tab w:val="left" w:pos="8244"/>
+          <w:tab w:val="left" w:pos="9160"/>
+          <w:tab w:val="left" w:pos="10076"/>
+          <w:tab w:val="left" w:pos="10992"/>
+          <w:tab w:val="left" w:pos="11908"/>
+          <w:tab w:val="left" w:pos="12824"/>
+          <w:tab w:val="left" w:pos="13740"/>
+          <w:tab w:val="left" w:pos="14656"/>
+        </w:tabs>
+        <w:wordWrap w:val="0"/>
+        <w:textAlignment w:val="baseline"/>
+        <w:rPr>
+          <w:rFonts w:ascii="Courier New" w:eastAsia="Times New Roman" w:hAnsi="Courier New" w:cs="Courier New"/>
+          <w:color w:val="000000"/>
+          <w:sz w:val="18"/>
+          <w:szCs w:val="18"/>
+          <w:lang w:bidi="ar-SA"/>
+        </w:rPr>
+      </w:pPr>
+      <w:r>
+        <w:rPr>
+          <w:rFonts w:ascii="Courier New" w:eastAsia="Times New Roman" w:hAnsi="Courier New" w:cs="Courier New"/>
+          <w:color w:val="000000"/>
+          <w:sz w:val="18"/>
+          <w:szCs w:val="18"/>
+          <w:lang w:bidi="ar-SA"/>
+        </w:rPr>
+        <w:t>[1 2 3 4]</w:t>
+      </w:r>
+    </w:p>
+    <w:p>
+      <w:pPr>
+        <w:tabs>
+          <w:tab w:val="left" w:pos="916"/>
+          <w:tab w:val="left" w:pos="1832"/>
+          <w:tab w:val="left" w:pos="2748"/>
+          <w:tab w:val="left" w:pos="3664"/>
+          <w:tab w:val="left" w:pos="4580"/>
+          <w:tab w:val="left" w:pos="5496"/>
+          <w:tab w:val="left" w:pos="6412"/>
+          <w:tab w:val="left" w:pos="7328"/>
+          <w:tab w:val="left" w:pos="8244"/>
+          <w:tab w:val="left" w:pos="9160"/>
+          <w:tab w:val="left" w:pos="10076"/>
+          <w:tab w:val="left" w:pos="10992"/>
+          <w:tab w:val="left" w:pos="11908"/>
+          <w:tab w:val="left" w:pos="12824"/>
+          <w:tab w:val="left" w:pos="13740"/>
+          <w:tab w:val="left" w:pos="14656"/>
+        </w:tabs>
+        <w:wordWrap w:val="0"/>
+        <w:textAlignment w:val="baseline"/>
+        <w:rPr>
+          <w:rFonts w:ascii="Courier New" w:eastAsia="Times New Roman" w:hAnsi="Courier New" w:cs="Courier New"/>
+          <w:color w:val="000000"/>
+          <w:sz w:val="18"/>
+          <w:szCs w:val="18"/>
+          <w:lang w:bidi="ar-SA"/>
+        </w:rPr>
+      </w:pPr>
+      <w:r>
+        <w:rPr>
+          <w:rFonts w:ascii="Courier New" w:eastAsia="Times New Roman" w:hAnsi="Courier New" w:cs="Courier New"/>
+          <w:color w:val="000000"/>
+          <w:sz w:val="18"/>
+          <w:szCs w:val="18"/>
+          <w:lang w:bidi="ar-SA"/>
+        </w:rPr>
+        <w:t>lastThree:</w:t>
+      </w:r>
+    </w:p>
+    <w:p>
+      <w:pPr>
+        <w:tabs>
+          <w:tab w:val="left" w:pos="916"/>
+          <w:tab w:val="left" w:pos="1832"/>
+          <w:tab w:val="left" w:pos="2748"/>
+          <w:tab w:val="left" w:pos="3664"/>
+          <w:tab w:val="left" w:pos="4580"/>
+          <w:tab w:val="left" w:pos="5496"/>
+          <w:tab w:val="left" w:pos="6412"/>
+          <w:tab w:val="left" w:pos="7328"/>
+          <w:tab w:val="left" w:pos="8244"/>
+          <w:tab w:val="left" w:pos="9160"/>
+          <w:tab w:val="left" w:pos="10076"/>
+          <w:tab w:val="left" w:pos="10992"/>
+          <w:tab w:val="left" w:pos="11908"/>
+          <w:tab w:val="left" w:pos="12824"/>
+          <w:tab w:val="left" w:pos="13740"/>
+          <w:tab w:val="left" w:pos="14656"/>
+        </w:tabs>
+        <w:wordWrap w:val="0"/>
+        <w:textAlignment w:val="baseline"/>
+        <w:rPr>
+          <w:rFonts w:ascii="Courier New" w:eastAsia="Times New Roman" w:hAnsi="Courier New" w:cs="Courier New"/>
+          <w:color w:val="000000"/>
+          <w:sz w:val="18"/>
+          <w:szCs w:val="18"/>
+          <w:lang w:bidi="ar-SA"/>
+        </w:rPr>
+      </w:pPr>
+      <w:r>
+        <w:rPr>
+          <w:rFonts w:ascii="Courier New" w:eastAsia="Times New Roman" w:hAnsi="Courier New" w:cs="Courier New"/>
+          <w:color w:val="000000"/>
+          <w:sz w:val="18"/>
+          <w:szCs w:val="18"/>
+          <w:lang w:bidi="ar-SA"/>
+        </w:rPr>
+        <w:t>[2 3 4]</w:t>
+      </w:r>
+    </w:p>
+    <w:p>
+      <w:pPr>
+        <w:pStyle w:val="codestyle"/>
         <w:rPr>
           <w:rFonts w:asciiTheme="majorHAnsi" w:eastAsiaTheme="majorEastAsia" w:hAnsiTheme="majorHAnsi" w:cstheme="majorBidi"/>
           <w:b/>
@@ -32756,7 +33512,7 @@
 </file>
 
 <file path=customXml/itemProps1.xml><?xml version="1.0" encoding="utf-8"?>
-<ds:datastoreItem xmlns:ds="http://schemas.openxmlformats.org/officeDocument/2006/customXml" ds:itemID="{45671406-5A0C-42E8-B687-DCEB762AFD21}">
+<ds:datastoreItem xmlns:ds="http://schemas.openxmlformats.org/officeDocument/2006/customXml" ds:itemID="{619FA1F6-081D-480C-81B1-687DB40C8C6D}">
   <ds:schemaRefs>
     <ds:schemaRef ds:uri="http://schemas.openxmlformats.org/officeDocument/2006/bibliography"/>
   </ds:schemaRefs>

</xml_diff>

<commit_message>
New tips and tricks
</commit_message>
<xml_diff>
--- a/Python Cheatsheet.docx
+++ b/Python Cheatsheet.docx
@@ -30631,6 +30631,293 @@
     <w:p>
       <w:pPr>
         <w:spacing w:after="200" w:line="276" w:lineRule="auto"/>
+      </w:pPr>
+    </w:p>
+    <w:p>
+      <w:pPr>
+        <w:spacing w:after="200" w:line="276" w:lineRule="auto"/>
+      </w:pPr>
+    </w:p>
+    <w:p>
+      <w:pPr>
+        <w:pStyle w:val="Heading1"/>
+      </w:pPr>
+      <w:r>
+        <w:t>Machine Learning</w:t>
+      </w:r>
+    </w:p>
+    <w:p>
+      <w:pPr>
+        <w:pStyle w:val="Heading2"/>
+      </w:pPr>
+      <w:r>
+        <w:t>Euclidean Distance</w:t>
+      </w:r>
+    </w:p>
+    <w:p>
+      <w:pPr>
+        <w:pStyle w:val="codestyle"/>
+      </w:pPr>
+      <w:r>
+        <w:t>from sklearn.metrics.pairwise import euclidean_distances</w:t>
+      </w:r>
+    </w:p>
+    <w:p>
+      <w:pPr>
+        <w:pStyle w:val="codestyle"/>
+      </w:pPr>
+      <w:r>
+        <w:t>counts = [</w:t>
+      </w:r>
+    </w:p>
+    <w:p>
+      <w:pPr>
+        <w:pStyle w:val="codestyle"/>
+      </w:pPr>
+      <w:r>
+        <w:t xml:space="preserve">    [0, 1, 1, 0, 0, 1, 0, 1],</w:t>
+      </w:r>
+    </w:p>
+    <w:p>
+      <w:pPr>
+        <w:pStyle w:val="codestyle"/>
+      </w:pPr>
+      <w:r>
+        <w:t xml:space="preserve">    [0, 1, 1, 1, 1, 0, 0, 0],</w:t>
+      </w:r>
+    </w:p>
+    <w:p>
+      <w:pPr>
+        <w:pStyle w:val="codestyle"/>
+      </w:pPr>
+      <w:r>
+        <w:t xml:space="preserve">    [1, 0, 0, 0, 0, 0, 1, 0]</w:t>
+      </w:r>
+    </w:p>
+    <w:p>
+      <w:pPr>
+        <w:pStyle w:val="codestyle"/>
+      </w:pPr>
+      <w:r>
+        <w:t>]</w:t>
+      </w:r>
+    </w:p>
+    <w:p>
+      <w:pPr>
+        <w:pStyle w:val="codestyle"/>
+      </w:pPr>
+      <w:r>
+        <w:t>print 'Distance between 1st and 2nd documents:', euclidean_distances(counts[0], counts[1])</w:t>
+      </w:r>
+    </w:p>
+    <w:p>
+      <w:pPr>
+        <w:pStyle w:val="codestyle"/>
+      </w:pPr>
+      <w:r>
+        <w:t>print 'Distance between 1st and 3rd documents:', euclidean_distances(counts[0], counts[2])</w:t>
+      </w:r>
+    </w:p>
+    <w:p>
+      <w:pPr>
+        <w:pStyle w:val="codestyle"/>
+      </w:pPr>
+      <w:r>
+        <w:t>print 'Distance between 2nd and 3rd documents:', euclidean_distances(counts[1], counts[2])</w:t>
+      </w:r>
+    </w:p>
+    <w:p>
+      <w:pPr>
+        <w:pStyle w:val="codestyle"/>
+      </w:pPr>
+    </w:p>
+    <w:p>
+      <w:pPr>
+        <w:rPr>
+          <w:lang w:bidi="ar-SA"/>
+        </w:rPr>
+      </w:pPr>
+      <w:r>
+        <w:rPr>
+          <w:lang w:bidi="ar-SA"/>
+        </w:rPr>
+        <w:t>Distance between 1st and 2nd documents: [[ 2.]]</w:t>
+      </w:r>
+    </w:p>
+    <w:p>
+      <w:pPr>
+        <w:rPr>
+          <w:lang w:bidi="ar-SA"/>
+        </w:rPr>
+      </w:pPr>
+      <w:r>
+        <w:rPr>
+          <w:lang w:bidi="ar-SA"/>
+        </w:rPr>
+        <w:t>Distance between 1st and 3rd documents: [[ 2.44948974]]</w:t>
+      </w:r>
+    </w:p>
+    <w:p>
+      <w:pPr>
+        <w:rPr>
+          <w:lang w:bidi="ar-SA"/>
+        </w:rPr>
+      </w:pPr>
+      <w:r>
+        <w:rPr>
+          <w:lang w:bidi="ar-SA"/>
+        </w:rPr>
+        <w:t>Distance between 2nd and 3rd documents: [[ 2.44948974]]</w:t>
+      </w:r>
+    </w:p>
+    <w:p>
+      <w:pPr>
+        <w:pStyle w:val="codestyle"/>
+      </w:pPr>
+    </w:p>
+    <w:p>
+      <w:pPr>
+        <w:pStyle w:val="Heading2"/>
+      </w:pPr>
+      <w:r>
+        <w:t>One-Hot Encoder</w:t>
+      </w:r>
+    </w:p>
+    <w:p>
+      <w:pPr>
+        <w:pStyle w:val="codestyle"/>
+        <w:rPr>
+          <w:sz w:val="24"/>
+          <w:szCs w:val="24"/>
+        </w:rPr>
+      </w:pPr>
+      <w:r>
+        <w:rPr>
+          <w:sz w:val="24"/>
+          <w:szCs w:val="24"/>
+        </w:rPr>
+        <w:t>from sklearn.feature_extraction import DictVectorizer</w:t>
+      </w:r>
+    </w:p>
+    <w:p>
+      <w:pPr>
+        <w:pStyle w:val="codestyle"/>
+        <w:rPr>
+          <w:sz w:val="24"/>
+          <w:szCs w:val="24"/>
+        </w:rPr>
+      </w:pPr>
+      <w:r>
+        <w:rPr>
+          <w:sz w:val="24"/>
+          <w:szCs w:val="24"/>
+        </w:rPr>
+        <w:t>onehot_encoder = DictVectorizer()</w:t>
+      </w:r>
+    </w:p>
+    <w:p>
+      <w:pPr>
+        <w:pStyle w:val="codestyle"/>
+        <w:rPr>
+          <w:sz w:val="24"/>
+          <w:szCs w:val="24"/>
+        </w:rPr>
+      </w:pPr>
+      <w:r>
+        <w:rPr>
+          <w:sz w:val="24"/>
+          <w:szCs w:val="24"/>
+        </w:rPr>
+        <w:t>instances = [</w:t>
+      </w:r>
+    </w:p>
+    <w:p>
+      <w:pPr>
+        <w:pStyle w:val="codestyle"/>
+        <w:rPr>
+          <w:sz w:val="24"/>
+          <w:szCs w:val="24"/>
+        </w:rPr>
+      </w:pPr>
+      <w:r>
+        <w:rPr>
+          <w:sz w:val="24"/>
+          <w:szCs w:val="24"/>
+        </w:rPr>
+        <w:t xml:space="preserve">    {'city': 'New York'},</w:t>
+      </w:r>
+    </w:p>
+    <w:p>
+      <w:pPr>
+        <w:pStyle w:val="codestyle"/>
+        <w:rPr>
+          <w:sz w:val="24"/>
+          <w:szCs w:val="24"/>
+        </w:rPr>
+      </w:pPr>
+      <w:r>
+        <w:rPr>
+          <w:sz w:val="24"/>
+          <w:szCs w:val="24"/>
+        </w:rPr>
+        <w:t xml:space="preserve">    {'city': 'San Francisco'},</w:t>
+      </w:r>
+    </w:p>
+    <w:p>
+      <w:pPr>
+        <w:pStyle w:val="codestyle"/>
+        <w:rPr>
+          <w:sz w:val="24"/>
+          <w:szCs w:val="24"/>
+        </w:rPr>
+      </w:pPr>
+      <w:r>
+        <w:rPr>
+          <w:sz w:val="24"/>
+          <w:szCs w:val="24"/>
+        </w:rPr>
+        <w:t xml:space="preserve">    {'city': 'Chapel Hill'}</w:t>
+      </w:r>
+    </w:p>
+    <w:p>
+      <w:pPr>
+        <w:pStyle w:val="codestyle"/>
+        <w:rPr>
+          <w:sz w:val="24"/>
+          <w:szCs w:val="24"/>
+        </w:rPr>
+      </w:pPr>
+      <w:r>
+        <w:rPr>
+          <w:sz w:val="24"/>
+          <w:szCs w:val="24"/>
+        </w:rPr>
+        <w:t>]</w:t>
+      </w:r>
+    </w:p>
+    <w:p>
+      <w:pPr>
+        <w:pStyle w:val="codestyle"/>
+        <w:rPr>
+          <w:sz w:val="24"/>
+          <w:szCs w:val="24"/>
+        </w:rPr>
+      </w:pPr>
+      <w:r>
+        <w:rPr>
+          <w:sz w:val="24"/>
+          <w:szCs w:val="24"/>
+        </w:rPr>
+        <w:t>print onehot_encoder.fit_transform(instances).toarray()</w:t>
+      </w:r>
+    </w:p>
+    <w:p>
+      <w:pPr>
+        <w:pStyle w:val="codestyle"/>
+        <w:rPr>
+          <w:sz w:val="24"/>
+          <w:szCs w:val="24"/>
+        </w:rPr>
       </w:pPr>
     </w:p>
     <w:p>
@@ -36902,7 +37189,7 @@
 </file>
 
 <file path=customXml/itemProps1.xml><?xml version="1.0" encoding="utf-8"?>
-<ds:datastoreItem xmlns:ds="http://schemas.openxmlformats.org/officeDocument/2006/customXml" ds:itemID="{785A5793-449B-4E26-A0F3-FC6EBCE56DD0}">
+<ds:datastoreItem xmlns:ds="http://schemas.openxmlformats.org/officeDocument/2006/customXml" ds:itemID="{E368C6FE-3797-4C19-B1C1-9FE9370C1611}">
   <ds:schemaRefs>
     <ds:schemaRef ds:uri="http://schemas.openxmlformats.org/officeDocument/2006/bibliography"/>
   </ds:schemaRefs>

</xml_diff>